<commit_message>
agrego la seccion "comentario del codigo del grupo 7" al informe, ya que el enunciado lo pide
</commit_message>
<xml_diff>
--- a/doc/TP2.3/Version .doc/TP2.3 - Informe.docx
+++ b/doc/TP2.3/Version .doc/TP2.3 - Informe.docx
@@ -58,7 +58,7 @@
       <w:r>
         <w:fldChar w:fldCharType="separate"/>
       </w:r>
-      <w:hyperlink w:anchor="_Toc372408702" w:history="1">
+      <w:hyperlink w:anchor="_Toc372408965" w:history="1">
         <w:r>
           <w:rPr>
             <w:rStyle w:val="Hyperlink"/>
@@ -85,7 +85,7 @@
             <w:noProof/>
             <w:webHidden/>
           </w:rPr>
-          <w:instrText xml:space="preserve"> PAGEREF _Toc372408702 \h </w:instrText>
+          <w:instrText xml:space="preserve"> PAGEREF _Toc372408965 \h </w:instrText>
         </w:r>
         <w:r>
           <w:rPr>
@@ -134,13 +134,13 @@
           <w:lang w:eastAsia="es-AR"/>
         </w:rPr>
       </w:pPr>
-      <w:hyperlink w:anchor="_Toc372408703" w:history="1">
+      <w:hyperlink w:anchor="_Toc372408966" w:history="1">
         <w:r>
           <w:rPr>
             <w:rStyle w:val="Hyperlink"/>
             <w:noProof/>
           </w:rPr>
-          <w:t>Desarrollo</w:t>
+          <w:t>Comentario del código del Grupo 7</w:t>
         </w:r>
         <w:r>
           <w:rPr>
@@ -161,7 +161,295 @@
             <w:noProof/>
             <w:webHidden/>
           </w:rPr>
-          <w:instrText xml:space="preserve"> PAGEREF _Toc372408703 \h </w:instrText>
+          <w:instrText xml:space="preserve"> PAGEREF _Toc372408966 \h </w:instrText>
+        </w:r>
+        <w:r>
+          <w:rPr>
+            <w:noProof/>
+            <w:webHidden/>
+          </w:rPr>
+        </w:r>
+        <w:r>
+          <w:rPr>
+            <w:noProof/>
+            <w:webHidden/>
+          </w:rPr>
+          <w:fldChar w:fldCharType="separate"/>
+        </w:r>
+        <w:r>
+          <w:rPr>
+            <w:noProof/>
+            <w:webHidden/>
+          </w:rPr>
+          <w:t>6</w:t>
+        </w:r>
+        <w:r>
+          <w:rPr>
+            <w:noProof/>
+            <w:webHidden/>
+          </w:rPr>
+          <w:fldChar w:fldCharType="end"/>
+        </w:r>
+      </w:hyperlink>
+    </w:p>
+    <w:p>
+      <w:pPr>
+        <w:pStyle w:val="TOC2"/>
+        <w:tabs>
+          <w:tab w:val="right" w:leader="dot" w:pos="9061"/>
+        </w:tabs>
+        <w:rPr>
+          <w:rFonts w:eastAsiaTheme="minorEastAsia" w:cstheme="minorBidi"/>
+          <w:b w:val="0"/>
+          <w:bCs w:val="0"/>
+          <w:noProof/>
+          <w:lang w:eastAsia="es-AR"/>
+        </w:rPr>
+      </w:pPr>
+      <w:hyperlink w:anchor="_Toc372408967" w:history="1">
+        <w:r>
+          <w:rPr>
+            <w:rStyle w:val="Hyperlink"/>
+            <w:noProof/>
+          </w:rPr>
+          <w:t>Diseño</w:t>
+        </w:r>
+        <w:r>
+          <w:rPr>
+            <w:noProof/>
+            <w:webHidden/>
+          </w:rPr>
+          <w:tab/>
+        </w:r>
+        <w:r>
+          <w:rPr>
+            <w:noProof/>
+            <w:webHidden/>
+          </w:rPr>
+          <w:fldChar w:fldCharType="begin"/>
+        </w:r>
+        <w:r>
+          <w:rPr>
+            <w:noProof/>
+            <w:webHidden/>
+          </w:rPr>
+          <w:instrText xml:space="preserve"> PAGEREF _Toc372408967 \h </w:instrText>
+        </w:r>
+        <w:r>
+          <w:rPr>
+            <w:noProof/>
+            <w:webHidden/>
+          </w:rPr>
+        </w:r>
+        <w:r>
+          <w:rPr>
+            <w:noProof/>
+            <w:webHidden/>
+          </w:rPr>
+          <w:fldChar w:fldCharType="separate"/>
+        </w:r>
+        <w:r>
+          <w:rPr>
+            <w:noProof/>
+            <w:webHidden/>
+          </w:rPr>
+          <w:t>6</w:t>
+        </w:r>
+        <w:r>
+          <w:rPr>
+            <w:noProof/>
+            <w:webHidden/>
+          </w:rPr>
+          <w:fldChar w:fldCharType="end"/>
+        </w:r>
+      </w:hyperlink>
+    </w:p>
+    <w:p>
+      <w:pPr>
+        <w:pStyle w:val="TOC2"/>
+        <w:tabs>
+          <w:tab w:val="right" w:leader="dot" w:pos="9061"/>
+        </w:tabs>
+        <w:rPr>
+          <w:rFonts w:eastAsiaTheme="minorEastAsia" w:cstheme="minorBidi"/>
+          <w:b w:val="0"/>
+          <w:bCs w:val="0"/>
+          <w:noProof/>
+          <w:lang w:eastAsia="es-AR"/>
+        </w:rPr>
+      </w:pPr>
+      <w:hyperlink w:anchor="_Toc372408968" w:history="1">
+        <w:r>
+          <w:rPr>
+            <w:rStyle w:val="Hyperlink"/>
+            <w:noProof/>
+          </w:rPr>
+          <w:t>Código</w:t>
+        </w:r>
+        <w:r>
+          <w:rPr>
+            <w:noProof/>
+            <w:webHidden/>
+          </w:rPr>
+          <w:tab/>
+        </w:r>
+        <w:r>
+          <w:rPr>
+            <w:noProof/>
+            <w:webHidden/>
+          </w:rPr>
+          <w:fldChar w:fldCharType="begin"/>
+        </w:r>
+        <w:r>
+          <w:rPr>
+            <w:noProof/>
+            <w:webHidden/>
+          </w:rPr>
+          <w:instrText xml:space="preserve"> PAGEREF _Toc372408968 \h </w:instrText>
+        </w:r>
+        <w:r>
+          <w:rPr>
+            <w:noProof/>
+            <w:webHidden/>
+          </w:rPr>
+        </w:r>
+        <w:r>
+          <w:rPr>
+            <w:noProof/>
+            <w:webHidden/>
+          </w:rPr>
+          <w:fldChar w:fldCharType="separate"/>
+        </w:r>
+        <w:r>
+          <w:rPr>
+            <w:noProof/>
+            <w:webHidden/>
+          </w:rPr>
+          <w:t>6</w:t>
+        </w:r>
+        <w:r>
+          <w:rPr>
+            <w:noProof/>
+            <w:webHidden/>
+          </w:rPr>
+          <w:fldChar w:fldCharType="end"/>
+        </w:r>
+      </w:hyperlink>
+    </w:p>
+    <w:p>
+      <w:pPr>
+        <w:pStyle w:val="TOC2"/>
+        <w:tabs>
+          <w:tab w:val="right" w:leader="dot" w:pos="9061"/>
+        </w:tabs>
+        <w:rPr>
+          <w:rFonts w:eastAsiaTheme="minorEastAsia" w:cstheme="minorBidi"/>
+          <w:b w:val="0"/>
+          <w:bCs w:val="0"/>
+          <w:noProof/>
+          <w:lang w:eastAsia="es-AR"/>
+        </w:rPr>
+      </w:pPr>
+      <w:hyperlink w:anchor="_Toc372408969" w:history="1">
+        <w:r>
+          <w:rPr>
+            <w:rStyle w:val="Hyperlink"/>
+            <w:noProof/>
+          </w:rPr>
+          <w:t>Tests</w:t>
+        </w:r>
+        <w:r>
+          <w:rPr>
+            <w:noProof/>
+            <w:webHidden/>
+          </w:rPr>
+          <w:tab/>
+        </w:r>
+        <w:r>
+          <w:rPr>
+            <w:noProof/>
+            <w:webHidden/>
+          </w:rPr>
+          <w:fldChar w:fldCharType="begin"/>
+        </w:r>
+        <w:r>
+          <w:rPr>
+            <w:noProof/>
+            <w:webHidden/>
+          </w:rPr>
+          <w:instrText xml:space="preserve"> PAGEREF _Toc372408969 \h </w:instrText>
+        </w:r>
+        <w:r>
+          <w:rPr>
+            <w:noProof/>
+            <w:webHidden/>
+          </w:rPr>
+        </w:r>
+        <w:r>
+          <w:rPr>
+            <w:noProof/>
+            <w:webHidden/>
+          </w:rPr>
+          <w:fldChar w:fldCharType="separate"/>
+        </w:r>
+        <w:r>
+          <w:rPr>
+            <w:noProof/>
+            <w:webHidden/>
+          </w:rPr>
+          <w:t>6</w:t>
+        </w:r>
+        <w:r>
+          <w:rPr>
+            <w:noProof/>
+            <w:webHidden/>
+          </w:rPr>
+          <w:fldChar w:fldCharType="end"/>
+        </w:r>
+      </w:hyperlink>
+    </w:p>
+    <w:p>
+      <w:pPr>
+        <w:pStyle w:val="TOC2"/>
+        <w:tabs>
+          <w:tab w:val="right" w:leader="dot" w:pos="9061"/>
+        </w:tabs>
+        <w:rPr>
+          <w:rFonts w:eastAsiaTheme="minorEastAsia" w:cstheme="minorBidi"/>
+          <w:b w:val="0"/>
+          <w:bCs w:val="0"/>
+          <w:noProof/>
+          <w:lang w:eastAsia="es-AR"/>
+        </w:rPr>
+      </w:pPr>
+      <w:hyperlink w:anchor="_Toc372408970" w:history="1">
+        <w:r>
+          <w:rPr>
+            <w:rStyle w:val="Hyperlink"/>
+            <w:noProof/>
+          </w:rPr>
+          <w:t>Herramientas utilizadas</w:t>
+        </w:r>
+        <w:r>
+          <w:rPr>
+            <w:noProof/>
+            <w:webHidden/>
+          </w:rPr>
+          <w:tab/>
+        </w:r>
+        <w:r>
+          <w:rPr>
+            <w:noProof/>
+            <w:webHidden/>
+          </w:rPr>
+          <w:fldChar w:fldCharType="begin"/>
+        </w:r>
+        <w:r>
+          <w:rPr>
+            <w:noProof/>
+            <w:webHidden/>
+          </w:rPr>
+          <w:instrText xml:space="preserve"> PAGEREF _Toc372408970 \h </w:instrText>
         </w:r>
         <w:r>
           <w:rPr>
@@ -210,13 +498,13 @@
           <w:lang w:eastAsia="es-AR"/>
         </w:rPr>
       </w:pPr>
-      <w:hyperlink w:anchor="_Toc372408704" w:history="1">
+      <w:hyperlink w:anchor="_Toc372408971" w:history="1">
         <w:r>
           <w:rPr>
             <w:rStyle w:val="Hyperlink"/>
             <w:noProof/>
           </w:rPr>
-          <w:t>Hipótesis</w:t>
+          <w:t>Desarrollo</w:t>
         </w:r>
         <w:r>
           <w:rPr>
@@ -237,7 +525,7 @@
             <w:noProof/>
             <w:webHidden/>
           </w:rPr>
-          <w:instrText xml:space="preserve"> PAGEREF _Toc372408704 \h </w:instrText>
+          <w:instrText xml:space="preserve"> PAGEREF _Toc372408971 \h </w:instrText>
         </w:r>
         <w:r>
           <w:rPr>
@@ -286,13 +574,13 @@
           <w:lang w:eastAsia="es-AR"/>
         </w:rPr>
       </w:pPr>
-      <w:hyperlink w:anchor="_Toc372408705" w:history="1">
+      <w:hyperlink w:anchor="_Toc372408972" w:history="1">
         <w:r>
           <w:rPr>
             <w:rStyle w:val="Hyperlink"/>
             <w:noProof/>
           </w:rPr>
-          <w:t>Clases</w:t>
+          <w:t>Hipótesis</w:t>
         </w:r>
         <w:r>
           <w:rPr>
@@ -313,7 +601,7 @@
             <w:noProof/>
             <w:webHidden/>
           </w:rPr>
-          <w:instrText xml:space="preserve"> PAGEREF _Toc372408705 \h </w:instrText>
+          <w:instrText xml:space="preserve"> PAGEREF _Toc372408972 \h </w:instrText>
         </w:r>
         <w:r>
           <w:rPr>
@@ -333,7 +621,7 @@
             <w:noProof/>
             <w:webHidden/>
           </w:rPr>
-          <w:t>7</w:t>
+          <w:t>6</w:t>
         </w:r>
         <w:r>
           <w:rPr>
@@ -362,12 +650,88 @@
           <w:lang w:eastAsia="es-AR"/>
         </w:rPr>
       </w:pPr>
-      <w:hyperlink w:anchor="_Toc372408706" w:history="1">
+      <w:hyperlink w:anchor="_Toc372408973" w:history="1">
         <w:r>
           <w:rPr>
             <w:rStyle w:val="Hyperlink"/>
             <w:noProof/>
           </w:rPr>
+          <w:t>Clases</w:t>
+        </w:r>
+        <w:r>
+          <w:rPr>
+            <w:noProof/>
+            <w:webHidden/>
+          </w:rPr>
+          <w:tab/>
+        </w:r>
+        <w:r>
+          <w:rPr>
+            <w:noProof/>
+            <w:webHidden/>
+          </w:rPr>
+          <w:fldChar w:fldCharType="begin"/>
+        </w:r>
+        <w:r>
+          <w:rPr>
+            <w:noProof/>
+            <w:webHidden/>
+          </w:rPr>
+          <w:instrText xml:space="preserve"> PAGEREF _Toc372408973 \h </w:instrText>
+        </w:r>
+        <w:r>
+          <w:rPr>
+            <w:noProof/>
+            <w:webHidden/>
+          </w:rPr>
+        </w:r>
+        <w:r>
+          <w:rPr>
+            <w:noProof/>
+            <w:webHidden/>
+          </w:rPr>
+          <w:fldChar w:fldCharType="separate"/>
+        </w:r>
+        <w:r>
+          <w:rPr>
+            <w:noProof/>
+            <w:webHidden/>
+          </w:rPr>
+          <w:t>7</w:t>
+        </w:r>
+        <w:r>
+          <w:rPr>
+            <w:noProof/>
+            <w:webHidden/>
+          </w:rPr>
+          <w:fldChar w:fldCharType="end"/>
+        </w:r>
+      </w:hyperlink>
+    </w:p>
+    <w:p>
+      <w:pPr>
+        <w:pStyle w:val="TOC1"/>
+        <w:tabs>
+          <w:tab w:val="right" w:leader="dot" w:pos="9061"/>
+        </w:tabs>
+        <w:rPr>
+          <w:rFonts w:eastAsiaTheme="minorEastAsia" w:cstheme="minorBidi"/>
+          <w:b w:val="0"/>
+          <w:bCs w:val="0"/>
+          <w:i w:val="0"/>
+          <w:iCs w:val="0"/>
+          <w:noProof/>
+          <w:sz w:val="22"/>
+          <w:szCs w:val="22"/>
+          <w:lang w:eastAsia="es-AR"/>
+        </w:rPr>
+      </w:pPr>
+      <w:hyperlink w:anchor="_Toc372408974" w:history="1">
+        <w:r>
+          <w:rPr>
+            <w:rStyle w:val="Hyperlink"/>
+            <w:noProof/>
+          </w:rPr>
           <w:t>Diagrama de clases</w:t>
         </w:r>
         <w:r>
@@ -389,7 +753,7 @@
             <w:noProof/>
             <w:webHidden/>
           </w:rPr>
-          <w:instrText xml:space="preserve"> PAGEREF _Toc372408706 \h </w:instrText>
+          <w:instrText xml:space="preserve"> PAGEREF _Toc372408974 \h </w:instrText>
         </w:r>
         <w:r>
           <w:rPr>
@@ -438,7 +802,7 @@
       <w:pPr>
         <w:pStyle w:val="Titulo1"/>
       </w:pPr>
-      <w:bookmarkStart w:id="0" w:name="_Toc372408702"/>
+      <w:bookmarkStart w:id="0" w:name="_Toc372408965"/>
       <w:r>
         <w:lastRenderedPageBreak/>
         <w:t>Enunciado</w:t>
@@ -485,7 +849,7 @@
             <o:lock v:ext="edit" aspectratio="f"/>
             <w10:wrap type="square"/>
           </v:shape>
-          <o:OLEObject Type="Embed" ProgID="FoxitReader.Document" ShapeID="_x0000_s1026" DrawAspect="Content" ObjectID="_1446150601" r:id="rId9"/>
+          <o:OLEObject Type="Embed" ProgID="FoxitReader.Document" ShapeID="_x0000_s1026" DrawAspect="Content" ObjectID="_1446150813" r:id="rId9"/>
         </w:pict>
       </w:r>
     </w:p>
@@ -510,7 +874,7 @@
             <o:lock v:ext="edit" aspectratio="f"/>
             <w10:wrap type="square"/>
           </v:shape>
-          <o:OLEObject Type="Embed" ProgID="FoxitReader.Document" ShapeID="_x0000_s1027" DrawAspect="Content" ObjectID="_1446150602" r:id="rId11"/>
+          <o:OLEObject Type="Embed" ProgID="FoxitReader.Document" ShapeID="_x0000_s1027" DrawAspect="Content" ObjectID="_1446150814" r:id="rId11"/>
         </w:pict>
       </w:r>
     </w:p>
@@ -535,7 +899,7 @@
             <o:lock v:ext="edit" aspectratio="f"/>
             <w10:wrap type="square"/>
           </v:shape>
-          <o:OLEObject Type="Embed" ProgID="FoxitReader.Document" ShapeID="_x0000_s1028" DrawAspect="Content" ObjectID="_1446150603" r:id="rId13"/>
+          <o:OLEObject Type="Embed" ProgID="FoxitReader.Document" ShapeID="_x0000_s1028" DrawAspect="Content" ObjectID="_1446150815" r:id="rId13"/>
         </w:pict>
       </w:r>
     </w:p>
@@ -560,7 +924,7 @@
             <o:lock v:ext="edit" aspectratio="f"/>
             <w10:wrap type="square"/>
           </v:shape>
-          <o:OLEObject Type="Embed" ProgID="FoxitReader.Document" ShapeID="_x0000_s1029" DrawAspect="Content" ObjectID="_1446150604" r:id="rId15"/>
+          <o:OLEObject Type="Embed" ProgID="FoxitReader.Document" ShapeID="_x0000_s1029" DrawAspect="Content" ObjectID="_1446150816" r:id="rId15"/>
         </w:pict>
       </w:r>
     </w:p>
@@ -580,12 +944,152 @@
       <w:pPr>
         <w:pStyle w:val="Titulo1"/>
       </w:pPr>
-      <w:bookmarkStart w:id="1" w:name="_Toc372408703"/>
+      <w:bookmarkStart w:id="1" w:name="_Toc372408966"/>
       <w:r>
         <w:lastRenderedPageBreak/>
+        <w:t>Comentario del código del Grupo 7</w:t>
+      </w:r>
+      <w:bookmarkEnd w:id="1"/>
+    </w:p>
+    <w:p>
+      <w:pPr>
+        <w:ind w:firstLine="567"/>
+        <w:jc w:val="both"/>
+      </w:pPr>
+    </w:p>
+    <w:p>
+      <w:pPr>
+        <w:pStyle w:val="Titulo2"/>
+      </w:pPr>
+      <w:bookmarkStart w:id="2" w:name="_Toc372408967"/>
+      <w:r>
+        <w:t>Diseño</w:t>
+      </w:r>
+      <w:bookmarkEnd w:id="2"/>
+    </w:p>
+    <w:p>
+      <w:pPr>
+        <w:ind w:firstLine="567"/>
+        <w:jc w:val="both"/>
+      </w:pPr>
+    </w:p>
+    <w:p>
+      <w:pPr>
+        <w:ind w:firstLine="567"/>
+        <w:jc w:val="both"/>
+      </w:pPr>
+    </w:p>
+    <w:p>
+      <w:pPr>
+        <w:ind w:firstLine="567"/>
+        <w:jc w:val="both"/>
+      </w:pPr>
+    </w:p>
+    <w:p>
+      <w:pPr>
+        <w:pStyle w:val="Titulo2"/>
+      </w:pPr>
+      <w:bookmarkStart w:id="3" w:name="_Toc372408968"/>
+      <w:r>
+        <w:t>Código</w:t>
+      </w:r>
+      <w:bookmarkEnd w:id="3"/>
+    </w:p>
+    <w:p>
+      <w:pPr>
+        <w:ind w:firstLine="567"/>
+        <w:jc w:val="both"/>
+      </w:pPr>
+    </w:p>
+    <w:p>
+      <w:pPr>
+        <w:ind w:firstLine="567"/>
+        <w:jc w:val="both"/>
+      </w:pPr>
+    </w:p>
+    <w:p>
+      <w:pPr>
+        <w:ind w:firstLine="567"/>
+        <w:jc w:val="both"/>
+      </w:pPr>
+    </w:p>
+    <w:p>
+      <w:pPr>
+        <w:pStyle w:val="Titulo2"/>
+      </w:pPr>
+      <w:bookmarkStart w:id="4" w:name="_Toc372408969"/>
+      <w:r>
+        <w:t>Tests</w:t>
+      </w:r>
+      <w:bookmarkEnd w:id="4"/>
+    </w:p>
+    <w:p>
+      <w:pPr>
+        <w:ind w:firstLine="567"/>
+        <w:jc w:val="both"/>
+      </w:pPr>
+    </w:p>
+    <w:p>
+      <w:pPr>
+        <w:ind w:firstLine="567"/>
+        <w:jc w:val="both"/>
+      </w:pPr>
+    </w:p>
+    <w:p>
+      <w:pPr>
+        <w:ind w:firstLine="567"/>
+        <w:jc w:val="both"/>
+      </w:pPr>
+    </w:p>
+    <w:p>
+      <w:pPr>
+        <w:pStyle w:val="Titulo2"/>
+      </w:pPr>
+      <w:bookmarkStart w:id="5" w:name="_Toc372408970"/>
+      <w:r>
+        <w:t>Herramientas utilizadas</w:t>
+      </w:r>
+      <w:bookmarkEnd w:id="5"/>
+    </w:p>
+    <w:p>
+      <w:pPr>
+        <w:ind w:firstLine="567"/>
+        <w:jc w:val="both"/>
+      </w:pPr>
+    </w:p>
+    <w:p>
+      <w:pPr>
+        <w:ind w:firstLine="567"/>
+        <w:jc w:val="both"/>
+      </w:pPr>
+    </w:p>
+    <w:p>
+      <w:pPr>
+        <w:ind w:firstLine="567"/>
+        <w:jc w:val="both"/>
+      </w:pPr>
+    </w:p>
+    <w:p>
+      <w:pPr>
+        <w:ind w:firstLine="567"/>
+        <w:jc w:val="both"/>
+      </w:pPr>
+    </w:p>
+    <w:p>
+      <w:pPr>
+        <w:ind w:firstLine="567"/>
+        <w:jc w:val="both"/>
+      </w:pPr>
+    </w:p>
+    <w:p>
+      <w:pPr>
+        <w:pStyle w:val="Titulo1"/>
+      </w:pPr>
+      <w:bookmarkStart w:id="6" w:name="_Toc372408971"/>
+      <w:r>
         <w:t>Desarrollo</w:t>
       </w:r>
-      <w:bookmarkEnd w:id="1"/>
+      <w:bookmarkEnd w:id="6"/>
     </w:p>
     <w:p>
       <w:pPr>
@@ -633,11 +1137,29 @@
       <w:pPr>
         <w:pStyle w:val="Titulo1"/>
       </w:pPr>
-      <w:bookmarkStart w:id="2" w:name="_Toc372408704"/>
+      <w:bookmarkStart w:id="7" w:name="_Toc372408972"/>
       <w:r>
         <w:t>Hipótesis</w:t>
       </w:r>
-      <w:bookmarkEnd w:id="2"/>
+      <w:bookmarkEnd w:id="7"/>
+    </w:p>
+    <w:p>
+      <w:pPr>
+        <w:ind w:firstLine="567"/>
+        <w:jc w:val="both"/>
+        <w:rPr>
+          <w:rFonts w:eastAsia="Calibri"/>
+        </w:rPr>
+      </w:pPr>
+    </w:p>
+    <w:p>
+      <w:pPr>
+        <w:ind w:firstLine="567"/>
+        <w:jc w:val="both"/>
+        <w:rPr>
+          <w:rFonts w:eastAsia="Calibri"/>
+        </w:rPr>
+      </w:pPr>
     </w:p>
     <w:p>
       <w:pPr>
@@ -701,12 +1223,12 @@
       <w:pPr>
         <w:pStyle w:val="Titulo1"/>
       </w:pPr>
-      <w:bookmarkStart w:id="3" w:name="_Toc372408705"/>
+      <w:bookmarkStart w:id="8" w:name="_Toc372408973"/>
       <w:r>
         <w:lastRenderedPageBreak/>
         <w:t>Clases</w:t>
       </w:r>
-      <w:bookmarkEnd w:id="3"/>
+      <w:bookmarkEnd w:id="8"/>
     </w:p>
     <w:p>
       <w:pPr>
@@ -790,12 +1312,12 @@
       <w:pPr>
         <w:pStyle w:val="Titulo1"/>
       </w:pPr>
-      <w:bookmarkStart w:id="4" w:name="_Toc372408706"/>
+      <w:bookmarkStart w:id="9" w:name="_Toc372408974"/>
       <w:r>
         <w:lastRenderedPageBreak/>
         <w:t>Diagrama de clases</w:t>
       </w:r>
-      <w:bookmarkEnd w:id="4"/>
+      <w:bookmarkEnd w:id="9"/>
     </w:p>
     <w:p>
       <w:pPr>
@@ -935,7 +1457,7 @@
           <w:rPr>
             <w:noProof/>
           </w:rPr>
-          <w:t>8</w:t>
+          <w:t>1</w:t>
         </w:r>
         <w:r>
           <w:fldChar w:fldCharType="end"/>
@@ -3436,7 +3958,7 @@
 </file>
 
 <file path=customXml/itemProps1.xml><?xml version="1.0" encoding="utf-8"?>
-<ds:datastoreItem xmlns:ds="http://schemas.openxmlformats.org/officeDocument/2006/customXml" ds:itemID="{B9623B67-A0FF-43BA-A749-C7ACEC759595}">
+<ds:datastoreItem xmlns:ds="http://schemas.openxmlformats.org/officeDocument/2006/customXml" ds:itemID="{FD15AF76-6ED9-4575-99B7-D31868938DCC}">
   <ds:schemaRefs>
     <ds:schemaRef ds:uri="http://schemas.openxmlformats.org/officeDocument/2006/bibliography"/>
   </ds:schemaRefs>

</xml_diff>

<commit_message>
agrego aclaraciones, hipotesis, diagramas al informe
</commit_message>
<xml_diff>
--- a/doc/TP2.3/Version .doc/TP2.3 - Informe.docx
+++ b/doc/TP2.3/Version .doc/TP2.3 - Informe.docx
@@ -58,7 +58,7 @@
       <w:r>
         <w:fldChar w:fldCharType="separate"/>
       </w:r>
-      <w:hyperlink w:anchor="_Toc372408965" w:history="1">
+      <w:hyperlink w:anchor="_Toc372814759" w:history="1">
         <w:r>
           <w:rPr>
             <w:rStyle w:val="Hyperlink"/>
@@ -85,7 +85,7 @@
             <w:noProof/>
             <w:webHidden/>
           </w:rPr>
-          <w:instrText xml:space="preserve"> PAGEREF _Toc372408965 \h </w:instrText>
+          <w:instrText xml:space="preserve"> PAGEREF _Toc372814759 \h </w:instrText>
         </w:r>
         <w:r>
           <w:rPr>
@@ -134,7 +134,7 @@
           <w:lang w:eastAsia="es-AR"/>
         </w:rPr>
       </w:pPr>
-      <w:hyperlink w:anchor="_Toc372408966" w:history="1">
+      <w:hyperlink w:anchor="_Toc372814760" w:history="1">
         <w:r>
           <w:rPr>
             <w:rStyle w:val="Hyperlink"/>
@@ -161,295 +161,7 @@
             <w:noProof/>
             <w:webHidden/>
           </w:rPr>
-          <w:instrText xml:space="preserve"> PAGEREF _Toc372408966 \h </w:instrText>
-        </w:r>
-        <w:r>
-          <w:rPr>
-            <w:noProof/>
-            <w:webHidden/>
-          </w:rPr>
-        </w:r>
-        <w:r>
-          <w:rPr>
-            <w:noProof/>
-            <w:webHidden/>
-          </w:rPr>
-          <w:fldChar w:fldCharType="separate"/>
-        </w:r>
-        <w:r>
-          <w:rPr>
-            <w:noProof/>
-            <w:webHidden/>
-          </w:rPr>
-          <w:t>6</w:t>
-        </w:r>
-        <w:r>
-          <w:rPr>
-            <w:noProof/>
-            <w:webHidden/>
-          </w:rPr>
-          <w:fldChar w:fldCharType="end"/>
-        </w:r>
-      </w:hyperlink>
-    </w:p>
-    <w:p>
-      <w:pPr>
-        <w:pStyle w:val="TOC2"/>
-        <w:tabs>
-          <w:tab w:val="right" w:leader="dot" w:pos="9061"/>
-        </w:tabs>
-        <w:rPr>
-          <w:rFonts w:eastAsiaTheme="minorEastAsia" w:cstheme="minorBidi"/>
-          <w:b w:val="0"/>
-          <w:bCs w:val="0"/>
-          <w:noProof/>
-          <w:lang w:eastAsia="es-AR"/>
-        </w:rPr>
-      </w:pPr>
-      <w:hyperlink w:anchor="_Toc372408967" w:history="1">
-        <w:r>
-          <w:rPr>
-            <w:rStyle w:val="Hyperlink"/>
-            <w:noProof/>
-          </w:rPr>
-          <w:t>Diseño</w:t>
-        </w:r>
-        <w:r>
-          <w:rPr>
-            <w:noProof/>
-            <w:webHidden/>
-          </w:rPr>
-          <w:tab/>
-        </w:r>
-        <w:r>
-          <w:rPr>
-            <w:noProof/>
-            <w:webHidden/>
-          </w:rPr>
-          <w:fldChar w:fldCharType="begin"/>
-        </w:r>
-        <w:r>
-          <w:rPr>
-            <w:noProof/>
-            <w:webHidden/>
-          </w:rPr>
-          <w:instrText xml:space="preserve"> PAGEREF _Toc372408967 \h </w:instrText>
-        </w:r>
-        <w:r>
-          <w:rPr>
-            <w:noProof/>
-            <w:webHidden/>
-          </w:rPr>
-        </w:r>
-        <w:r>
-          <w:rPr>
-            <w:noProof/>
-            <w:webHidden/>
-          </w:rPr>
-          <w:fldChar w:fldCharType="separate"/>
-        </w:r>
-        <w:r>
-          <w:rPr>
-            <w:noProof/>
-            <w:webHidden/>
-          </w:rPr>
-          <w:t>6</w:t>
-        </w:r>
-        <w:r>
-          <w:rPr>
-            <w:noProof/>
-            <w:webHidden/>
-          </w:rPr>
-          <w:fldChar w:fldCharType="end"/>
-        </w:r>
-      </w:hyperlink>
-    </w:p>
-    <w:p>
-      <w:pPr>
-        <w:pStyle w:val="TOC2"/>
-        <w:tabs>
-          <w:tab w:val="right" w:leader="dot" w:pos="9061"/>
-        </w:tabs>
-        <w:rPr>
-          <w:rFonts w:eastAsiaTheme="minorEastAsia" w:cstheme="minorBidi"/>
-          <w:b w:val="0"/>
-          <w:bCs w:val="0"/>
-          <w:noProof/>
-          <w:lang w:eastAsia="es-AR"/>
-        </w:rPr>
-      </w:pPr>
-      <w:hyperlink w:anchor="_Toc372408968" w:history="1">
-        <w:r>
-          <w:rPr>
-            <w:rStyle w:val="Hyperlink"/>
-            <w:noProof/>
-          </w:rPr>
-          <w:t>Código</w:t>
-        </w:r>
-        <w:r>
-          <w:rPr>
-            <w:noProof/>
-            <w:webHidden/>
-          </w:rPr>
-          <w:tab/>
-        </w:r>
-        <w:r>
-          <w:rPr>
-            <w:noProof/>
-            <w:webHidden/>
-          </w:rPr>
-          <w:fldChar w:fldCharType="begin"/>
-        </w:r>
-        <w:r>
-          <w:rPr>
-            <w:noProof/>
-            <w:webHidden/>
-          </w:rPr>
-          <w:instrText xml:space="preserve"> PAGEREF _Toc372408968 \h </w:instrText>
-        </w:r>
-        <w:r>
-          <w:rPr>
-            <w:noProof/>
-            <w:webHidden/>
-          </w:rPr>
-        </w:r>
-        <w:r>
-          <w:rPr>
-            <w:noProof/>
-            <w:webHidden/>
-          </w:rPr>
-          <w:fldChar w:fldCharType="separate"/>
-        </w:r>
-        <w:r>
-          <w:rPr>
-            <w:noProof/>
-            <w:webHidden/>
-          </w:rPr>
-          <w:t>6</w:t>
-        </w:r>
-        <w:r>
-          <w:rPr>
-            <w:noProof/>
-            <w:webHidden/>
-          </w:rPr>
-          <w:fldChar w:fldCharType="end"/>
-        </w:r>
-      </w:hyperlink>
-    </w:p>
-    <w:p>
-      <w:pPr>
-        <w:pStyle w:val="TOC2"/>
-        <w:tabs>
-          <w:tab w:val="right" w:leader="dot" w:pos="9061"/>
-        </w:tabs>
-        <w:rPr>
-          <w:rFonts w:eastAsiaTheme="minorEastAsia" w:cstheme="minorBidi"/>
-          <w:b w:val="0"/>
-          <w:bCs w:val="0"/>
-          <w:noProof/>
-          <w:lang w:eastAsia="es-AR"/>
-        </w:rPr>
-      </w:pPr>
-      <w:hyperlink w:anchor="_Toc372408969" w:history="1">
-        <w:r>
-          <w:rPr>
-            <w:rStyle w:val="Hyperlink"/>
-            <w:noProof/>
-          </w:rPr>
-          <w:t>Tests</w:t>
-        </w:r>
-        <w:r>
-          <w:rPr>
-            <w:noProof/>
-            <w:webHidden/>
-          </w:rPr>
-          <w:tab/>
-        </w:r>
-        <w:r>
-          <w:rPr>
-            <w:noProof/>
-            <w:webHidden/>
-          </w:rPr>
-          <w:fldChar w:fldCharType="begin"/>
-        </w:r>
-        <w:r>
-          <w:rPr>
-            <w:noProof/>
-            <w:webHidden/>
-          </w:rPr>
-          <w:instrText xml:space="preserve"> PAGEREF _Toc372408969 \h </w:instrText>
-        </w:r>
-        <w:r>
-          <w:rPr>
-            <w:noProof/>
-            <w:webHidden/>
-          </w:rPr>
-        </w:r>
-        <w:r>
-          <w:rPr>
-            <w:noProof/>
-            <w:webHidden/>
-          </w:rPr>
-          <w:fldChar w:fldCharType="separate"/>
-        </w:r>
-        <w:r>
-          <w:rPr>
-            <w:noProof/>
-            <w:webHidden/>
-          </w:rPr>
-          <w:t>6</w:t>
-        </w:r>
-        <w:r>
-          <w:rPr>
-            <w:noProof/>
-            <w:webHidden/>
-          </w:rPr>
-          <w:fldChar w:fldCharType="end"/>
-        </w:r>
-      </w:hyperlink>
-    </w:p>
-    <w:p>
-      <w:pPr>
-        <w:pStyle w:val="TOC2"/>
-        <w:tabs>
-          <w:tab w:val="right" w:leader="dot" w:pos="9061"/>
-        </w:tabs>
-        <w:rPr>
-          <w:rFonts w:eastAsiaTheme="minorEastAsia" w:cstheme="minorBidi"/>
-          <w:b w:val="0"/>
-          <w:bCs w:val="0"/>
-          <w:noProof/>
-          <w:lang w:eastAsia="es-AR"/>
-        </w:rPr>
-      </w:pPr>
-      <w:hyperlink w:anchor="_Toc372408970" w:history="1">
-        <w:r>
-          <w:rPr>
-            <w:rStyle w:val="Hyperlink"/>
-            <w:noProof/>
-          </w:rPr>
-          <w:t>Herramientas utilizadas</w:t>
-        </w:r>
-        <w:r>
-          <w:rPr>
-            <w:noProof/>
-            <w:webHidden/>
-          </w:rPr>
-          <w:tab/>
-        </w:r>
-        <w:r>
-          <w:rPr>
-            <w:noProof/>
-            <w:webHidden/>
-          </w:rPr>
-          <w:fldChar w:fldCharType="begin"/>
-        </w:r>
-        <w:r>
-          <w:rPr>
-            <w:noProof/>
-            <w:webHidden/>
-          </w:rPr>
-          <w:instrText xml:space="preserve"> PAGEREF _Toc372408970 \h </w:instrText>
+          <w:instrText xml:space="preserve"> PAGEREF _Toc372814760 \h </w:instrText>
         </w:r>
         <w:r>
           <w:rPr>
@@ -498,13 +210,13 @@
           <w:lang w:eastAsia="es-AR"/>
         </w:rPr>
       </w:pPr>
-      <w:hyperlink w:anchor="_Toc372408971" w:history="1">
+      <w:hyperlink w:anchor="_Toc372814761" w:history="1">
         <w:r>
           <w:rPr>
             <w:rStyle w:val="Hyperlink"/>
             <w:noProof/>
           </w:rPr>
-          <w:t>Desarrollo</w:t>
+          <w:t>Hipótesis</w:t>
         </w:r>
         <w:r>
           <w:rPr>
@@ -525,7 +237,7 @@
             <w:noProof/>
             <w:webHidden/>
           </w:rPr>
-          <w:instrText xml:space="preserve"> PAGEREF _Toc372408971 \h </w:instrText>
+          <w:instrText xml:space="preserve"> PAGEREF _Toc372814761 \h </w:instrText>
         </w:r>
         <w:r>
           <w:rPr>
@@ -545,7 +257,7 @@
             <w:noProof/>
             <w:webHidden/>
           </w:rPr>
-          <w:t>6</w:t>
+          <w:t>7</w:t>
         </w:r>
         <w:r>
           <w:rPr>
@@ -574,13 +286,13 @@
           <w:lang w:eastAsia="es-AR"/>
         </w:rPr>
       </w:pPr>
-      <w:hyperlink w:anchor="_Toc372408972" w:history="1">
+      <w:hyperlink w:anchor="_Toc372814762" w:history="1">
         <w:r>
           <w:rPr>
             <w:rStyle w:val="Hyperlink"/>
             <w:noProof/>
           </w:rPr>
-          <w:t>Hipótesis</w:t>
+          <w:t>Aclaraciones</w:t>
         </w:r>
         <w:r>
           <w:rPr>
@@ -601,7 +313,7 @@
             <w:noProof/>
             <w:webHidden/>
           </w:rPr>
-          <w:instrText xml:space="preserve"> PAGEREF _Toc372408972 \h </w:instrText>
+          <w:instrText xml:space="preserve"> PAGEREF _Toc372814762 \h </w:instrText>
         </w:r>
         <w:r>
           <w:rPr>
@@ -621,7 +333,7 @@
             <w:noProof/>
             <w:webHidden/>
           </w:rPr>
-          <w:t>6</w:t>
+          <w:t>7</w:t>
         </w:r>
         <w:r>
           <w:rPr>
@@ -650,7 +362,7 @@
           <w:lang w:eastAsia="es-AR"/>
         </w:rPr>
       </w:pPr>
-      <w:hyperlink w:anchor="_Toc372408973" w:history="1">
+      <w:hyperlink w:anchor="_Toc372814763" w:history="1">
         <w:r>
           <w:rPr>
             <w:rStyle w:val="Hyperlink"/>
@@ -677,7 +389,7 @@
             <w:noProof/>
             <w:webHidden/>
           </w:rPr>
-          <w:instrText xml:space="preserve"> PAGEREF _Toc372408973 \h </w:instrText>
+          <w:instrText xml:space="preserve"> PAGEREF _Toc372814763 \h </w:instrText>
         </w:r>
         <w:r>
           <w:rPr>
@@ -697,7 +409,7 @@
             <w:noProof/>
             <w:webHidden/>
           </w:rPr>
-          <w:t>7</w:t>
+          <w:t>8</w:t>
         </w:r>
         <w:r>
           <w:rPr>
@@ -726,7 +438,7 @@
           <w:lang w:eastAsia="es-AR"/>
         </w:rPr>
       </w:pPr>
-      <w:hyperlink w:anchor="_Toc372408974" w:history="1">
+      <w:hyperlink w:anchor="_Toc372814764" w:history="1">
         <w:r>
           <w:rPr>
             <w:rStyle w:val="Hyperlink"/>
@@ -753,7 +465,7 @@
             <w:noProof/>
             <w:webHidden/>
           </w:rPr>
-          <w:instrText xml:space="preserve"> PAGEREF _Toc372408974 \h </w:instrText>
+          <w:instrText xml:space="preserve"> PAGEREF _Toc372814764 \h </w:instrText>
         </w:r>
         <w:r>
           <w:rPr>
@@ -773,7 +485,223 @@
             <w:noProof/>
             <w:webHidden/>
           </w:rPr>
-          <w:t>8</w:t>
+          <w:t>9</w:t>
+        </w:r>
+        <w:r>
+          <w:rPr>
+            <w:noProof/>
+            <w:webHidden/>
+          </w:rPr>
+          <w:fldChar w:fldCharType="end"/>
+        </w:r>
+      </w:hyperlink>
+    </w:p>
+    <w:p>
+      <w:pPr>
+        <w:pStyle w:val="TOC2"/>
+        <w:tabs>
+          <w:tab w:val="right" w:leader="dot" w:pos="9061"/>
+        </w:tabs>
+        <w:rPr>
+          <w:rFonts w:eastAsiaTheme="minorEastAsia" w:cstheme="minorBidi"/>
+          <w:b w:val="0"/>
+          <w:bCs w:val="0"/>
+          <w:noProof/>
+          <w:lang w:eastAsia="es-AR"/>
+        </w:rPr>
+      </w:pPr>
+      <w:hyperlink w:anchor="_Toc372814765" w:history="1">
+        <w:r>
+          <w:rPr>
+            <w:rStyle w:val="Hyperlink"/>
+            <w:noProof/>
+          </w:rPr>
+          <w:t>Diagrama de clases del paquete nuevo: Store</w:t>
+        </w:r>
+        <w:r>
+          <w:rPr>
+            <w:noProof/>
+            <w:webHidden/>
+          </w:rPr>
+          <w:tab/>
+        </w:r>
+        <w:r>
+          <w:rPr>
+            <w:noProof/>
+            <w:webHidden/>
+          </w:rPr>
+          <w:fldChar w:fldCharType="begin"/>
+        </w:r>
+        <w:r>
+          <w:rPr>
+            <w:noProof/>
+            <w:webHidden/>
+          </w:rPr>
+          <w:instrText xml:space="preserve"> PAGEREF _Toc372814765 \h </w:instrText>
+        </w:r>
+        <w:r>
+          <w:rPr>
+            <w:noProof/>
+            <w:webHidden/>
+          </w:rPr>
+        </w:r>
+        <w:r>
+          <w:rPr>
+            <w:noProof/>
+            <w:webHidden/>
+          </w:rPr>
+          <w:fldChar w:fldCharType="separate"/>
+        </w:r>
+        <w:r>
+          <w:rPr>
+            <w:noProof/>
+            <w:webHidden/>
+          </w:rPr>
+          <w:t>9</w:t>
+        </w:r>
+        <w:r>
+          <w:rPr>
+            <w:noProof/>
+            <w:webHidden/>
+          </w:rPr>
+          <w:fldChar w:fldCharType="end"/>
+        </w:r>
+      </w:hyperlink>
+    </w:p>
+    <w:p>
+      <w:pPr>
+        <w:pStyle w:val="TOC2"/>
+        <w:tabs>
+          <w:tab w:val="right" w:leader="dot" w:pos="9061"/>
+        </w:tabs>
+        <w:rPr>
+          <w:rFonts w:eastAsiaTheme="minorEastAsia" w:cstheme="minorBidi"/>
+          <w:b w:val="0"/>
+          <w:bCs w:val="0"/>
+          <w:noProof/>
+          <w:lang w:eastAsia="es-AR"/>
+        </w:rPr>
+      </w:pPr>
+      <w:hyperlink w:anchor="_Toc372814766" w:history="1">
+        <w:r>
+          <w:rPr>
+            <w:rStyle w:val="Hyperlink"/>
+            <w:noProof/>
+          </w:rPr>
+          <w:t>Diagrama de clases de Diseño</w:t>
+        </w:r>
+        <w:r>
+          <w:rPr>
+            <w:noProof/>
+            <w:webHidden/>
+          </w:rPr>
+          <w:tab/>
+        </w:r>
+        <w:r>
+          <w:rPr>
+            <w:noProof/>
+            <w:webHidden/>
+          </w:rPr>
+          <w:fldChar w:fldCharType="begin"/>
+        </w:r>
+        <w:r>
+          <w:rPr>
+            <w:noProof/>
+            <w:webHidden/>
+          </w:rPr>
+          <w:instrText xml:space="preserve"> PAGEREF _Toc372814766 \h </w:instrText>
+        </w:r>
+        <w:r>
+          <w:rPr>
+            <w:noProof/>
+            <w:webHidden/>
+          </w:rPr>
+        </w:r>
+        <w:r>
+          <w:rPr>
+            <w:noProof/>
+            <w:webHidden/>
+          </w:rPr>
+          <w:fldChar w:fldCharType="separate"/>
+        </w:r>
+        <w:r>
+          <w:rPr>
+            <w:noProof/>
+            <w:webHidden/>
+          </w:rPr>
+          <w:t>10</w:t>
+        </w:r>
+        <w:r>
+          <w:rPr>
+            <w:noProof/>
+            <w:webHidden/>
+          </w:rPr>
+          <w:fldChar w:fldCharType="end"/>
+        </w:r>
+      </w:hyperlink>
+    </w:p>
+    <w:p>
+      <w:pPr>
+        <w:pStyle w:val="TOC2"/>
+        <w:tabs>
+          <w:tab w:val="right" w:leader="dot" w:pos="9061"/>
+        </w:tabs>
+        <w:rPr>
+          <w:rFonts w:eastAsiaTheme="minorEastAsia" w:cstheme="minorBidi"/>
+          <w:b w:val="0"/>
+          <w:bCs w:val="0"/>
+          <w:noProof/>
+          <w:lang w:eastAsia="es-AR"/>
+        </w:rPr>
+      </w:pPr>
+      <w:hyperlink w:anchor="_Toc372814767" w:history="1">
+        <w:r>
+          <w:rPr>
+            <w:rStyle w:val="Hyperlink"/>
+            <w:noProof/>
+          </w:rPr>
+          <w:t>Diagrama de clases de Dominio</w:t>
+        </w:r>
+        <w:r>
+          <w:rPr>
+            <w:noProof/>
+            <w:webHidden/>
+          </w:rPr>
+          <w:tab/>
+        </w:r>
+        <w:r>
+          <w:rPr>
+            <w:noProof/>
+            <w:webHidden/>
+          </w:rPr>
+          <w:fldChar w:fldCharType="begin"/>
+        </w:r>
+        <w:r>
+          <w:rPr>
+            <w:noProof/>
+            <w:webHidden/>
+          </w:rPr>
+          <w:instrText xml:space="preserve"> PAGEREF _Toc372814767 \h </w:instrText>
+        </w:r>
+        <w:r>
+          <w:rPr>
+            <w:noProof/>
+            <w:webHidden/>
+          </w:rPr>
+        </w:r>
+        <w:r>
+          <w:rPr>
+            <w:noProof/>
+            <w:webHidden/>
+          </w:rPr>
+          <w:fldChar w:fldCharType="separate"/>
+        </w:r>
+        <w:r>
+          <w:rPr>
+            <w:noProof/>
+            <w:webHidden/>
+          </w:rPr>
+          <w:t>11</w:t>
         </w:r>
         <w:r>
           <w:rPr>
@@ -802,7 +730,7 @@
       <w:pPr>
         <w:pStyle w:val="Titulo1"/>
       </w:pPr>
-      <w:bookmarkStart w:id="0" w:name="_Toc372408965"/>
+      <w:bookmarkStart w:id="0" w:name="_Toc372814759"/>
       <w:r>
         <w:lastRenderedPageBreak/>
         <w:t>Enunciado</w:t>
@@ -849,7 +777,7 @@
             <o:lock v:ext="edit" aspectratio="f"/>
             <w10:wrap type="square"/>
           </v:shape>
-          <o:OLEObject Type="Embed" ProgID="FoxitReader.Document" ShapeID="_x0000_s1026" DrawAspect="Content" ObjectID="_1446150813" r:id="rId9"/>
+          <o:OLEObject Type="Embed" ProgID="FoxitReader.Document" ShapeID="_x0000_s1026" DrawAspect="Content" ObjectID="_1446556640" r:id="rId9"/>
         </w:pict>
       </w:r>
     </w:p>
@@ -874,7 +802,7 @@
             <o:lock v:ext="edit" aspectratio="f"/>
             <w10:wrap type="square"/>
           </v:shape>
-          <o:OLEObject Type="Embed" ProgID="FoxitReader.Document" ShapeID="_x0000_s1027" DrawAspect="Content" ObjectID="_1446150814" r:id="rId11"/>
+          <o:OLEObject Type="Embed" ProgID="FoxitReader.Document" ShapeID="_x0000_s1027" DrawAspect="Content" ObjectID="_1446556641" r:id="rId11"/>
         </w:pict>
       </w:r>
     </w:p>
@@ -899,7 +827,7 @@
             <o:lock v:ext="edit" aspectratio="f"/>
             <w10:wrap type="square"/>
           </v:shape>
-          <o:OLEObject Type="Embed" ProgID="FoxitReader.Document" ShapeID="_x0000_s1028" DrawAspect="Content" ObjectID="_1446150815" r:id="rId13"/>
+          <o:OLEObject Type="Embed" ProgID="FoxitReader.Document" ShapeID="_x0000_s1028" DrawAspect="Content" ObjectID="_1446556642" r:id="rId13"/>
         </w:pict>
       </w:r>
     </w:p>
@@ -924,7 +852,7 @@
             <o:lock v:ext="edit" aspectratio="f"/>
             <w10:wrap type="square"/>
           </v:shape>
-          <o:OLEObject Type="Embed" ProgID="FoxitReader.Document" ShapeID="_x0000_s1029" DrawAspect="Content" ObjectID="_1446150816" r:id="rId15"/>
+          <o:OLEObject Type="Embed" ProgID="FoxitReader.Document" ShapeID="_x0000_s1029" DrawAspect="Content" ObjectID="_1446556643" r:id="rId15"/>
         </w:pict>
       </w:r>
     </w:p>
@@ -944,7 +872,7 @@
       <w:pPr>
         <w:pStyle w:val="Titulo1"/>
       </w:pPr>
-      <w:bookmarkStart w:id="1" w:name="_Toc372408966"/>
+      <w:bookmarkStart w:id="1" w:name="_Toc372814760"/>
       <w:r>
         <w:lastRenderedPageBreak/>
         <w:t>Comentario del código del Grupo 7</w:t>
@@ -959,16 +887,6 @@
     </w:p>
     <w:p>
       <w:pPr>
-        <w:pStyle w:val="Titulo2"/>
-      </w:pPr>
-      <w:bookmarkStart w:id="2" w:name="_Toc372408967"/>
-      <w:r>
-        <w:t>Diseño</w:t>
-      </w:r>
-      <w:bookmarkEnd w:id="2"/>
-    </w:p>
-    <w:p>
-      <w:pPr>
         <w:ind w:firstLine="567"/>
         <w:jc w:val="both"/>
       </w:pPr>
@@ -987,223 +905,8 @@
     </w:p>
     <w:p>
       <w:pPr>
-        <w:pStyle w:val="Titulo2"/>
-      </w:pPr>
-      <w:bookmarkStart w:id="3" w:name="_Toc372408968"/>
-      <w:r>
-        <w:t>Código</w:t>
-      </w:r>
-      <w:bookmarkEnd w:id="3"/>
-    </w:p>
-    <w:p>
-      <w:pPr>
         <w:ind w:firstLine="567"/>
         <w:jc w:val="both"/>
-      </w:pPr>
-    </w:p>
-    <w:p>
-      <w:pPr>
-        <w:ind w:firstLine="567"/>
-        <w:jc w:val="both"/>
-      </w:pPr>
-    </w:p>
-    <w:p>
-      <w:pPr>
-        <w:ind w:firstLine="567"/>
-        <w:jc w:val="both"/>
-      </w:pPr>
-    </w:p>
-    <w:p>
-      <w:pPr>
-        <w:pStyle w:val="Titulo2"/>
-      </w:pPr>
-      <w:bookmarkStart w:id="4" w:name="_Toc372408969"/>
-      <w:r>
-        <w:t>Tests</w:t>
-      </w:r>
-      <w:bookmarkEnd w:id="4"/>
-    </w:p>
-    <w:p>
-      <w:pPr>
-        <w:ind w:firstLine="567"/>
-        <w:jc w:val="both"/>
-      </w:pPr>
-    </w:p>
-    <w:p>
-      <w:pPr>
-        <w:ind w:firstLine="567"/>
-        <w:jc w:val="both"/>
-      </w:pPr>
-    </w:p>
-    <w:p>
-      <w:pPr>
-        <w:ind w:firstLine="567"/>
-        <w:jc w:val="both"/>
-      </w:pPr>
-    </w:p>
-    <w:p>
-      <w:pPr>
-        <w:pStyle w:val="Titulo2"/>
-      </w:pPr>
-      <w:bookmarkStart w:id="5" w:name="_Toc372408970"/>
-      <w:r>
-        <w:t>Herramientas utilizadas</w:t>
-      </w:r>
-      <w:bookmarkEnd w:id="5"/>
-    </w:p>
-    <w:p>
-      <w:pPr>
-        <w:ind w:firstLine="567"/>
-        <w:jc w:val="both"/>
-      </w:pPr>
-    </w:p>
-    <w:p>
-      <w:pPr>
-        <w:ind w:firstLine="567"/>
-        <w:jc w:val="both"/>
-      </w:pPr>
-    </w:p>
-    <w:p>
-      <w:pPr>
-        <w:ind w:firstLine="567"/>
-        <w:jc w:val="both"/>
-      </w:pPr>
-    </w:p>
-    <w:p>
-      <w:pPr>
-        <w:ind w:firstLine="567"/>
-        <w:jc w:val="both"/>
-      </w:pPr>
-    </w:p>
-    <w:p>
-      <w:pPr>
-        <w:ind w:firstLine="567"/>
-        <w:jc w:val="both"/>
-      </w:pPr>
-    </w:p>
-    <w:p>
-      <w:pPr>
-        <w:pStyle w:val="Titulo1"/>
-      </w:pPr>
-      <w:bookmarkStart w:id="6" w:name="_Toc372408971"/>
-      <w:r>
-        <w:t>Desarrollo</w:t>
-      </w:r>
-      <w:bookmarkEnd w:id="6"/>
-    </w:p>
-    <w:p>
-      <w:pPr>
-        <w:ind w:firstLine="567"/>
-        <w:jc w:val="both"/>
-      </w:pPr>
-    </w:p>
-    <w:p>
-      <w:pPr>
-        <w:ind w:firstLine="567"/>
-        <w:jc w:val="both"/>
-      </w:pPr>
-    </w:p>
-    <w:p>
-      <w:pPr>
-        <w:ind w:firstLine="567"/>
-        <w:jc w:val="both"/>
-      </w:pPr>
-    </w:p>
-    <w:p>
-      <w:pPr>
-        <w:ind w:firstLine="567"/>
-        <w:jc w:val="both"/>
-      </w:pPr>
-    </w:p>
-    <w:p>
-      <w:pPr>
-        <w:ind w:firstLine="567"/>
-        <w:jc w:val="both"/>
-      </w:pPr>
-    </w:p>
-    <w:p>
-      <w:pPr>
-        <w:ind w:firstLine="567"/>
-        <w:jc w:val="both"/>
-      </w:pPr>
-    </w:p>
-    <w:p>
-      <w:pPr>
-        <w:ind w:firstLine="567"/>
-        <w:jc w:val="both"/>
-      </w:pPr>
-    </w:p>
-    <w:p>
-      <w:pPr>
-        <w:pStyle w:val="Titulo1"/>
-      </w:pPr>
-      <w:bookmarkStart w:id="7" w:name="_Toc372408972"/>
-      <w:r>
-        <w:t>Hipótesis</w:t>
-      </w:r>
-      <w:bookmarkEnd w:id="7"/>
-    </w:p>
-    <w:p>
-      <w:pPr>
-        <w:ind w:firstLine="567"/>
-        <w:jc w:val="both"/>
-        <w:rPr>
-          <w:rFonts w:eastAsia="Calibri"/>
-        </w:rPr>
-      </w:pPr>
-    </w:p>
-    <w:p>
-      <w:pPr>
-        <w:ind w:firstLine="567"/>
-        <w:jc w:val="both"/>
-        <w:rPr>
-          <w:rFonts w:eastAsia="Calibri"/>
-        </w:rPr>
-      </w:pPr>
-    </w:p>
-    <w:p>
-      <w:pPr>
-        <w:ind w:firstLine="567"/>
-        <w:jc w:val="both"/>
-        <w:rPr>
-          <w:rFonts w:eastAsia="Calibri"/>
-        </w:rPr>
-      </w:pPr>
-    </w:p>
-    <w:p>
-      <w:pPr>
-        <w:ind w:firstLine="567"/>
-        <w:jc w:val="both"/>
-        <w:rPr>
-          <w:rFonts w:eastAsia="Calibri"/>
-        </w:rPr>
-      </w:pPr>
-    </w:p>
-    <w:p>
-      <w:pPr>
-        <w:ind w:firstLine="567"/>
-        <w:jc w:val="both"/>
-        <w:rPr>
-          <w:rFonts w:eastAsia="Calibri"/>
-        </w:rPr>
-      </w:pPr>
-    </w:p>
-    <w:p>
-      <w:pPr>
-        <w:ind w:firstLine="567"/>
-        <w:jc w:val="both"/>
-        <w:rPr>
-          <w:rFonts w:eastAsia="Calibri"/>
-        </w:rPr>
-      </w:pPr>
-    </w:p>
-    <w:p>
-      <w:pPr>
-        <w:ind w:firstLine="567"/>
-        <w:jc w:val="both"/>
-        <w:rPr>
-          <w:rFonts w:eastAsia="Calibri"/>
-        </w:rPr>
       </w:pPr>
     </w:p>
     <w:p>
@@ -1223,12 +926,363 @@
       <w:pPr>
         <w:pStyle w:val="Titulo1"/>
       </w:pPr>
-      <w:bookmarkStart w:id="8" w:name="_Toc372408973"/>
+      <w:bookmarkStart w:id="2" w:name="_Toc372814761"/>
+      <w:r>
+        <w:lastRenderedPageBreak/>
+        <w:t>Hipótesis</w:t>
+      </w:r>
+      <w:bookmarkEnd w:id="2"/>
+    </w:p>
+    <w:p>
+      <w:pPr>
+        <w:ind w:firstLine="567"/>
+        <w:jc w:val="both"/>
+        <w:rPr>
+          <w:rFonts w:eastAsia="Calibri"/>
+        </w:rPr>
+      </w:pPr>
+    </w:p>
+    <w:p>
+      <w:pPr>
+        <w:pStyle w:val="ListParagraph"/>
+        <w:numPr>
+          <w:ilvl w:val="0"/>
+          <w:numId w:val="7"/>
+        </w:numPr>
+        <w:ind w:left="426" w:hanging="426"/>
+        <w:jc w:val="both"/>
+        <w:rPr>
+          <w:rFonts w:eastAsia="Calibri"/>
+        </w:rPr>
+      </w:pPr>
+      <w:r>
+        <w:rPr>
+          <w:rFonts w:eastAsia="Calibri"/>
+        </w:rPr>
+        <w:t>Al momento de evaluar los tests, no se van a ejecutar 2 tests con el mismo nombre.</w:t>
+      </w:r>
+    </w:p>
+    <w:p>
+      <w:pPr>
+        <w:ind w:firstLine="567"/>
+        <w:jc w:val="both"/>
+      </w:pPr>
+    </w:p>
+    <w:p>
+      <w:pPr>
+        <w:pStyle w:val="ListParagraph"/>
+        <w:numPr>
+          <w:ilvl w:val="0"/>
+          <w:numId w:val="7"/>
+        </w:numPr>
+        <w:ind w:left="426" w:hanging="426"/>
+        <w:jc w:val="both"/>
+        <w:rPr>
+          <w:rFonts w:eastAsia="Calibri"/>
+        </w:rPr>
+      </w:pPr>
+      <w:r>
+        <w:rPr>
+          <w:rFonts w:eastAsia="Calibri"/>
+        </w:rPr>
+        <w:t>Si se le cambia el test a un nombre, no se vuelve a correr. Para que se vuelva a correr hay que poner que ignore la corrida anterior.</w:t>
+      </w:r>
+    </w:p>
+    <w:p>
+      <w:pPr>
+        <w:ind w:firstLine="567"/>
+        <w:jc w:val="both"/>
+      </w:pPr>
+    </w:p>
+    <w:p>
+      <w:pPr>
+        <w:pStyle w:val="ListParagraph"/>
+        <w:numPr>
+          <w:ilvl w:val="0"/>
+          <w:numId w:val="7"/>
+        </w:numPr>
+        <w:ind w:left="426" w:hanging="426"/>
+        <w:jc w:val="both"/>
+        <w:rPr>
+          <w:rFonts w:eastAsia="Calibri"/>
+        </w:rPr>
+      </w:pPr>
+      <w:r>
+        <w:rPr>
+          <w:rFonts w:eastAsia="Calibri"/>
+        </w:rPr>
+        <w:t>Un TestSuite cuyos resultados fueron todos "OK" no va a volver a correrse. Si quiere volver a correrse, debe crearse un nuevo TestSuite</w:t>
+      </w:r>
+      <w:r>
+        <w:rPr>
+          <w:rFonts w:eastAsia="Calibri"/>
+        </w:rPr>
+        <w:t>,</w:t>
+      </w:r>
+      <w:r>
+        <w:rPr>
+          <w:rFonts w:eastAsia="Calibri"/>
+        </w:rPr>
+        <w:t xml:space="preserve"> o </w:t>
+      </w:r>
+      <w:r>
+        <w:rPr>
+          <w:rFonts w:eastAsia="Calibri"/>
+        </w:rPr>
+        <w:t>cambiarle</w:t>
+      </w:r>
+      <w:r>
+        <w:rPr>
+          <w:rFonts w:eastAsia="Calibri"/>
+        </w:rPr>
+        <w:t xml:space="preserve"> el nombre.</w:t>
+      </w:r>
+    </w:p>
+    <w:p>
+      <w:pPr>
+        <w:ind w:firstLine="567"/>
+        <w:jc w:val="both"/>
+      </w:pPr>
+    </w:p>
+    <w:p>
+      <w:pPr>
+        <w:pStyle w:val="ListParagraph"/>
+        <w:numPr>
+          <w:ilvl w:val="0"/>
+          <w:numId w:val="7"/>
+        </w:numPr>
+        <w:ind w:left="426" w:hanging="426"/>
+        <w:jc w:val="both"/>
+        <w:rPr>
+          <w:rFonts w:eastAsia="Calibri"/>
+        </w:rPr>
+      </w:pPr>
+      <w:r>
+        <w:rPr>
+          <w:rFonts w:eastAsia="Calibri"/>
+        </w:rPr>
+        <w:t xml:space="preserve">La clase </w:t>
+      </w:r>
+      <w:r>
+        <w:rPr>
+          <w:rFonts w:eastAsia="Calibri"/>
+          <w:b/>
+        </w:rPr>
+        <w:t>TestRunStoreAcccess</w:t>
+      </w:r>
+      <w:r>
+        <w:rPr>
+          <w:rFonts w:eastAsia="Calibri"/>
+        </w:rPr>
+        <w:t xml:space="preserve"> controla el acceso al </w:t>
+      </w:r>
+      <w:r>
+        <w:rPr>
+          <w:rFonts w:eastAsia="Calibri"/>
+          <w:b/>
+        </w:rPr>
+        <w:t>TestRunStore</w:t>
+      </w:r>
+      <w:r>
+        <w:rPr>
+          <w:rFonts w:eastAsia="Calibri"/>
+        </w:rPr>
+        <w:t xml:space="preserve">. Es una mezcla entre </w:t>
+      </w:r>
+      <w:r>
+        <w:rPr>
+          <w:rFonts w:eastAsia="Calibri"/>
+          <w:i/>
+        </w:rPr>
+        <w:t>Singleton</w:t>
+      </w:r>
+      <w:r>
+        <w:rPr>
+          <w:rFonts w:eastAsia="Calibri"/>
+        </w:rPr>
+        <w:t xml:space="preserve"> y </w:t>
+      </w:r>
+      <w:r>
+        <w:rPr>
+          <w:rFonts w:eastAsia="Calibri"/>
+          <w:i/>
+        </w:rPr>
+        <w:t>Proxy</w:t>
+      </w:r>
+      <w:r>
+        <w:rPr>
+          <w:rFonts w:eastAsia="Calibri"/>
+        </w:rPr>
+        <w:t>. Por defecto si se la quiere usar sin inicializar toma un TXT.</w:t>
+      </w:r>
+    </w:p>
+    <w:p>
+      <w:pPr>
+        <w:ind w:firstLine="567"/>
+        <w:jc w:val="both"/>
+        <w:rPr>
+          <w:rFonts w:eastAsia="Calibri"/>
+        </w:rPr>
+      </w:pPr>
+    </w:p>
+    <w:p>
+      <w:pPr>
+        <w:ind w:firstLine="567"/>
+        <w:jc w:val="both"/>
+        <w:rPr>
+          <w:rFonts w:eastAsia="Calibri"/>
+        </w:rPr>
+      </w:pPr>
+    </w:p>
+    <w:p>
+      <w:pPr>
+        <w:ind w:firstLine="567"/>
+        <w:jc w:val="both"/>
+        <w:rPr>
+          <w:rFonts w:eastAsia="Calibri"/>
+        </w:rPr>
+      </w:pPr>
+    </w:p>
+    <w:p>
+      <w:pPr>
+        <w:ind w:firstLine="567"/>
+        <w:jc w:val="both"/>
+        <w:rPr>
+          <w:rFonts w:eastAsia="Calibri"/>
+        </w:rPr>
+      </w:pPr>
+    </w:p>
+    <w:p>
+      <w:pPr>
+        <w:ind w:firstLine="567"/>
+        <w:jc w:val="both"/>
+        <w:rPr>
+          <w:rFonts w:eastAsia="Calibri"/>
+        </w:rPr>
+      </w:pPr>
+    </w:p>
+    <w:p>
+      <w:pPr>
+        <w:pStyle w:val="Titulo1"/>
+      </w:pPr>
+      <w:bookmarkStart w:id="3" w:name="_Toc372814762"/>
+      <w:r>
+        <w:t>Aclaraciones</w:t>
+      </w:r>
+      <w:bookmarkEnd w:id="3"/>
+    </w:p>
+    <w:p>
+      <w:pPr>
+        <w:ind w:firstLine="567"/>
+        <w:jc w:val="both"/>
+        <w:rPr>
+          <w:rFonts w:eastAsia="Calibri"/>
+        </w:rPr>
+      </w:pPr>
+    </w:p>
+    <w:p>
+      <w:pPr>
+        <w:ind w:firstLine="567"/>
+        <w:jc w:val="both"/>
+        <w:rPr>
+          <w:rFonts w:eastAsia="Calibri"/>
+        </w:rPr>
+      </w:pPr>
+      <w:r>
+        <w:rPr>
+          <w:rFonts w:eastAsia="Calibri"/>
+        </w:rPr>
+        <w:t>A la hora de correr los tests del JUnit (paquete “</w:t>
+      </w:r>
+      <w:r>
+        <w:rPr>
+          <w:rFonts w:eastAsia="Calibri"/>
+        </w:rPr>
+        <w:t>ar.fiuba.tecnicas.tetesteo.impl</w:t>
+      </w:r>
+      <w:r>
+        <w:rPr>
+          <w:rFonts w:eastAsia="Calibri"/>
+        </w:rPr>
+        <w:t>” en “</w:t>
+      </w:r>
+      <w:r>
+        <w:rPr>
+          <w:rFonts w:eastAsia="Calibri"/>
+        </w:rPr>
+        <w:t>src/test/java</w:t>
+      </w:r>
+      <w:r>
+        <w:rPr>
+          <w:rFonts w:eastAsia="Calibri"/>
+        </w:rPr>
+        <w:t xml:space="preserve">”), se debe correr cada clase individualmente. Esto se debe a la cualidad </w:t>
+      </w:r>
+      <w:r>
+        <w:rPr>
+          <w:rFonts w:eastAsia="Calibri"/>
+          <w:i/>
+        </w:rPr>
+        <w:t>Singleton</w:t>
+      </w:r>
+      <w:r>
+        <w:rPr>
+          <w:rFonts w:eastAsia="Calibri"/>
+        </w:rPr>
+        <w:t xml:space="preserve"> de </w:t>
+      </w:r>
+      <w:r>
+        <w:rPr>
+          <w:rFonts w:eastAsia="Calibri"/>
+          <w:b/>
+        </w:rPr>
+        <w:t>TestRunStoreAcccess</w:t>
+      </w:r>
+      <w:r>
+        <w:rPr>
+          <w:rFonts w:eastAsia="Calibri"/>
+        </w:rPr>
+        <w:t xml:space="preserve">, que necesita que se </w:t>
+      </w:r>
+      <w:r>
+        <w:rPr>
+          <w:rFonts w:eastAsia="Calibri"/>
+        </w:rPr>
+        <w:t>corra los .java por separado, y no todos juntos (por ejemplo, parándose en un carpeta superior, y correr JUnit).</w:t>
+      </w:r>
+    </w:p>
+    <w:p>
+      <w:pPr>
+        <w:ind w:firstLine="567"/>
+        <w:jc w:val="both"/>
+        <w:rPr>
+          <w:rFonts w:eastAsia="Calibri"/>
+        </w:rPr>
+      </w:pPr>
+    </w:p>
+    <w:p>
+      <w:pPr>
+        <w:rPr>
+          <w:b/>
+          <w:sz w:val="32"/>
+          <w:szCs w:val="32"/>
+          <w:u w:val="single"/>
+        </w:rPr>
+      </w:pPr>
+      <w:r>
+        <w:br w:type="page"/>
+      </w:r>
+    </w:p>
+    <w:p>
+      <w:pPr>
+        <w:pStyle w:val="Titulo1"/>
+      </w:pPr>
+      <w:bookmarkStart w:id="4" w:name="_Toc372814763"/>
       <w:r>
         <w:lastRenderedPageBreak/>
         <w:t>Clases</w:t>
       </w:r>
-      <w:bookmarkEnd w:id="8"/>
+      <w:bookmarkEnd w:id="4"/>
     </w:p>
     <w:p>
       <w:pPr>
@@ -1312,12 +1366,12 @@
       <w:pPr>
         <w:pStyle w:val="Titulo1"/>
       </w:pPr>
-      <w:bookmarkStart w:id="9" w:name="_Toc372408974"/>
+      <w:bookmarkStart w:id="5" w:name="_Toc372814764"/>
       <w:r>
         <w:lastRenderedPageBreak/>
         <w:t>Diagrama de clases</w:t>
       </w:r>
-      <w:bookmarkEnd w:id="9"/>
+      <w:bookmarkEnd w:id="5"/>
     </w:p>
     <w:p>
       <w:pPr>
@@ -1339,12 +1393,95 @@
     </w:p>
     <w:p>
       <w:pPr>
+        <w:pStyle w:val="Titulo2"/>
+      </w:pPr>
+      <w:bookmarkStart w:id="6" w:name="_Toc372814765"/>
+      <w:r>
+        <w:t>Diagrama de clases del paquete nuevo: Store</w:t>
+      </w:r>
+      <w:bookmarkEnd w:id="6"/>
+    </w:p>
+    <w:p>
+      <w:pPr>
         <w:ind w:firstLine="567"/>
         <w:jc w:val="both"/>
         <w:rPr>
           <w:rFonts w:eastAsia="Calibri"/>
         </w:rPr>
       </w:pPr>
+      <w:r>
+        <w:rPr>
+          <w:rFonts w:eastAsia="Calibri"/>
+          <w:noProof/>
+          <w:lang w:eastAsia="es-AR"/>
+        </w:rPr>
+        <w:drawing>
+          <wp:anchor distT="0" distB="0" distL="114300" distR="114300" simplePos="0" relativeHeight="251667456" behindDoc="0" locked="0" layoutInCell="1" allowOverlap="1">
+            <wp:simplePos x="0" y="0"/>
+            <wp:positionH relativeFrom="margin">
+              <wp:align>center</wp:align>
+            </wp:positionH>
+            <wp:positionV relativeFrom="margin">
+              <wp:posOffset>1080135</wp:posOffset>
+            </wp:positionV>
+            <wp:extent cx="6477000" cy="6324600"/>
+            <wp:effectExtent l="19050" t="0" r="0" b="0"/>
+            <wp:wrapSquare wrapText="bothSides"/>
+            <wp:docPr id="5" name="Picture 5" descr="C:\Users\Rick\Documents\FIUBA\Materias\Técnicas de Diseño\TP2.3\doc\TP2.3\Diagramas\Diagrama de clases (Paquete Store)  TP2.3.png"/>
+            <wp:cNvGraphicFramePr>
+              <a:graphicFrameLocks xmlns:a="http://schemas.openxmlformats.org/drawingml/2006/main" noChangeAspect="1"/>
+            </wp:cNvGraphicFramePr>
+            <a:graphic xmlns:a="http://schemas.openxmlformats.org/drawingml/2006/main">
+              <a:graphicData uri="http://schemas.openxmlformats.org/drawingml/2006/picture">
+                <pic:pic xmlns:pic="http://schemas.openxmlformats.org/drawingml/2006/picture">
+                  <pic:nvPicPr>
+                    <pic:cNvPr id="0" name="Picture 5" descr="C:\Users\Rick\Documents\FIUBA\Materias\Técnicas de Diseño\TP2.3\doc\TP2.3\Diagramas\Diagrama de clases (Paquete Store)  TP2.3.png"/>
+                    <pic:cNvPicPr>
+                      <a:picLocks noChangeAspect="1" noChangeArrowheads="1"/>
+                    </pic:cNvPicPr>
+                  </pic:nvPicPr>
+                  <pic:blipFill>
+                    <a:blip r:embed="rId16" cstate="print"/>
+                    <a:srcRect/>
+                    <a:stretch>
+                      <a:fillRect/>
+                    </a:stretch>
+                  </pic:blipFill>
+                  <pic:spPr bwMode="auto">
+                    <a:xfrm>
+                      <a:off x="0" y="0"/>
+                      <a:ext cx="6477000" cy="6324600"/>
+                    </a:xfrm>
+                    <a:prstGeom prst="rect">
+                      <a:avLst/>
+                    </a:prstGeom>
+                    <a:noFill/>
+                    <a:ln w="9525">
+                      <a:noFill/>
+                      <a:miter lim="800000"/>
+                      <a:headEnd/>
+                      <a:tailEnd/>
+                    </a:ln>
+                  </pic:spPr>
+                </pic:pic>
+              </a:graphicData>
+            </a:graphic>
+          </wp:anchor>
+        </w:drawing>
+      </w:r>
+    </w:p>
+    <w:p>
+      <w:pPr>
+        <w:rPr>
+          <w:rFonts w:eastAsia="Calibri"/>
+        </w:rPr>
+      </w:pPr>
+      <w:r>
+        <w:rPr>
+          <w:rFonts w:eastAsia="Calibri"/>
+        </w:rPr>
+        <w:br w:type="page"/>
+      </w:r>
     </w:p>
     <w:p>
       <w:pPr>
@@ -1354,6 +1491,19 @@
           <w:rFonts w:eastAsia="Calibri"/>
         </w:rPr>
       </w:pPr>
+      <w:r>
+        <w:rPr>
+          <w:rFonts w:eastAsia="Calibri"/>
+        </w:rPr>
+        <w:lastRenderedPageBreak/>
+        <w:t>En el resto de los paquetes y clases, aunque se haya modificado algunas líneas de código para agregar las funcionalidades nuevas, se mantuvieron las mismas relaciones, jerarquías y usos.</w:t>
+      </w:r>
+      <w:r>
+        <w:rPr>
+          <w:rFonts w:eastAsia="Calibri"/>
+        </w:rPr>
+        <w:t xml:space="preserve"> Por lo tanto los diagramas quedan igual a la versión anterior del TP.</w:t>
+      </w:r>
     </w:p>
     <w:p>
       <w:pPr>
@@ -1364,9 +1514,197 @@
         </w:rPr>
       </w:pPr>
     </w:p>
+    <w:p>
+      <w:pPr>
+        <w:ind w:firstLine="567"/>
+        <w:jc w:val="both"/>
+        <w:rPr>
+          <w:rFonts w:eastAsia="Calibri"/>
+        </w:rPr>
+      </w:pPr>
+    </w:p>
+    <w:p>
+      <w:pPr>
+        <w:pStyle w:val="Titulo2"/>
+      </w:pPr>
+      <w:bookmarkStart w:id="7" w:name="_Toc372814766"/>
+      <w:r>
+        <w:t>Diagrama de clases de Diseño</w:t>
+      </w:r>
+      <w:bookmarkEnd w:id="7"/>
+    </w:p>
+    <w:p>
+      <w:pPr>
+        <w:ind w:firstLine="567"/>
+        <w:jc w:val="both"/>
+        <w:rPr>
+          <w:rFonts w:eastAsia="Calibri"/>
+        </w:rPr>
+      </w:pPr>
+    </w:p>
+    <w:p>
+      <w:pPr>
+        <w:rPr>
+          <w:rFonts w:eastAsia="Calibri"/>
+        </w:rPr>
+      </w:pPr>
+      <w:r>
+        <w:rPr>
+          <w:rFonts w:eastAsia="Calibri"/>
+          <w:noProof/>
+          <w:lang w:eastAsia="es-AR"/>
+        </w:rPr>
+        <w:drawing>
+          <wp:anchor distT="0" distB="0" distL="114300" distR="114300" simplePos="0" relativeHeight="251668480" behindDoc="0" locked="0" layoutInCell="1" allowOverlap="1">
+            <wp:simplePos x="0" y="0"/>
+            <wp:positionH relativeFrom="margin">
+              <wp:align>center</wp:align>
+            </wp:positionH>
+            <wp:positionV relativeFrom="margin">
+              <wp:align>center</wp:align>
+            </wp:positionV>
+            <wp:extent cx="7016115" cy="6517005"/>
+            <wp:effectExtent l="19050" t="19050" r="13335" b="17145"/>
+            <wp:wrapSquare wrapText="bothSides"/>
+            <wp:docPr id="6" name="Picture 6" descr="C:\Users\Rick\Documents\FIUBA\Materias\Técnicas de Diseño\TP2.3\doc\TP2.3\Diagramas\Diagrama de clases de Diseño  TP2.2.png"/>
+            <wp:cNvGraphicFramePr>
+              <a:graphicFrameLocks xmlns:a="http://schemas.openxmlformats.org/drawingml/2006/main" noChangeAspect="1"/>
+            </wp:cNvGraphicFramePr>
+            <a:graphic xmlns:a="http://schemas.openxmlformats.org/drawingml/2006/main">
+              <a:graphicData uri="http://schemas.openxmlformats.org/drawingml/2006/picture">
+                <pic:pic xmlns:pic="http://schemas.openxmlformats.org/drawingml/2006/picture">
+                  <pic:nvPicPr>
+                    <pic:cNvPr id="0" name="Picture 6" descr="C:\Users\Rick\Documents\FIUBA\Materias\Técnicas de Diseño\TP2.3\doc\TP2.3\Diagramas\Diagrama de clases de Diseño  TP2.2.png"/>
+                    <pic:cNvPicPr>
+                      <a:picLocks noChangeAspect="1" noChangeArrowheads="1"/>
+                    </pic:cNvPicPr>
+                  </pic:nvPicPr>
+                  <pic:blipFill>
+                    <a:blip r:embed="rId17" cstate="print"/>
+                    <a:srcRect/>
+                    <a:stretch>
+                      <a:fillRect/>
+                    </a:stretch>
+                  </pic:blipFill>
+                  <pic:spPr bwMode="auto">
+                    <a:xfrm>
+                      <a:off x="0" y="0"/>
+                      <a:ext cx="7016115" cy="6517005"/>
+                    </a:xfrm>
+                    <a:prstGeom prst="rect">
+                      <a:avLst/>
+                    </a:prstGeom>
+                    <a:noFill/>
+                    <a:ln w="9525">
+                      <a:solidFill>
+                        <a:schemeClr val="accent1"/>
+                      </a:solidFill>
+                      <a:miter lim="800000"/>
+                      <a:headEnd/>
+                      <a:tailEnd/>
+                    </a:ln>
+                  </pic:spPr>
+                </pic:pic>
+              </a:graphicData>
+            </a:graphic>
+          </wp:anchor>
+        </w:drawing>
+      </w:r>
+      <w:r>
+        <w:rPr>
+          <w:rFonts w:eastAsia="Calibri"/>
+        </w:rPr>
+        <w:br w:type="page"/>
+      </w:r>
+    </w:p>
+    <w:p>
+      <w:pPr>
+        <w:pStyle w:val="Titulo2"/>
+      </w:pPr>
+      <w:bookmarkStart w:id="8" w:name="_Toc372814767"/>
+      <w:r>
+        <w:lastRenderedPageBreak/>
+        <w:t xml:space="preserve">Diagrama de clases de </w:t>
+      </w:r>
+      <w:r>
+        <w:t>Dominio</w:t>
+      </w:r>
+      <w:bookmarkEnd w:id="8"/>
+    </w:p>
+    <w:p>
+      <w:pPr>
+        <w:ind w:firstLine="567"/>
+        <w:jc w:val="both"/>
+        <w:rPr>
+          <w:rFonts w:eastAsia="Calibri"/>
+        </w:rPr>
+      </w:pPr>
+      <w:r>
+        <w:rPr>
+          <w:rFonts w:eastAsia="Calibri"/>
+          <w:noProof/>
+          <w:lang w:eastAsia="es-AR"/>
+        </w:rPr>
+        <w:drawing>
+          <wp:anchor distT="0" distB="0" distL="114300" distR="114300" simplePos="0" relativeHeight="251669504" behindDoc="0" locked="0" layoutInCell="1" allowOverlap="1">
+            <wp:simplePos x="0" y="0"/>
+            <wp:positionH relativeFrom="margin">
+              <wp:align>center</wp:align>
+            </wp:positionH>
+            <wp:positionV relativeFrom="margin">
+              <wp:posOffset>461010</wp:posOffset>
+            </wp:positionV>
+            <wp:extent cx="6669405" cy="4669790"/>
+            <wp:effectExtent l="19050" t="19050" r="17145" b="16510"/>
+            <wp:wrapSquare wrapText="bothSides"/>
+            <wp:docPr id="7" name="Picture 7" descr="C:\Users\Rick\Documents\FIUBA\Materias\Técnicas de Diseño\TP2.3\doc\TP2.3\Diagramas\Diagrama de clases de Dominio  TP2.2.png"/>
+            <wp:cNvGraphicFramePr>
+              <a:graphicFrameLocks xmlns:a="http://schemas.openxmlformats.org/drawingml/2006/main" noChangeAspect="1"/>
+            </wp:cNvGraphicFramePr>
+            <a:graphic xmlns:a="http://schemas.openxmlformats.org/drawingml/2006/main">
+              <a:graphicData uri="http://schemas.openxmlformats.org/drawingml/2006/picture">
+                <pic:pic xmlns:pic="http://schemas.openxmlformats.org/drawingml/2006/picture">
+                  <pic:nvPicPr>
+                    <pic:cNvPr id="0" name="Picture 7" descr="C:\Users\Rick\Documents\FIUBA\Materias\Técnicas de Diseño\TP2.3\doc\TP2.3\Diagramas\Diagrama de clases de Dominio  TP2.2.png"/>
+                    <pic:cNvPicPr>
+                      <a:picLocks noChangeAspect="1" noChangeArrowheads="1"/>
+                    </pic:cNvPicPr>
+                  </pic:nvPicPr>
+                  <pic:blipFill>
+                    <a:blip r:embed="rId18" cstate="print"/>
+                    <a:srcRect/>
+                    <a:stretch>
+                      <a:fillRect/>
+                    </a:stretch>
+                  </pic:blipFill>
+                  <pic:spPr bwMode="auto">
+                    <a:xfrm>
+                      <a:off x="0" y="0"/>
+                      <a:ext cx="6669405" cy="4669790"/>
+                    </a:xfrm>
+                    <a:prstGeom prst="rect">
+                      <a:avLst/>
+                    </a:prstGeom>
+                    <a:noFill/>
+                    <a:ln w="9525">
+                      <a:solidFill>
+                        <a:schemeClr val="accent1"/>
+                      </a:solidFill>
+                      <a:miter lim="800000"/>
+                      <a:headEnd/>
+                      <a:tailEnd/>
+                    </a:ln>
+                  </pic:spPr>
+                </pic:pic>
+              </a:graphicData>
+            </a:graphic>
+          </wp:anchor>
+        </w:drawing>
+      </w:r>
+    </w:p>
     <w:sectPr>
-      <w:headerReference w:type="default" r:id="rId16"/>
-      <w:footerReference w:type="default" r:id="rId17"/>
+      <w:headerReference w:type="default" r:id="rId19"/>
+      <w:footerReference w:type="default" r:id="rId20"/>
       <w:pgSz w:w="11907" w:h="16840" w:code="9"/>
       <w:pgMar w:top="1134" w:right="1418" w:bottom="1134" w:left="1418" w:header="709" w:footer="709" w:gutter="0"/>
       <w:cols w:space="708"/>
@@ -1478,7 +1816,7 @@
           <w:rPr>
             <w:noProof/>
           </w:rPr>
-          <w:t>8</w:t>
+          <w:t>11</w:t>
         </w:r>
         <w:r>
           <w:fldChar w:fldCharType="end"/>
@@ -1852,6 +2190,119 @@
     </w:lvl>
   </w:abstractNum>
   <w:abstractNum w:abstractNumId="2">
+    <w:nsid w:val="0B1B426A"/>
+    <w:multiLevelType w:val="hybridMultilevel"/>
+    <w:tmpl w:val="4B9286A4"/>
+    <w:lvl w:ilvl="0" w:tplc="2C0A0001">
+      <w:start w:val="1"/>
+      <w:numFmt w:val="bullet"/>
+      <w:lvlText w:val=""/>
+      <w:lvlJc w:val="left"/>
+      <w:pPr>
+        <w:ind w:left="1287" w:hanging="360"/>
+      </w:pPr>
+      <w:rPr>
+        <w:rFonts w:ascii="Symbol" w:hAnsi="Symbol" w:hint="default"/>
+      </w:rPr>
+    </w:lvl>
+    <w:lvl w:ilvl="1" w:tplc="2C0A0003" w:tentative="1">
+      <w:start w:val="1"/>
+      <w:numFmt w:val="bullet"/>
+      <w:lvlText w:val="o"/>
+      <w:lvlJc w:val="left"/>
+      <w:pPr>
+        <w:ind w:left="2007" w:hanging="360"/>
+      </w:pPr>
+      <w:rPr>
+        <w:rFonts w:ascii="Courier New" w:hAnsi="Courier New" w:cs="Courier New" w:hint="default"/>
+      </w:rPr>
+    </w:lvl>
+    <w:lvl w:ilvl="2" w:tplc="2C0A0005" w:tentative="1">
+      <w:start w:val="1"/>
+      <w:numFmt w:val="bullet"/>
+      <w:lvlText w:val=""/>
+      <w:lvlJc w:val="left"/>
+      <w:pPr>
+        <w:ind w:left="2727" w:hanging="360"/>
+      </w:pPr>
+      <w:rPr>
+        <w:rFonts w:ascii="Wingdings" w:hAnsi="Wingdings" w:hint="default"/>
+      </w:rPr>
+    </w:lvl>
+    <w:lvl w:ilvl="3" w:tplc="2C0A0001" w:tentative="1">
+      <w:start w:val="1"/>
+      <w:numFmt w:val="bullet"/>
+      <w:lvlText w:val=""/>
+      <w:lvlJc w:val="left"/>
+      <w:pPr>
+        <w:ind w:left="3447" w:hanging="360"/>
+      </w:pPr>
+      <w:rPr>
+        <w:rFonts w:ascii="Symbol" w:hAnsi="Symbol" w:hint="default"/>
+      </w:rPr>
+    </w:lvl>
+    <w:lvl w:ilvl="4" w:tplc="2C0A0003" w:tentative="1">
+      <w:start w:val="1"/>
+      <w:numFmt w:val="bullet"/>
+      <w:lvlText w:val="o"/>
+      <w:lvlJc w:val="left"/>
+      <w:pPr>
+        <w:ind w:left="4167" w:hanging="360"/>
+      </w:pPr>
+      <w:rPr>
+        <w:rFonts w:ascii="Courier New" w:hAnsi="Courier New" w:cs="Courier New" w:hint="default"/>
+      </w:rPr>
+    </w:lvl>
+    <w:lvl w:ilvl="5" w:tplc="2C0A0005" w:tentative="1">
+      <w:start w:val="1"/>
+      <w:numFmt w:val="bullet"/>
+      <w:lvlText w:val=""/>
+      <w:lvlJc w:val="left"/>
+      <w:pPr>
+        <w:ind w:left="4887" w:hanging="360"/>
+      </w:pPr>
+      <w:rPr>
+        <w:rFonts w:ascii="Wingdings" w:hAnsi="Wingdings" w:hint="default"/>
+      </w:rPr>
+    </w:lvl>
+    <w:lvl w:ilvl="6" w:tplc="2C0A0001" w:tentative="1">
+      <w:start w:val="1"/>
+      <w:numFmt w:val="bullet"/>
+      <w:lvlText w:val=""/>
+      <w:lvlJc w:val="left"/>
+      <w:pPr>
+        <w:ind w:left="5607" w:hanging="360"/>
+      </w:pPr>
+      <w:rPr>
+        <w:rFonts w:ascii="Symbol" w:hAnsi="Symbol" w:hint="default"/>
+      </w:rPr>
+    </w:lvl>
+    <w:lvl w:ilvl="7" w:tplc="2C0A0003" w:tentative="1">
+      <w:start w:val="1"/>
+      <w:numFmt w:val="bullet"/>
+      <w:lvlText w:val="o"/>
+      <w:lvlJc w:val="left"/>
+      <w:pPr>
+        <w:ind w:left="6327" w:hanging="360"/>
+      </w:pPr>
+      <w:rPr>
+        <w:rFonts w:ascii="Courier New" w:hAnsi="Courier New" w:cs="Courier New" w:hint="default"/>
+      </w:rPr>
+    </w:lvl>
+    <w:lvl w:ilvl="8" w:tplc="2C0A0005" w:tentative="1">
+      <w:start w:val="1"/>
+      <w:numFmt w:val="bullet"/>
+      <w:lvlText w:val=""/>
+      <w:lvlJc w:val="left"/>
+      <w:pPr>
+        <w:ind w:left="7047" w:hanging="360"/>
+      </w:pPr>
+      <w:rPr>
+        <w:rFonts w:ascii="Wingdings" w:hAnsi="Wingdings" w:hint="default"/>
+      </w:rPr>
+    </w:lvl>
+  </w:abstractNum>
+  <w:abstractNum w:abstractNumId="3">
     <w:nsid w:val="31413E06"/>
     <w:multiLevelType w:val="hybridMultilevel"/>
     <w:tmpl w:val="57362E6A"/>
@@ -1940,7 +2391,7 @@
       </w:pPr>
     </w:lvl>
   </w:abstractNum>
-  <w:abstractNum w:abstractNumId="3">
+  <w:abstractNum w:abstractNumId="4">
     <w:nsid w:val="371E35B0"/>
     <w:multiLevelType w:val="hybridMultilevel"/>
     <w:tmpl w:val="DA325664"/>
@@ -2053,7 +2504,7 @@
       </w:rPr>
     </w:lvl>
   </w:abstractNum>
-  <w:abstractNum w:abstractNumId="4">
+  <w:abstractNum w:abstractNumId="5">
     <w:nsid w:val="4FF1120B"/>
     <w:multiLevelType w:val="hybridMultilevel"/>
     <w:tmpl w:val="C1CC60B4"/>
@@ -2166,7 +2617,7 @@
       </w:rPr>
     </w:lvl>
   </w:abstractNum>
-  <w:abstractNum w:abstractNumId="5">
+  <w:abstractNum w:abstractNumId="6">
     <w:nsid w:val="54631603"/>
     <w:multiLevelType w:val="hybridMultilevel"/>
     <w:tmpl w:val="433A678A"/>
@@ -2279,23 +2730,118 @@
       </w:rPr>
     </w:lvl>
   </w:abstractNum>
+  <w:abstractNum w:abstractNumId="7">
+    <w:nsid w:val="6F5C6527"/>
+    <w:multiLevelType w:val="hybridMultilevel"/>
+    <w:tmpl w:val="727A46C6"/>
+    <w:lvl w:ilvl="0" w:tplc="FF7CE352">
+      <w:start w:val="1"/>
+      <w:numFmt w:val="decimal"/>
+      <w:lvlText w:val="%1)"/>
+      <w:lvlJc w:val="left"/>
+      <w:pPr>
+        <w:ind w:left="927" w:hanging="360"/>
+      </w:pPr>
+      <w:rPr>
+        <w:rFonts w:hint="default"/>
+      </w:rPr>
+    </w:lvl>
+    <w:lvl w:ilvl="1" w:tplc="2C0A0019" w:tentative="1">
+      <w:start w:val="1"/>
+      <w:numFmt w:val="lowerLetter"/>
+      <w:lvlText w:val="%2."/>
+      <w:lvlJc w:val="left"/>
+      <w:pPr>
+        <w:ind w:left="1647" w:hanging="360"/>
+      </w:pPr>
+    </w:lvl>
+    <w:lvl w:ilvl="2" w:tplc="2C0A001B" w:tentative="1">
+      <w:start w:val="1"/>
+      <w:numFmt w:val="lowerRoman"/>
+      <w:lvlText w:val="%3."/>
+      <w:lvlJc w:val="right"/>
+      <w:pPr>
+        <w:ind w:left="2367" w:hanging="180"/>
+      </w:pPr>
+    </w:lvl>
+    <w:lvl w:ilvl="3" w:tplc="2C0A000F" w:tentative="1">
+      <w:start w:val="1"/>
+      <w:numFmt w:val="decimal"/>
+      <w:lvlText w:val="%4."/>
+      <w:lvlJc w:val="left"/>
+      <w:pPr>
+        <w:ind w:left="3087" w:hanging="360"/>
+      </w:pPr>
+    </w:lvl>
+    <w:lvl w:ilvl="4" w:tplc="2C0A0019" w:tentative="1">
+      <w:start w:val="1"/>
+      <w:numFmt w:val="lowerLetter"/>
+      <w:lvlText w:val="%5."/>
+      <w:lvlJc w:val="left"/>
+      <w:pPr>
+        <w:ind w:left="3807" w:hanging="360"/>
+      </w:pPr>
+    </w:lvl>
+    <w:lvl w:ilvl="5" w:tplc="2C0A001B" w:tentative="1">
+      <w:start w:val="1"/>
+      <w:numFmt w:val="lowerRoman"/>
+      <w:lvlText w:val="%6."/>
+      <w:lvlJc w:val="right"/>
+      <w:pPr>
+        <w:ind w:left="4527" w:hanging="180"/>
+      </w:pPr>
+    </w:lvl>
+    <w:lvl w:ilvl="6" w:tplc="2C0A000F" w:tentative="1">
+      <w:start w:val="1"/>
+      <w:numFmt w:val="decimal"/>
+      <w:lvlText w:val="%7."/>
+      <w:lvlJc w:val="left"/>
+      <w:pPr>
+        <w:ind w:left="5247" w:hanging="360"/>
+      </w:pPr>
+    </w:lvl>
+    <w:lvl w:ilvl="7" w:tplc="2C0A0019" w:tentative="1">
+      <w:start w:val="1"/>
+      <w:numFmt w:val="lowerLetter"/>
+      <w:lvlText w:val="%8."/>
+      <w:lvlJc w:val="left"/>
+      <w:pPr>
+        <w:ind w:left="5967" w:hanging="360"/>
+      </w:pPr>
+    </w:lvl>
+    <w:lvl w:ilvl="8" w:tplc="2C0A001B" w:tentative="1">
+      <w:start w:val="1"/>
+      <w:numFmt w:val="lowerRoman"/>
+      <w:lvlText w:val="%9."/>
+      <w:lvlJc w:val="right"/>
+      <w:pPr>
+        <w:ind w:left="6687" w:hanging="180"/>
+      </w:pPr>
+    </w:lvl>
+  </w:abstractNum>
   <w:num w:numId="1">
-    <w:abstractNumId w:val="2"/>
+    <w:abstractNumId w:val="3"/>
   </w:num>
   <w:num w:numId="2">
     <w:abstractNumId w:val="1"/>
   </w:num>
   <w:num w:numId="3">
-    <w:abstractNumId w:val="3"/>
+    <w:abstractNumId w:val="4"/>
   </w:num>
   <w:num w:numId="4">
-    <w:abstractNumId w:val="5"/>
+    <w:abstractNumId w:val="6"/>
   </w:num>
   <w:num w:numId="5">
     <w:abstractNumId w:val="0"/>
   </w:num>
   <w:num w:numId="6">
-    <w:abstractNumId w:val="4"/>
+    <w:abstractNumId w:val="5"/>
+  </w:num>
+  <w:num w:numId="7">
+    <w:abstractNumId w:val="2"/>
+  </w:num>
+  <w:num w:numId="8">
+    <w:abstractNumId w:val="7"/>
   </w:num>
 </w:numbering>
 </file>
@@ -3958,7 +4504,7 @@
 </file>
 
 <file path=customXml/itemProps1.xml><?xml version="1.0" encoding="utf-8"?>
-<ds:datastoreItem xmlns:ds="http://schemas.openxmlformats.org/officeDocument/2006/customXml" ds:itemID="{FD15AF76-6ED9-4575-99B7-D31868938DCC}">
+<ds:datastoreItem xmlns:ds="http://schemas.openxmlformats.org/officeDocument/2006/customXml" ds:itemID="{3DB7707C-6670-412A-B0B6-4045A28BBC8D}">
   <ds:schemaRefs>
     <ds:schemaRef ds:uri="http://schemas.openxmlformats.org/officeDocument/2006/bibliography"/>
   </ds:schemaRefs>

</xml_diff>

<commit_message>
agrego el resto de las cosas al informe
</commit_message>
<xml_diff>
--- a/doc/TP2.3/Version .doc/TP2.3 - Informe.docx
+++ b/doc/TP2.3/Version .doc/TP2.3 - Informe.docx
@@ -58,7 +58,7 @@
       <w:r>
         <w:fldChar w:fldCharType="separate"/>
       </w:r>
-      <w:hyperlink w:anchor="_Toc372814759" w:history="1">
+      <w:hyperlink w:anchor="_Toc372818456" w:history="1">
         <w:r>
           <w:rPr>
             <w:rStyle w:val="Hyperlink"/>
@@ -85,7 +85,7 @@
             <w:noProof/>
             <w:webHidden/>
           </w:rPr>
-          <w:instrText xml:space="preserve"> PAGEREF _Toc372814759 \h </w:instrText>
+          <w:instrText xml:space="preserve"> PAGEREF _Toc372818456 \h </w:instrText>
         </w:r>
         <w:r>
           <w:rPr>
@@ -134,13 +134,13 @@
           <w:lang w:eastAsia="es-AR"/>
         </w:rPr>
       </w:pPr>
-      <w:hyperlink w:anchor="_Toc372814760" w:history="1">
+      <w:hyperlink w:anchor="_Toc372818457" w:history="1">
         <w:r>
           <w:rPr>
             <w:rStyle w:val="Hyperlink"/>
             <w:noProof/>
           </w:rPr>
-          <w:t>Comentario del código del Grupo 7</w:t>
+          <w:t>Comentarios del código del Grupo 7</w:t>
         </w:r>
         <w:r>
           <w:rPr>
@@ -161,7 +161,7 @@
             <w:noProof/>
             <w:webHidden/>
           </w:rPr>
-          <w:instrText xml:space="preserve"> PAGEREF _Toc372814760 \h </w:instrText>
+          <w:instrText xml:space="preserve"> PAGEREF _Toc372818457 \h </w:instrText>
         </w:r>
         <w:r>
           <w:rPr>
@@ -182,6 +182,222 @@
             <w:webHidden/>
           </w:rPr>
           <w:t>6</w:t>
+        </w:r>
+        <w:r>
+          <w:rPr>
+            <w:noProof/>
+            <w:webHidden/>
+          </w:rPr>
+          <w:fldChar w:fldCharType="end"/>
+        </w:r>
+      </w:hyperlink>
+    </w:p>
+    <w:p>
+      <w:pPr>
+        <w:pStyle w:val="TOC2"/>
+        <w:tabs>
+          <w:tab w:val="right" w:leader="dot" w:pos="9061"/>
+        </w:tabs>
+        <w:rPr>
+          <w:rFonts w:eastAsiaTheme="minorEastAsia" w:cstheme="minorBidi"/>
+          <w:b w:val="0"/>
+          <w:bCs w:val="0"/>
+          <w:noProof/>
+          <w:lang w:eastAsia="es-AR"/>
+        </w:rPr>
+      </w:pPr>
+      <w:hyperlink w:anchor="_Toc372818458" w:history="1">
+        <w:r>
+          <w:rPr>
+            <w:rStyle w:val="Hyperlink"/>
+            <w:noProof/>
+          </w:rPr>
+          <w:t>Diseño y Código</w:t>
+        </w:r>
+        <w:r>
+          <w:rPr>
+            <w:noProof/>
+            <w:webHidden/>
+          </w:rPr>
+          <w:tab/>
+        </w:r>
+        <w:r>
+          <w:rPr>
+            <w:noProof/>
+            <w:webHidden/>
+          </w:rPr>
+          <w:fldChar w:fldCharType="begin"/>
+        </w:r>
+        <w:r>
+          <w:rPr>
+            <w:noProof/>
+            <w:webHidden/>
+          </w:rPr>
+          <w:instrText xml:space="preserve"> PAGEREF _Toc372818458 \h </w:instrText>
+        </w:r>
+        <w:r>
+          <w:rPr>
+            <w:noProof/>
+            <w:webHidden/>
+          </w:rPr>
+        </w:r>
+        <w:r>
+          <w:rPr>
+            <w:noProof/>
+            <w:webHidden/>
+          </w:rPr>
+          <w:fldChar w:fldCharType="separate"/>
+        </w:r>
+        <w:r>
+          <w:rPr>
+            <w:noProof/>
+            <w:webHidden/>
+          </w:rPr>
+          <w:t>6</w:t>
+        </w:r>
+        <w:r>
+          <w:rPr>
+            <w:noProof/>
+            <w:webHidden/>
+          </w:rPr>
+          <w:fldChar w:fldCharType="end"/>
+        </w:r>
+      </w:hyperlink>
+    </w:p>
+    <w:p>
+      <w:pPr>
+        <w:pStyle w:val="TOC2"/>
+        <w:tabs>
+          <w:tab w:val="right" w:leader="dot" w:pos="9061"/>
+        </w:tabs>
+        <w:rPr>
+          <w:rFonts w:eastAsiaTheme="minorEastAsia" w:cstheme="minorBidi"/>
+          <w:b w:val="0"/>
+          <w:bCs w:val="0"/>
+          <w:noProof/>
+          <w:lang w:eastAsia="es-AR"/>
+        </w:rPr>
+      </w:pPr>
+      <w:hyperlink w:anchor="_Toc372818459" w:history="1">
+        <w:r>
+          <w:rPr>
+            <w:rStyle w:val="Hyperlink"/>
+            <w:noProof/>
+          </w:rPr>
+          <w:t>Tests</w:t>
+        </w:r>
+        <w:r>
+          <w:rPr>
+            <w:noProof/>
+            <w:webHidden/>
+          </w:rPr>
+          <w:tab/>
+        </w:r>
+        <w:r>
+          <w:rPr>
+            <w:noProof/>
+            <w:webHidden/>
+          </w:rPr>
+          <w:fldChar w:fldCharType="begin"/>
+        </w:r>
+        <w:r>
+          <w:rPr>
+            <w:noProof/>
+            <w:webHidden/>
+          </w:rPr>
+          <w:instrText xml:space="preserve"> PAGEREF _Toc372818459 \h </w:instrText>
+        </w:r>
+        <w:r>
+          <w:rPr>
+            <w:noProof/>
+            <w:webHidden/>
+          </w:rPr>
+        </w:r>
+        <w:r>
+          <w:rPr>
+            <w:noProof/>
+            <w:webHidden/>
+          </w:rPr>
+          <w:fldChar w:fldCharType="separate"/>
+        </w:r>
+        <w:r>
+          <w:rPr>
+            <w:noProof/>
+            <w:webHidden/>
+          </w:rPr>
+          <w:t>6</w:t>
+        </w:r>
+        <w:r>
+          <w:rPr>
+            <w:noProof/>
+            <w:webHidden/>
+          </w:rPr>
+          <w:fldChar w:fldCharType="end"/>
+        </w:r>
+      </w:hyperlink>
+    </w:p>
+    <w:p>
+      <w:pPr>
+        <w:pStyle w:val="TOC2"/>
+        <w:tabs>
+          <w:tab w:val="right" w:leader="dot" w:pos="9061"/>
+        </w:tabs>
+        <w:rPr>
+          <w:rFonts w:eastAsiaTheme="minorEastAsia" w:cstheme="minorBidi"/>
+          <w:b w:val="0"/>
+          <w:bCs w:val="0"/>
+          <w:noProof/>
+          <w:lang w:eastAsia="es-AR"/>
+        </w:rPr>
+      </w:pPr>
+      <w:hyperlink w:anchor="_Toc372818460" w:history="1">
+        <w:r>
+          <w:rPr>
+            <w:rStyle w:val="Hyperlink"/>
+            <w:noProof/>
+          </w:rPr>
+          <w:t>Herramientas utilizadas</w:t>
+        </w:r>
+        <w:r>
+          <w:rPr>
+            <w:noProof/>
+            <w:webHidden/>
+          </w:rPr>
+          <w:tab/>
+        </w:r>
+        <w:r>
+          <w:rPr>
+            <w:noProof/>
+            <w:webHidden/>
+          </w:rPr>
+          <w:fldChar w:fldCharType="begin"/>
+        </w:r>
+        <w:r>
+          <w:rPr>
+            <w:noProof/>
+            <w:webHidden/>
+          </w:rPr>
+          <w:instrText xml:space="preserve"> PAGEREF _Toc372818460 \h </w:instrText>
+        </w:r>
+        <w:r>
+          <w:rPr>
+            <w:noProof/>
+            <w:webHidden/>
+          </w:rPr>
+        </w:r>
+        <w:r>
+          <w:rPr>
+            <w:noProof/>
+            <w:webHidden/>
+          </w:rPr>
+          <w:fldChar w:fldCharType="separate"/>
+        </w:r>
+        <w:r>
+          <w:rPr>
+            <w:noProof/>
+            <w:webHidden/>
+          </w:rPr>
+          <w:t>7</w:t>
         </w:r>
         <w:r>
           <w:rPr>
@@ -210,7 +426,7 @@
           <w:lang w:eastAsia="es-AR"/>
         </w:rPr>
       </w:pPr>
-      <w:hyperlink w:anchor="_Toc372814761" w:history="1">
+      <w:hyperlink w:anchor="_Toc372818461" w:history="1">
         <w:r>
           <w:rPr>
             <w:rStyle w:val="Hyperlink"/>
@@ -237,7 +453,7 @@
             <w:noProof/>
             <w:webHidden/>
           </w:rPr>
-          <w:instrText xml:space="preserve"> PAGEREF _Toc372814761 \h </w:instrText>
+          <w:instrText xml:space="preserve"> PAGEREF _Toc372818461 \h </w:instrText>
         </w:r>
         <w:r>
           <w:rPr>
@@ -257,7 +473,7 @@
             <w:noProof/>
             <w:webHidden/>
           </w:rPr>
-          <w:t>7</w:t>
+          <w:t>8</w:t>
         </w:r>
         <w:r>
           <w:rPr>
@@ -286,7 +502,7 @@
           <w:lang w:eastAsia="es-AR"/>
         </w:rPr>
       </w:pPr>
-      <w:hyperlink w:anchor="_Toc372814762" w:history="1">
+      <w:hyperlink w:anchor="_Toc372818462" w:history="1">
         <w:r>
           <w:rPr>
             <w:rStyle w:val="Hyperlink"/>
@@ -313,7 +529,7 @@
             <w:noProof/>
             <w:webHidden/>
           </w:rPr>
-          <w:instrText xml:space="preserve"> PAGEREF _Toc372814762 \h </w:instrText>
+          <w:instrText xml:space="preserve"> PAGEREF _Toc372818462 \h </w:instrText>
         </w:r>
         <w:r>
           <w:rPr>
@@ -333,7 +549,7 @@
             <w:noProof/>
             <w:webHidden/>
           </w:rPr>
-          <w:t>7</w:t>
+          <w:t>8</w:t>
         </w:r>
         <w:r>
           <w:rPr>
@@ -362,13 +578,13 @@
           <w:lang w:eastAsia="es-AR"/>
         </w:rPr>
       </w:pPr>
-      <w:hyperlink w:anchor="_Toc372814763" w:history="1">
+      <w:hyperlink w:anchor="_Toc372818463" w:history="1">
         <w:r>
           <w:rPr>
             <w:rStyle w:val="Hyperlink"/>
             <w:noProof/>
           </w:rPr>
-          <w:t>Clases</w:t>
+          <w:t>Clases nuevas</w:t>
         </w:r>
         <w:r>
           <w:rPr>
@@ -389,7 +605,7 @@
             <w:noProof/>
             <w:webHidden/>
           </w:rPr>
-          <w:instrText xml:space="preserve"> PAGEREF _Toc372814763 \h </w:instrText>
+          <w:instrText xml:space="preserve"> PAGEREF _Toc372818463 \h </w:instrText>
         </w:r>
         <w:r>
           <w:rPr>
@@ -409,7 +625,295 @@
             <w:noProof/>
             <w:webHidden/>
           </w:rPr>
-          <w:t>8</w:t>
+          <w:t>9</w:t>
+        </w:r>
+        <w:r>
+          <w:rPr>
+            <w:noProof/>
+            <w:webHidden/>
+          </w:rPr>
+          <w:fldChar w:fldCharType="end"/>
+        </w:r>
+      </w:hyperlink>
+    </w:p>
+    <w:p>
+      <w:pPr>
+        <w:pStyle w:val="TOC2"/>
+        <w:tabs>
+          <w:tab w:val="right" w:leader="dot" w:pos="9061"/>
+        </w:tabs>
+        <w:rPr>
+          <w:rFonts w:eastAsiaTheme="minorEastAsia" w:cstheme="minorBidi"/>
+          <w:b w:val="0"/>
+          <w:bCs w:val="0"/>
+          <w:noProof/>
+          <w:lang w:eastAsia="es-AR"/>
+        </w:rPr>
+      </w:pPr>
+      <w:hyperlink w:anchor="_Toc372818464" w:history="1">
+        <w:r>
+          <w:rPr>
+            <w:rStyle w:val="Hyperlink"/>
+            <w:noProof/>
+          </w:rPr>
+          <w:t>TestRunStoreAccess</w:t>
+        </w:r>
+        <w:r>
+          <w:rPr>
+            <w:noProof/>
+            <w:webHidden/>
+          </w:rPr>
+          <w:tab/>
+        </w:r>
+        <w:r>
+          <w:rPr>
+            <w:noProof/>
+            <w:webHidden/>
+          </w:rPr>
+          <w:fldChar w:fldCharType="begin"/>
+        </w:r>
+        <w:r>
+          <w:rPr>
+            <w:noProof/>
+            <w:webHidden/>
+          </w:rPr>
+          <w:instrText xml:space="preserve"> PAGEREF _Toc372818464 \h </w:instrText>
+        </w:r>
+        <w:r>
+          <w:rPr>
+            <w:noProof/>
+            <w:webHidden/>
+          </w:rPr>
+        </w:r>
+        <w:r>
+          <w:rPr>
+            <w:noProof/>
+            <w:webHidden/>
+          </w:rPr>
+          <w:fldChar w:fldCharType="separate"/>
+        </w:r>
+        <w:r>
+          <w:rPr>
+            <w:noProof/>
+            <w:webHidden/>
+          </w:rPr>
+          <w:t>9</w:t>
+        </w:r>
+        <w:r>
+          <w:rPr>
+            <w:noProof/>
+            <w:webHidden/>
+          </w:rPr>
+          <w:fldChar w:fldCharType="end"/>
+        </w:r>
+      </w:hyperlink>
+    </w:p>
+    <w:p>
+      <w:pPr>
+        <w:pStyle w:val="TOC2"/>
+        <w:tabs>
+          <w:tab w:val="right" w:leader="dot" w:pos="9061"/>
+        </w:tabs>
+        <w:rPr>
+          <w:rFonts w:eastAsiaTheme="minorEastAsia" w:cstheme="minorBidi"/>
+          <w:b w:val="0"/>
+          <w:bCs w:val="0"/>
+          <w:noProof/>
+          <w:lang w:eastAsia="es-AR"/>
+        </w:rPr>
+      </w:pPr>
+      <w:hyperlink w:anchor="_Toc372818465" w:history="1">
+        <w:r>
+          <w:rPr>
+            <w:rStyle w:val="Hyperlink"/>
+            <w:noProof/>
+          </w:rPr>
+          <w:t>TestRunStore</w:t>
+        </w:r>
+        <w:r>
+          <w:rPr>
+            <w:noProof/>
+            <w:webHidden/>
+          </w:rPr>
+          <w:tab/>
+        </w:r>
+        <w:r>
+          <w:rPr>
+            <w:noProof/>
+            <w:webHidden/>
+          </w:rPr>
+          <w:fldChar w:fldCharType="begin"/>
+        </w:r>
+        <w:r>
+          <w:rPr>
+            <w:noProof/>
+            <w:webHidden/>
+          </w:rPr>
+          <w:instrText xml:space="preserve"> PAGEREF _Toc372818465 \h </w:instrText>
+        </w:r>
+        <w:r>
+          <w:rPr>
+            <w:noProof/>
+            <w:webHidden/>
+          </w:rPr>
+        </w:r>
+        <w:r>
+          <w:rPr>
+            <w:noProof/>
+            <w:webHidden/>
+          </w:rPr>
+          <w:fldChar w:fldCharType="separate"/>
+        </w:r>
+        <w:r>
+          <w:rPr>
+            <w:noProof/>
+            <w:webHidden/>
+          </w:rPr>
+          <w:t>9</w:t>
+        </w:r>
+        <w:r>
+          <w:rPr>
+            <w:noProof/>
+            <w:webHidden/>
+          </w:rPr>
+          <w:fldChar w:fldCharType="end"/>
+        </w:r>
+      </w:hyperlink>
+    </w:p>
+    <w:p>
+      <w:pPr>
+        <w:pStyle w:val="TOC2"/>
+        <w:tabs>
+          <w:tab w:val="right" w:leader="dot" w:pos="9061"/>
+        </w:tabs>
+        <w:rPr>
+          <w:rFonts w:eastAsiaTheme="minorEastAsia" w:cstheme="minorBidi"/>
+          <w:b w:val="0"/>
+          <w:bCs w:val="0"/>
+          <w:noProof/>
+          <w:lang w:eastAsia="es-AR"/>
+        </w:rPr>
+      </w:pPr>
+      <w:hyperlink w:anchor="_Toc372818466" w:history="1">
+        <w:r>
+          <w:rPr>
+            <w:rStyle w:val="Hyperlink"/>
+            <w:noProof/>
+          </w:rPr>
+          <w:t>MemoryTestRunStore</w:t>
+        </w:r>
+        <w:r>
+          <w:rPr>
+            <w:noProof/>
+            <w:webHidden/>
+          </w:rPr>
+          <w:tab/>
+        </w:r>
+        <w:r>
+          <w:rPr>
+            <w:noProof/>
+            <w:webHidden/>
+          </w:rPr>
+          <w:fldChar w:fldCharType="begin"/>
+        </w:r>
+        <w:r>
+          <w:rPr>
+            <w:noProof/>
+            <w:webHidden/>
+          </w:rPr>
+          <w:instrText xml:space="preserve"> PAGEREF _Toc372818466 \h </w:instrText>
+        </w:r>
+        <w:r>
+          <w:rPr>
+            <w:noProof/>
+            <w:webHidden/>
+          </w:rPr>
+        </w:r>
+        <w:r>
+          <w:rPr>
+            <w:noProof/>
+            <w:webHidden/>
+          </w:rPr>
+          <w:fldChar w:fldCharType="separate"/>
+        </w:r>
+        <w:r>
+          <w:rPr>
+            <w:noProof/>
+            <w:webHidden/>
+          </w:rPr>
+          <w:t>9</w:t>
+        </w:r>
+        <w:r>
+          <w:rPr>
+            <w:noProof/>
+            <w:webHidden/>
+          </w:rPr>
+          <w:fldChar w:fldCharType="end"/>
+        </w:r>
+      </w:hyperlink>
+    </w:p>
+    <w:p>
+      <w:pPr>
+        <w:pStyle w:val="TOC2"/>
+        <w:tabs>
+          <w:tab w:val="right" w:leader="dot" w:pos="9061"/>
+        </w:tabs>
+        <w:rPr>
+          <w:rFonts w:eastAsiaTheme="minorEastAsia" w:cstheme="minorBidi"/>
+          <w:b w:val="0"/>
+          <w:bCs w:val="0"/>
+          <w:noProof/>
+          <w:lang w:eastAsia="es-AR"/>
+        </w:rPr>
+      </w:pPr>
+      <w:hyperlink w:anchor="_Toc372818467" w:history="1">
+        <w:r>
+          <w:rPr>
+            <w:rStyle w:val="Hyperlink"/>
+            <w:noProof/>
+          </w:rPr>
+          <w:t>TxtFileTestRunStore</w:t>
+        </w:r>
+        <w:r>
+          <w:rPr>
+            <w:noProof/>
+            <w:webHidden/>
+          </w:rPr>
+          <w:tab/>
+        </w:r>
+        <w:r>
+          <w:rPr>
+            <w:noProof/>
+            <w:webHidden/>
+          </w:rPr>
+          <w:fldChar w:fldCharType="begin"/>
+        </w:r>
+        <w:r>
+          <w:rPr>
+            <w:noProof/>
+            <w:webHidden/>
+          </w:rPr>
+          <w:instrText xml:space="preserve"> PAGEREF _Toc372818467 \h </w:instrText>
+        </w:r>
+        <w:r>
+          <w:rPr>
+            <w:noProof/>
+            <w:webHidden/>
+          </w:rPr>
+        </w:r>
+        <w:r>
+          <w:rPr>
+            <w:noProof/>
+            <w:webHidden/>
+          </w:rPr>
+          <w:fldChar w:fldCharType="separate"/>
+        </w:r>
+        <w:r>
+          <w:rPr>
+            <w:noProof/>
+            <w:webHidden/>
+          </w:rPr>
+          <w:t>9</w:t>
         </w:r>
         <w:r>
           <w:rPr>
@@ -438,7 +942,7 @@
           <w:lang w:eastAsia="es-AR"/>
         </w:rPr>
       </w:pPr>
-      <w:hyperlink w:anchor="_Toc372814764" w:history="1">
+      <w:hyperlink w:anchor="_Toc372818468" w:history="1">
         <w:r>
           <w:rPr>
             <w:rStyle w:val="Hyperlink"/>
@@ -465,7 +969,7 @@
             <w:noProof/>
             <w:webHidden/>
           </w:rPr>
-          <w:instrText xml:space="preserve"> PAGEREF _Toc372814764 \h </w:instrText>
+          <w:instrText xml:space="preserve"> PAGEREF _Toc372818468 \h </w:instrText>
         </w:r>
         <w:r>
           <w:rPr>
@@ -485,7 +989,7 @@
             <w:noProof/>
             <w:webHidden/>
           </w:rPr>
-          <w:t>9</w:t>
+          <w:t>10</w:t>
         </w:r>
         <w:r>
           <w:rPr>
@@ -510,7 +1014,7 @@
           <w:lang w:eastAsia="es-AR"/>
         </w:rPr>
       </w:pPr>
-      <w:hyperlink w:anchor="_Toc372814765" w:history="1">
+      <w:hyperlink w:anchor="_Toc372818469" w:history="1">
         <w:r>
           <w:rPr>
             <w:rStyle w:val="Hyperlink"/>
@@ -537,7 +1041,7 @@
             <w:noProof/>
             <w:webHidden/>
           </w:rPr>
-          <w:instrText xml:space="preserve"> PAGEREF _Toc372814765 \h </w:instrText>
+          <w:instrText xml:space="preserve"> PAGEREF _Toc372818469 \h </w:instrText>
         </w:r>
         <w:r>
           <w:rPr>
@@ -557,7 +1061,7 @@
             <w:noProof/>
             <w:webHidden/>
           </w:rPr>
-          <w:t>9</w:t>
+          <w:t>10</w:t>
         </w:r>
         <w:r>
           <w:rPr>
@@ -582,7 +1086,7 @@
           <w:lang w:eastAsia="es-AR"/>
         </w:rPr>
       </w:pPr>
-      <w:hyperlink w:anchor="_Toc372814766" w:history="1">
+      <w:hyperlink w:anchor="_Toc372818470" w:history="1">
         <w:r>
           <w:rPr>
             <w:rStyle w:val="Hyperlink"/>
@@ -609,7 +1113,7 @@
             <w:noProof/>
             <w:webHidden/>
           </w:rPr>
-          <w:instrText xml:space="preserve"> PAGEREF _Toc372814766 \h </w:instrText>
+          <w:instrText xml:space="preserve"> PAGEREF _Toc372818470 \h </w:instrText>
         </w:r>
         <w:r>
           <w:rPr>
@@ -629,7 +1133,7 @@
             <w:noProof/>
             <w:webHidden/>
           </w:rPr>
-          <w:t>10</w:t>
+          <w:t>11</w:t>
         </w:r>
         <w:r>
           <w:rPr>
@@ -654,7 +1158,7 @@
           <w:lang w:eastAsia="es-AR"/>
         </w:rPr>
       </w:pPr>
-      <w:hyperlink w:anchor="_Toc372814767" w:history="1">
+      <w:hyperlink w:anchor="_Toc372818471" w:history="1">
         <w:r>
           <w:rPr>
             <w:rStyle w:val="Hyperlink"/>
@@ -681,7 +1185,7 @@
             <w:noProof/>
             <w:webHidden/>
           </w:rPr>
-          <w:instrText xml:space="preserve"> PAGEREF _Toc372814767 \h </w:instrText>
+          <w:instrText xml:space="preserve"> PAGEREF _Toc372818471 \h </w:instrText>
         </w:r>
         <w:r>
           <w:rPr>
@@ -701,7 +1205,7 @@
             <w:noProof/>
             <w:webHidden/>
           </w:rPr>
-          <w:t>11</w:t>
+          <w:t>12</w:t>
         </w:r>
         <w:r>
           <w:rPr>
@@ -730,7 +1234,7 @@
       <w:pPr>
         <w:pStyle w:val="Titulo1"/>
       </w:pPr>
-      <w:bookmarkStart w:id="0" w:name="_Toc372814759"/>
+      <w:bookmarkStart w:id="0" w:name="_Toc372818456"/>
       <w:r>
         <w:lastRenderedPageBreak/>
         <w:t>Enunciado</w:t>
@@ -777,7 +1281,7 @@
             <o:lock v:ext="edit" aspectratio="f"/>
             <w10:wrap type="square"/>
           </v:shape>
-          <o:OLEObject Type="Embed" ProgID="FoxitReader.Document" ShapeID="_x0000_s1026" DrawAspect="Content" ObjectID="_1446556640" r:id="rId9"/>
+          <o:OLEObject Type="Embed" ProgID="FoxitReader.Document" ShapeID="_x0000_s1026" DrawAspect="Content" ObjectID="_1446560306" r:id="rId9"/>
         </w:pict>
       </w:r>
     </w:p>
@@ -802,7 +1306,7 @@
             <o:lock v:ext="edit" aspectratio="f"/>
             <w10:wrap type="square"/>
           </v:shape>
-          <o:OLEObject Type="Embed" ProgID="FoxitReader.Document" ShapeID="_x0000_s1027" DrawAspect="Content" ObjectID="_1446556641" r:id="rId11"/>
+          <o:OLEObject Type="Embed" ProgID="FoxitReader.Document" ShapeID="_x0000_s1027" DrawAspect="Content" ObjectID="_1446560307" r:id="rId11"/>
         </w:pict>
       </w:r>
     </w:p>
@@ -827,7 +1331,7 @@
             <o:lock v:ext="edit" aspectratio="f"/>
             <w10:wrap type="square"/>
           </v:shape>
-          <o:OLEObject Type="Embed" ProgID="FoxitReader.Document" ShapeID="_x0000_s1028" DrawAspect="Content" ObjectID="_1446556642" r:id="rId13"/>
+          <o:OLEObject Type="Embed" ProgID="FoxitReader.Document" ShapeID="_x0000_s1028" DrawAspect="Content" ObjectID="_1446560308" r:id="rId13"/>
         </w:pict>
       </w:r>
     </w:p>
@@ -852,7 +1356,7 @@
             <o:lock v:ext="edit" aspectratio="f"/>
             <w10:wrap type="square"/>
           </v:shape>
-          <o:OLEObject Type="Embed" ProgID="FoxitReader.Document" ShapeID="_x0000_s1029" DrawAspect="Content" ObjectID="_1446556643" r:id="rId15"/>
+          <o:OLEObject Type="Embed" ProgID="FoxitReader.Document" ShapeID="_x0000_s1029" DrawAspect="Content" ObjectID="_1446560309" r:id="rId15"/>
         </w:pict>
       </w:r>
     </w:p>
@@ -872,10 +1376,16 @@
       <w:pPr>
         <w:pStyle w:val="Titulo1"/>
       </w:pPr>
-      <w:bookmarkStart w:id="1" w:name="_Toc372814760"/>
+      <w:bookmarkStart w:id="1" w:name="_Toc372818457"/>
       <w:r>
         <w:lastRenderedPageBreak/>
-        <w:t>Comentario del código del Grupo 7</w:t>
+        <w:t>Comentario</w:t>
+      </w:r>
+      <w:r>
+        <w:t>s</w:t>
+      </w:r>
+      <w:r>
+        <w:t xml:space="preserve"> del código del Grupo 7</w:t>
       </w:r>
       <w:bookmarkEnd w:id="1"/>
     </w:p>
@@ -893,53 +1403,28 @@
     </w:p>
     <w:p>
       <w:pPr>
-        <w:ind w:firstLine="567"/>
-        <w:jc w:val="both"/>
-      </w:pPr>
-    </w:p>
-    <w:p>
-      <w:pPr>
-        <w:ind w:firstLine="567"/>
-        <w:jc w:val="both"/>
-      </w:pPr>
-    </w:p>
-    <w:p>
-      <w:pPr>
-        <w:ind w:firstLine="567"/>
-        <w:jc w:val="both"/>
-      </w:pPr>
-    </w:p>
-    <w:p>
-      <w:pPr>
-        <w:rPr>
-          <w:b/>
-          <w:sz w:val="32"/>
-          <w:szCs w:val="32"/>
-          <w:u w:val="single"/>
-        </w:rPr>
-      </w:pPr>
-      <w:r>
-        <w:br w:type="page"/>
-      </w:r>
-    </w:p>
-    <w:p>
-      <w:pPr>
-        <w:pStyle w:val="Titulo1"/>
-      </w:pPr>
-      <w:bookmarkStart w:id="2" w:name="_Toc372814761"/>
-      <w:r>
-        <w:lastRenderedPageBreak/>
-        <w:t>Hipótesis</w:t>
+        <w:pStyle w:val="Titulo2"/>
+      </w:pPr>
+      <w:bookmarkStart w:id="2" w:name="_Toc372814700"/>
+      <w:bookmarkStart w:id="3" w:name="_Toc372818458"/>
+      <w:r>
+        <w:t>Diseño</w:t>
       </w:r>
       <w:bookmarkEnd w:id="2"/>
-    </w:p>
-    <w:p>
-      <w:pPr>
-        <w:ind w:firstLine="567"/>
-        <w:jc w:val="both"/>
-        <w:rPr>
-          <w:rFonts w:eastAsia="Calibri"/>
-        </w:rPr>
+      <w:r>
+        <w:t xml:space="preserve"> y </w:t>
+      </w:r>
+      <w:bookmarkStart w:id="4" w:name="_Toc372814701"/>
+      <w:r>
+        <w:t>Código</w:t>
+      </w:r>
+      <w:bookmarkEnd w:id="3"/>
+      <w:bookmarkEnd w:id="4"/>
+    </w:p>
+    <w:p>
+      <w:pPr>
+        <w:ind w:firstLine="567"/>
+        <w:jc w:val="both"/>
       </w:pPr>
     </w:p>
     <w:p>
@@ -959,7 +1444,133 @@
         <w:rPr>
           <w:rFonts w:eastAsia="Calibri"/>
         </w:rPr>
-        <w:t>Al momento de evaluar los tests, no se van a ejecutar 2 tests con el mismo nombre.</w:t>
+        <w:t>Nos parece</w:t>
+      </w:r>
+      <w:r>
+        <w:rPr>
+          <w:rFonts w:eastAsia="Calibri"/>
+        </w:rPr>
+        <w:t xml:space="preserve"> que confundieron </w:t>
+      </w:r>
+      <w:r>
+        <w:rPr>
+          <w:rFonts w:eastAsia="Calibri"/>
+          <w:i/>
+        </w:rPr>
+        <w:t>Error</w:t>
+      </w:r>
+      <w:r>
+        <w:rPr>
+          <w:rFonts w:eastAsia="Calibri"/>
+        </w:rPr>
+        <w:t xml:space="preserve"> con </w:t>
+      </w:r>
+      <w:r>
+        <w:rPr>
+          <w:rFonts w:eastAsia="Calibri"/>
+          <w:i/>
+        </w:rPr>
+        <w:t>Failure</w:t>
+      </w:r>
+      <w:r>
+        <w:rPr>
+          <w:rFonts w:eastAsia="Calibri"/>
+        </w:rPr>
+        <w:t xml:space="preserve">. El </w:t>
+      </w:r>
+      <w:r>
+        <w:rPr>
+          <w:rFonts w:eastAsia="Calibri"/>
+          <w:i/>
+        </w:rPr>
+        <w:t>Failure</w:t>
+      </w:r>
+      <w:r>
+        <w:rPr>
+          <w:rFonts w:eastAsia="Calibri"/>
+        </w:rPr>
+        <w:t xml:space="preserve"> es cuando falla. El </w:t>
+      </w:r>
+      <w:r>
+        <w:rPr>
+          <w:rFonts w:eastAsia="Calibri"/>
+          <w:i/>
+        </w:rPr>
+        <w:t>Error</w:t>
+      </w:r>
+      <w:r>
+        <w:rPr>
+          <w:rFonts w:eastAsia="Calibri"/>
+        </w:rPr>
+        <w:t xml:space="preserve"> es </w:t>
+      </w:r>
+      <w:r>
+        <w:rPr>
+          <w:rFonts w:eastAsia="Calibri"/>
+        </w:rPr>
+        <w:t xml:space="preserve">un caso no esperado en la ejecución del test (por ejemplo </w:t>
+      </w:r>
+      <w:r>
+        <w:rPr>
+          <w:rFonts w:eastAsia="Calibri"/>
+        </w:rPr>
+        <w:t>cuando las variables</w:t>
+      </w:r>
+      <w:r>
+        <w:rPr>
+          <w:rFonts w:eastAsia="Calibri"/>
+        </w:rPr>
+        <w:t xml:space="preserve"> para comparar no están seteadas). Esto n</w:t>
+      </w:r>
+      <w:r>
+        <w:rPr>
+          <w:rFonts w:eastAsia="Calibri"/>
+        </w:rPr>
+        <w:t>o es un error, pero por convención se usa la otra</w:t>
+      </w:r>
+      <w:r>
+        <w:rPr>
+          <w:rFonts w:eastAsia="Calibri"/>
+        </w:rPr>
+        <w:t xml:space="preserve"> “forma de nomenclatura”:</w:t>
+      </w:r>
+      <w:r>
+        <w:rPr>
+          <w:rFonts w:eastAsia="Calibri"/>
+        </w:rPr>
+        <w:t xml:space="preserve"> </w:t>
+      </w:r>
+      <w:r>
+        <w:rPr>
+          <w:rFonts w:eastAsia="Calibri"/>
+          <w:i/>
+        </w:rPr>
+        <w:t>Error</w:t>
+      </w:r>
+      <w:r>
+        <w:rPr>
+          <w:rFonts w:eastAsia="Calibri"/>
+        </w:rPr>
+        <w:t xml:space="preserve"> cuando pincha, </w:t>
+      </w:r>
+      <w:r>
+        <w:rPr>
+          <w:rFonts w:eastAsia="Calibri"/>
+          <w:i/>
+        </w:rPr>
+        <w:t>Failure</w:t>
+      </w:r>
+      <w:r>
+        <w:rPr>
+          <w:rFonts w:eastAsia="Calibri"/>
+        </w:rPr>
+        <w:t xml:space="preserve"> cuando </w:t>
+      </w:r>
+      <w:r>
+        <w:rPr>
+          <w:rFonts w:eastAsia="Calibri"/>
+        </w:rPr>
+        <w:t>no se obtiene lo que se espera.</w:t>
       </w:r>
     </w:p>
     <w:p>
@@ -977,15 +1588,66 @@
         </w:numPr>
         <w:ind w:left="426" w:hanging="426"/>
         <w:jc w:val="both"/>
-        <w:rPr>
-          <w:rFonts w:eastAsia="Calibri"/>
-        </w:rPr>
-      </w:pPr>
-      <w:r>
-        <w:rPr>
-          <w:rFonts w:eastAsia="Calibri"/>
-        </w:rPr>
-        <w:t>Si se le cambia el test a un nombre, no se vuelve a correr. Para que se vuelva a correr hay que poner que ignore la corrida anterior.</w:t>
+      </w:pPr>
+      <w:r>
+        <w:rPr>
+          <w:rFonts w:eastAsia="Calibri"/>
+        </w:rPr>
+        <w:t>El “</w:t>
+      </w:r>
+      <w:r>
+        <w:rPr>
+          <w:rFonts w:eastAsia="Calibri"/>
+        </w:rPr>
+        <w:t>Reporte por pantalla</w:t>
+      </w:r>
+      <w:r>
+        <w:rPr>
+          <w:rFonts w:eastAsia="Calibri"/>
+        </w:rPr>
+        <w:t>”</w:t>
+      </w:r>
+      <w:r>
+        <w:rPr>
+          <w:rFonts w:eastAsia="Calibri"/>
+        </w:rPr>
+        <w:t xml:space="preserve"> </w:t>
+      </w:r>
+      <w:r>
+        <w:rPr>
+          <w:rFonts w:eastAsia="Calibri"/>
+        </w:rPr>
+        <w:t xml:space="preserve">es </w:t>
+      </w:r>
+      <w:r>
+        <w:rPr>
+          <w:rFonts w:eastAsia="Calibri"/>
+        </w:rPr>
+        <w:t xml:space="preserve">poco claro. Primero, </w:t>
+      </w:r>
+      <w:r>
+        <w:rPr>
+          <w:rFonts w:eastAsia="Calibri"/>
+        </w:rPr>
+        <w:t>cada informe en sí es complejo de entender. Después se mezclan</w:t>
+      </w:r>
+      <w:r>
+        <w:rPr>
+          <w:rFonts w:eastAsia="Calibri"/>
+        </w:rPr>
+        <w:t xml:space="preserve"> los informes </w:t>
+      </w:r>
+      <w:r>
+        <w:rPr>
+          <w:rFonts w:eastAsia="Calibri"/>
+        </w:rPr>
+        <w:t>nuevos con los informes viejos. Esto hace qu</w:t>
+      </w:r>
+      <w:r>
+        <w:rPr>
+          <w:rFonts w:eastAsia="Calibri"/>
+        </w:rPr>
+        <w:t>e sea difícil ver el resultado.</w:t>
       </w:r>
     </w:p>
     <w:p>
@@ -1011,31 +1673,55 @@
         <w:rPr>
           <w:rFonts w:eastAsia="Calibri"/>
         </w:rPr>
-        <w:t>Un TestSuite cuyos resultados fueron todos "OK" no va a volver a correrse. Si quiere volver a correrse, debe crearse un nuevo TestSuite</w:t>
-      </w:r>
-      <w:r>
-        <w:rPr>
-          <w:rFonts w:eastAsia="Calibri"/>
-        </w:rPr>
-        <w:t>,</w:t>
-      </w:r>
-      <w:r>
-        <w:rPr>
-          <w:rFonts w:eastAsia="Calibri"/>
-        </w:rPr>
-        <w:t xml:space="preserve"> o </w:t>
-      </w:r>
-      <w:r>
-        <w:rPr>
-          <w:rFonts w:eastAsia="Calibri"/>
-        </w:rPr>
-        <w:t>cambiarle</w:t>
-      </w:r>
-      <w:r>
-        <w:rPr>
-          <w:rFonts w:eastAsia="Calibri"/>
-        </w:rPr>
-        <w:t xml:space="preserve"> el nombre.</w:t>
+        <w:t>Nos da la</w:t>
+      </w:r>
+      <w:r>
+        <w:rPr>
+          <w:rFonts w:eastAsia="Calibri"/>
+        </w:rPr>
+        <w:t xml:space="preserve"> impresión </w:t>
+      </w:r>
+      <w:r>
+        <w:rPr>
+          <w:rFonts w:eastAsia="Calibri"/>
+        </w:rPr>
+        <w:t>de que utilizaron</w:t>
+      </w:r>
+      <w:r>
+        <w:rPr>
+          <w:rFonts w:eastAsia="Calibri"/>
+        </w:rPr>
+        <w:t xml:space="preserve"> muchas interfaces con la idea de generar </w:t>
+      </w:r>
+      <w:r>
+        <w:rPr>
+          <w:rFonts w:eastAsia="Calibri"/>
+        </w:rPr>
+        <w:t>“</w:t>
+      </w:r>
+      <w:r>
+        <w:rPr>
+          <w:rFonts w:eastAsia="Calibri"/>
+        </w:rPr>
+        <w:t>una especie de header</w:t>
+      </w:r>
+      <w:r>
+        <w:rPr>
+          <w:rFonts w:eastAsia="Calibri"/>
+        </w:rPr>
+        <w:t>” con todas las firmas de los métodos,</w:t>
+      </w:r>
+      <w:r>
+        <w:rPr>
+          <w:rFonts w:eastAsia="Calibri"/>
+        </w:rPr>
+        <w:t xml:space="preserve"> y </w:t>
+      </w:r>
+      <w:r>
+        <w:rPr>
+          <w:rFonts w:eastAsia="Calibri"/>
+        </w:rPr>
+        <w:t>luego otro con los métodos implementados. Esto causó que haya una gran cantidad de clases, que en un primer momento, era difícil de leerlos (y daba la impresión de que era un proyecto grande). Pero tras leer y entender su código, vimos que estuvo muy bien la jerarquía y elección de paquetes para las clases.</w:t>
       </w:r>
     </w:p>
     <w:p>
@@ -1061,203 +1747,285 @@
         <w:rPr>
           <w:rFonts w:eastAsia="Calibri"/>
         </w:rPr>
-        <w:t xml:space="preserve">La clase </w:t>
-      </w:r>
-      <w:r>
-        <w:rPr>
-          <w:rFonts w:eastAsia="Calibri"/>
-          <w:b/>
-        </w:rPr>
-        <w:t>TestRunStoreAcccess</w:t>
-      </w:r>
-      <w:r>
-        <w:rPr>
-          <w:rFonts w:eastAsia="Calibri"/>
-        </w:rPr>
-        <w:t xml:space="preserve"> controla el acceso al </w:t>
-      </w:r>
-      <w:r>
-        <w:rPr>
-          <w:rFonts w:eastAsia="Calibri"/>
-          <w:b/>
-        </w:rPr>
-        <w:t>TestRunStore</w:t>
-      </w:r>
-      <w:r>
-        <w:rPr>
-          <w:rFonts w:eastAsia="Calibri"/>
-        </w:rPr>
-        <w:t xml:space="preserve">. Es una mezcla entre </w:t>
+        <w:t xml:space="preserve">Esto es algo menor, pero cuando recibimos su TP, había muchos </w:t>
       </w:r>
       <w:r>
         <w:rPr>
           <w:rFonts w:eastAsia="Calibri"/>
           <w:i/>
         </w:rPr>
-        <w:t>Singleton</w:t>
-      </w:r>
-      <w:r>
-        <w:rPr>
-          <w:rFonts w:eastAsia="Calibri"/>
-        </w:rPr>
-        <w:t xml:space="preserve"> y </w:t>
+        <w:t>warnings</w:t>
+      </w:r>
+      <w:r>
+        <w:rPr>
+          <w:rFonts w:eastAsia="Calibri"/>
+        </w:rPr>
+        <w:t xml:space="preserve"> en el proyecto. La gran mayoría se debían a </w:t>
       </w:r>
       <w:r>
         <w:rPr>
           <w:rFonts w:eastAsia="Calibri"/>
           <w:i/>
         </w:rPr>
-        <w:t>Proxy</w:t>
-      </w:r>
-      <w:r>
-        <w:rPr>
-          <w:rFonts w:eastAsia="Calibri"/>
-        </w:rPr>
-        <w:t>. Por defecto si se la quiere usar sin inicializar toma un TXT.</w:t>
-      </w:r>
-    </w:p>
-    <w:p>
-      <w:pPr>
-        <w:ind w:firstLine="567"/>
-        <w:jc w:val="both"/>
-        <w:rPr>
-          <w:rFonts w:eastAsia="Calibri"/>
-        </w:rPr>
-      </w:pPr>
-    </w:p>
-    <w:p>
-      <w:pPr>
-        <w:ind w:firstLine="567"/>
-        <w:jc w:val="both"/>
-        <w:rPr>
-          <w:rFonts w:eastAsia="Calibri"/>
-        </w:rPr>
-      </w:pPr>
-    </w:p>
-    <w:p>
-      <w:pPr>
-        <w:ind w:firstLine="567"/>
-        <w:jc w:val="both"/>
-        <w:rPr>
-          <w:rFonts w:eastAsia="Calibri"/>
-        </w:rPr>
-      </w:pPr>
-    </w:p>
-    <w:p>
-      <w:pPr>
-        <w:ind w:firstLine="567"/>
-        <w:jc w:val="both"/>
-        <w:rPr>
-          <w:rFonts w:eastAsia="Calibri"/>
-        </w:rPr>
-      </w:pPr>
-    </w:p>
-    <w:p>
-      <w:pPr>
-        <w:ind w:firstLine="567"/>
-        <w:jc w:val="both"/>
-        <w:rPr>
-          <w:rFonts w:eastAsia="Calibri"/>
-        </w:rPr>
-      </w:pPr>
-    </w:p>
-    <w:p>
-      <w:pPr>
-        <w:pStyle w:val="Titulo1"/>
-      </w:pPr>
-      <w:bookmarkStart w:id="3" w:name="_Toc372814762"/>
-      <w:r>
-        <w:t>Aclaraciones</w:t>
-      </w:r>
-      <w:bookmarkEnd w:id="3"/>
-    </w:p>
-    <w:p>
-      <w:pPr>
-        <w:ind w:firstLine="567"/>
-        <w:jc w:val="both"/>
-        <w:rPr>
-          <w:rFonts w:eastAsia="Calibri"/>
-        </w:rPr>
-      </w:pPr>
-    </w:p>
-    <w:p>
-      <w:pPr>
-        <w:ind w:firstLine="567"/>
-        <w:jc w:val="both"/>
-        <w:rPr>
-          <w:rFonts w:eastAsia="Calibri"/>
-        </w:rPr>
-      </w:pPr>
-      <w:r>
-        <w:rPr>
-          <w:rFonts w:eastAsia="Calibri"/>
-        </w:rPr>
-        <w:t>A la hora de correr los tests del JUnit (paquete “</w:t>
-      </w:r>
-      <w:r>
-        <w:rPr>
-          <w:rFonts w:eastAsia="Calibri"/>
-        </w:rPr>
-        <w:t>ar.fiuba.tecnicas.tetesteo.impl</w:t>
-      </w:r>
-      <w:r>
-        <w:rPr>
-          <w:rFonts w:eastAsia="Calibri"/>
-        </w:rPr>
-        <w:t>” en “</w:t>
-      </w:r>
-      <w:r>
-        <w:rPr>
-          <w:rFonts w:eastAsia="Calibri"/>
-        </w:rPr>
-        <w:t>src/test/java</w:t>
-      </w:r>
-      <w:r>
-        <w:rPr>
-          <w:rFonts w:eastAsia="Calibri"/>
-        </w:rPr>
-        <w:t xml:space="preserve">”), se debe correr cada clase individualmente. Esto se debe a la cualidad </w:t>
-      </w:r>
-      <w:r>
-        <w:rPr>
-          <w:rFonts w:eastAsia="Calibri"/>
+        <w:t>import</w:t>
+      </w:r>
+      <w:r>
+        <w:rPr>
+          <w:rFonts w:eastAsia="Calibri"/>
+        </w:rPr>
+        <w:t xml:space="preserve"> que no se usaban (esto tiene relación con lo dicho de de muchos paquetes y clases del párrafo anterior).</w:t>
+      </w:r>
+    </w:p>
+    <w:p>
+      <w:pPr>
+        <w:ind w:firstLine="567"/>
+        <w:jc w:val="both"/>
+      </w:pPr>
+    </w:p>
+    <w:p>
+      <w:pPr>
+        <w:pStyle w:val="ListParagraph"/>
+        <w:numPr>
+          <w:ilvl w:val="0"/>
+          <w:numId w:val="7"/>
+        </w:numPr>
+        <w:ind w:left="426" w:hanging="426"/>
+        <w:jc w:val="both"/>
+        <w:rPr>
+          <w:rFonts w:eastAsia="Calibri"/>
+        </w:rPr>
+      </w:pPr>
+      <w:r>
+        <w:rPr>
+          <w:rFonts w:eastAsia="Calibri"/>
+        </w:rPr>
+        <w:t>Cuando recibimos su TP, también había un par de métodos comentados. Suponemos que esto fue porque llegaron muy justos de tiempo con la última entrega.</w:t>
+      </w:r>
+    </w:p>
+    <w:p>
+      <w:pPr>
+        <w:ind w:firstLine="567"/>
+        <w:jc w:val="both"/>
+      </w:pPr>
+    </w:p>
+    <w:p>
+      <w:pPr>
+        <w:ind w:firstLine="567"/>
+        <w:jc w:val="both"/>
+      </w:pPr>
+    </w:p>
+    <w:p>
+      <w:pPr>
+        <w:ind w:firstLine="567"/>
+        <w:jc w:val="both"/>
+      </w:pPr>
+    </w:p>
+    <w:p>
+      <w:pPr>
+        <w:pStyle w:val="Titulo2"/>
+      </w:pPr>
+      <w:bookmarkStart w:id="5" w:name="_Toc372814702"/>
+      <w:bookmarkStart w:id="6" w:name="_Toc372818459"/>
+      <w:r>
+        <w:t>Tests</w:t>
+      </w:r>
+      <w:bookmarkEnd w:id="5"/>
+      <w:bookmarkEnd w:id="6"/>
+    </w:p>
+    <w:p>
+      <w:pPr>
+        <w:ind w:firstLine="567"/>
+        <w:jc w:val="both"/>
+      </w:pPr>
+    </w:p>
+    <w:p>
+      <w:pPr>
+        <w:pStyle w:val="ListParagraph"/>
+        <w:numPr>
+          <w:ilvl w:val="0"/>
+          <w:numId w:val="7"/>
+        </w:numPr>
+        <w:ind w:left="426" w:hanging="426"/>
+        <w:jc w:val="both"/>
+        <w:rPr>
+          <w:rFonts w:eastAsia="Calibri"/>
+        </w:rPr>
+      </w:pPr>
+      <w:r>
+        <w:rPr>
+          <w:rFonts w:eastAsia="Calibri"/>
+        </w:rPr>
+        <w:t>Nos pareció poco claro crear un nuevo Test</w:t>
+      </w:r>
+      <w:r>
+        <w:rPr>
+          <w:rFonts w:eastAsia="Calibri"/>
+        </w:rPr>
+        <w:t xml:space="preserve">. </w:t>
+      </w:r>
+      <w:r>
+        <w:rPr>
+          <w:rFonts w:eastAsia="Calibri"/>
+        </w:rPr>
+        <w:t>Aunque u</w:t>
+      </w:r>
+      <w:r>
+        <w:rPr>
+          <w:rFonts w:eastAsia="Calibri"/>
+        </w:rPr>
+        <w:t>na vez que se entiende</w:t>
+      </w:r>
+      <w:r>
+        <w:rPr>
+          <w:rFonts w:eastAsia="Calibri"/>
+        </w:rPr>
+        <w:t>,</w:t>
+      </w:r>
+      <w:r>
+        <w:rPr>
+          <w:rFonts w:eastAsia="Calibri"/>
+        </w:rPr>
+        <w:t xml:space="preserve"> es fácil. Pero para eso </w:t>
+      </w:r>
+      <w:r>
+        <w:rPr>
+          <w:rFonts w:eastAsia="Calibri"/>
+        </w:rPr>
+        <w:t>lo mejor es ver un ejemplo, ya que con sólo ver el código se complica</w:t>
+      </w:r>
+      <w:r>
+        <w:rPr>
+          <w:rFonts w:eastAsia="Calibri"/>
+        </w:rPr>
+        <w:t>.</w:t>
+      </w:r>
+    </w:p>
+    <w:p>
+      <w:pPr>
+        <w:ind w:firstLine="567"/>
+        <w:jc w:val="both"/>
+      </w:pPr>
+    </w:p>
+    <w:p>
+      <w:pPr>
+        <w:pStyle w:val="ListParagraph"/>
+        <w:numPr>
+          <w:ilvl w:val="0"/>
+          <w:numId w:val="7"/>
+        </w:numPr>
+        <w:ind w:left="426" w:hanging="426"/>
+        <w:jc w:val="both"/>
+        <w:rPr>
+          <w:rFonts w:eastAsia="Calibri"/>
+        </w:rPr>
+      </w:pPr>
+      <w:r>
+        <w:rPr>
+          <w:rFonts w:eastAsia="Calibri"/>
+        </w:rPr>
+        <w:t>Por algunas cosas dichas anteriormente (principalmente el orden de los paquetes y la jerarquía de las clases), vimos que a la hora de hacer muchos tests, hay poco código duplicado.</w:t>
+      </w:r>
+    </w:p>
+    <w:p>
+      <w:pPr>
+        <w:ind w:firstLine="567"/>
+        <w:jc w:val="both"/>
+      </w:pPr>
+    </w:p>
+    <w:p>
+      <w:pPr>
+        <w:ind w:firstLine="567"/>
+        <w:jc w:val="both"/>
+      </w:pPr>
+    </w:p>
+    <w:p>
+      <w:pPr>
+        <w:ind w:firstLine="567"/>
+        <w:jc w:val="both"/>
+      </w:pPr>
+    </w:p>
+    <w:p>
+      <w:pPr>
+        <w:rPr>
           <w:i/>
-        </w:rPr>
-        <w:t>Singleton</w:t>
-      </w:r>
-      <w:r>
-        <w:rPr>
-          <w:rFonts w:eastAsia="Calibri"/>
-        </w:rPr>
-        <w:t xml:space="preserve"> de </w:t>
-      </w:r>
-      <w:r>
-        <w:rPr>
-          <w:rFonts w:eastAsia="Calibri"/>
-          <w:b/>
-        </w:rPr>
-        <w:t>TestRunStoreAcccess</w:t>
-      </w:r>
-      <w:r>
-        <w:rPr>
-          <w:rFonts w:eastAsia="Calibri"/>
-        </w:rPr>
-        <w:t xml:space="preserve">, que necesita que se </w:t>
-      </w:r>
-      <w:r>
-        <w:rPr>
-          <w:rFonts w:eastAsia="Calibri"/>
-        </w:rPr>
-        <w:t>corra los .java por separado, y no todos juntos (por ejemplo, parándose en un carpeta superior, y correr JUnit).</w:t>
-      </w:r>
-    </w:p>
-    <w:p>
-      <w:pPr>
-        <w:ind w:firstLine="567"/>
-        <w:jc w:val="both"/>
-        <w:rPr>
-          <w:rFonts w:eastAsia="Calibri"/>
-        </w:rPr>
+          <w:sz w:val="28"/>
+          <w:szCs w:val="28"/>
+          <w:u w:val="single"/>
+        </w:rPr>
+      </w:pPr>
+      <w:bookmarkStart w:id="7" w:name="_Toc372814703"/>
+      <w:r>
+        <w:br w:type="page"/>
+      </w:r>
+    </w:p>
+    <w:p>
+      <w:pPr>
+        <w:pStyle w:val="Titulo2"/>
+      </w:pPr>
+      <w:bookmarkStart w:id="8" w:name="_Toc372818460"/>
+      <w:r>
+        <w:lastRenderedPageBreak/>
+        <w:t>Herramientas utilizadas</w:t>
+      </w:r>
+      <w:bookmarkEnd w:id="7"/>
+      <w:bookmarkEnd w:id="8"/>
+    </w:p>
+    <w:p>
+      <w:pPr>
+        <w:ind w:firstLine="567"/>
+        <w:jc w:val="both"/>
+      </w:pPr>
+    </w:p>
+    <w:p>
+      <w:pPr>
+        <w:pStyle w:val="ListParagraph"/>
+        <w:numPr>
+          <w:ilvl w:val="0"/>
+          <w:numId w:val="7"/>
+        </w:numPr>
+        <w:ind w:left="426" w:hanging="426"/>
+        <w:jc w:val="both"/>
+        <w:rPr>
+          <w:rFonts w:eastAsia="Calibri"/>
+        </w:rPr>
+      </w:pPr>
+      <w:r>
+        <w:rPr>
+          <w:rFonts w:eastAsia="Calibri"/>
+        </w:rPr>
+        <w:t>El Grupo 7 utilizaron las herramientas del lenguaje Java especificadas en el enunciado (git + maven + junit4), lo mismo que en nuestro TP.</w:t>
+      </w:r>
+    </w:p>
+    <w:p>
+      <w:pPr>
+        <w:ind w:firstLine="567"/>
+        <w:jc w:val="both"/>
+      </w:pPr>
+    </w:p>
+    <w:p>
+      <w:pPr>
+        <w:pStyle w:val="ListParagraph"/>
+        <w:numPr>
+          <w:ilvl w:val="0"/>
+          <w:numId w:val="7"/>
+        </w:numPr>
+        <w:ind w:left="426" w:hanging="426"/>
+        <w:jc w:val="both"/>
+        <w:rPr>
+          <w:rFonts w:eastAsia="Calibri"/>
+        </w:rPr>
+      </w:pPr>
+      <w:r>
+        <w:rPr>
+          <w:rFonts w:eastAsia="Calibri"/>
+        </w:rPr>
+        <w:t>La diferencia es que ellos trabajaron en el sistema operativo Linux, mientras que nosotros en Windows. Esto no trajo problemas a la hora de intercambiar TP, ya que Java es multiplataforma.</w:t>
+      </w:r>
+    </w:p>
+    <w:p>
+      <w:pPr>
+        <w:ind w:firstLine="567"/>
+        <w:jc w:val="both"/>
       </w:pPr>
     </w:p>
     <w:p>
@@ -1277,66 +2045,1086 @@
       <w:pPr>
         <w:pStyle w:val="Titulo1"/>
       </w:pPr>
-      <w:bookmarkStart w:id="4" w:name="_Toc372814763"/>
+      <w:bookmarkStart w:id="9" w:name="_Toc372818461"/>
+      <w:r>
+        <w:lastRenderedPageBreak/>
+        <w:t>Hipótesis</w:t>
+      </w:r>
+      <w:bookmarkEnd w:id="9"/>
+    </w:p>
+    <w:p>
+      <w:pPr>
+        <w:ind w:firstLine="567"/>
+        <w:jc w:val="both"/>
+        <w:rPr>
+          <w:rFonts w:eastAsia="Calibri"/>
+        </w:rPr>
+      </w:pPr>
+    </w:p>
+    <w:p>
+      <w:pPr>
+        <w:pStyle w:val="ListParagraph"/>
+        <w:numPr>
+          <w:ilvl w:val="0"/>
+          <w:numId w:val="7"/>
+        </w:numPr>
+        <w:ind w:left="426" w:hanging="426"/>
+        <w:jc w:val="both"/>
+        <w:rPr>
+          <w:rFonts w:eastAsia="Calibri"/>
+        </w:rPr>
+      </w:pPr>
+      <w:r>
+        <w:rPr>
+          <w:rFonts w:eastAsia="Calibri"/>
+        </w:rPr>
+        <w:t>Al momento de evaluar los tests, no se van a ejecutar 2 tests con el mismo nombre.</w:t>
+      </w:r>
+    </w:p>
+    <w:p>
+      <w:pPr>
+        <w:ind w:firstLine="567"/>
+        <w:jc w:val="both"/>
+      </w:pPr>
+    </w:p>
+    <w:p>
+      <w:pPr>
+        <w:pStyle w:val="ListParagraph"/>
+        <w:numPr>
+          <w:ilvl w:val="0"/>
+          <w:numId w:val="7"/>
+        </w:numPr>
+        <w:ind w:left="426" w:hanging="426"/>
+        <w:jc w:val="both"/>
+        <w:rPr>
+          <w:rFonts w:eastAsia="Calibri"/>
+        </w:rPr>
+      </w:pPr>
+      <w:r>
+        <w:rPr>
+          <w:rFonts w:eastAsia="Calibri"/>
+        </w:rPr>
+        <w:t>Si se le cambian los datos (los valores a comparar por el “assert”) a un test que ya dio “OK”, eso no hace que el test se corra de vuelta (en la próxima ejecución).</w:t>
+      </w:r>
+    </w:p>
+    <w:p>
+      <w:pPr>
+        <w:ind w:firstLine="567"/>
+        <w:jc w:val="both"/>
+      </w:pPr>
+    </w:p>
+    <w:p>
+      <w:pPr>
+        <w:pStyle w:val="ListParagraph"/>
+        <w:numPr>
+          <w:ilvl w:val="0"/>
+          <w:numId w:val="7"/>
+        </w:numPr>
+        <w:ind w:left="426" w:hanging="426"/>
+        <w:jc w:val="both"/>
+        <w:rPr>
+          <w:rFonts w:eastAsia="Calibri"/>
+        </w:rPr>
+      </w:pPr>
+      <w:r>
+        <w:rPr>
+          <w:rFonts w:eastAsia="Calibri"/>
+        </w:rPr>
+        <w:t>Un TestSuite cuyos resultados fueron todos "OK" no va a volver a correrse. Si quiere volver a correrse, debe crearse un nuevo TestSuite</w:t>
+      </w:r>
+      <w:r>
+        <w:rPr>
+          <w:rFonts w:eastAsia="Calibri"/>
+        </w:rPr>
+        <w:t>,</w:t>
+      </w:r>
+      <w:r>
+        <w:rPr>
+          <w:rFonts w:eastAsia="Calibri"/>
+        </w:rPr>
+        <w:t xml:space="preserve"> o </w:t>
+      </w:r>
+      <w:r>
+        <w:rPr>
+          <w:rFonts w:eastAsia="Calibri"/>
+        </w:rPr>
+        <w:t>cambiarle</w:t>
+      </w:r>
+      <w:r>
+        <w:rPr>
+          <w:rFonts w:eastAsia="Calibri"/>
+        </w:rPr>
+        <w:t xml:space="preserve"> el nombre.</w:t>
+      </w:r>
+    </w:p>
+    <w:p>
+      <w:pPr>
+        <w:ind w:firstLine="567"/>
+        <w:jc w:val="both"/>
+      </w:pPr>
+    </w:p>
+    <w:p>
+      <w:pPr>
+        <w:pStyle w:val="ListParagraph"/>
+        <w:numPr>
+          <w:ilvl w:val="0"/>
+          <w:numId w:val="7"/>
+        </w:numPr>
+        <w:ind w:left="426" w:hanging="426"/>
+        <w:jc w:val="both"/>
+        <w:rPr>
+          <w:rFonts w:eastAsia="Calibri"/>
+        </w:rPr>
+      </w:pPr>
+      <w:r>
+        <w:rPr>
+          <w:rFonts w:eastAsia="Calibri"/>
+        </w:rPr>
+        <w:t xml:space="preserve">La clase </w:t>
+      </w:r>
+      <w:r>
+        <w:rPr>
+          <w:rFonts w:eastAsia="Calibri"/>
+          <w:b/>
+        </w:rPr>
+        <w:t>TestRunStoreAcccess</w:t>
+      </w:r>
+      <w:r>
+        <w:rPr>
+          <w:rFonts w:eastAsia="Calibri"/>
+        </w:rPr>
+        <w:t xml:space="preserve"> controla el acceso al </w:t>
+      </w:r>
+      <w:r>
+        <w:rPr>
+          <w:rFonts w:eastAsia="Calibri"/>
+          <w:b/>
+        </w:rPr>
+        <w:t>TestRunStore</w:t>
+      </w:r>
+      <w:r>
+        <w:rPr>
+          <w:rFonts w:eastAsia="Calibri"/>
+        </w:rPr>
+        <w:t xml:space="preserve">. Es una mezcla entre </w:t>
+      </w:r>
+      <w:r>
+        <w:rPr>
+          <w:rFonts w:eastAsia="Calibri"/>
+          <w:i/>
+        </w:rPr>
+        <w:t>Singleton</w:t>
+      </w:r>
+      <w:r>
+        <w:rPr>
+          <w:rFonts w:eastAsia="Calibri"/>
+        </w:rPr>
+        <w:t xml:space="preserve"> y </w:t>
+      </w:r>
+      <w:r>
+        <w:rPr>
+          <w:rFonts w:eastAsia="Calibri"/>
+          <w:i/>
+        </w:rPr>
+        <w:t>Proxy</w:t>
+      </w:r>
+      <w:r>
+        <w:rPr>
+          <w:rFonts w:eastAsia="Calibri"/>
+        </w:rPr>
+        <w:t xml:space="preserve">. Por defecto si se la quiere usar sin inicializar toma un </w:t>
+      </w:r>
+      <w:r>
+        <w:rPr>
+          <w:rFonts w:eastAsia="Calibri"/>
+        </w:rPr>
+        <w:t>“.txt”</w:t>
+      </w:r>
+      <w:r>
+        <w:rPr>
+          <w:rFonts w:eastAsia="Calibri"/>
+        </w:rPr>
+        <w:t>.</w:t>
+      </w:r>
+    </w:p>
+    <w:p>
+      <w:pPr>
+        <w:ind w:firstLine="567"/>
+        <w:jc w:val="both"/>
+        <w:rPr>
+          <w:rFonts w:eastAsia="Calibri"/>
+        </w:rPr>
+      </w:pPr>
+    </w:p>
+    <w:p>
+      <w:pPr>
+        <w:pStyle w:val="ListParagraph"/>
+        <w:numPr>
+          <w:ilvl w:val="0"/>
+          <w:numId w:val="7"/>
+        </w:numPr>
+        <w:ind w:left="426" w:hanging="426"/>
+        <w:jc w:val="both"/>
+        <w:rPr>
+          <w:rFonts w:eastAsia="Calibri"/>
+        </w:rPr>
+      </w:pPr>
+      <w:r>
+        <w:rPr>
+          <w:rFonts w:eastAsia="Calibri"/>
+        </w:rPr>
+        <w:t xml:space="preserve">El objetivo de recordar las corridas es </w:t>
+      </w:r>
+      <w:r>
+        <w:rPr>
+          <w:rFonts w:eastAsia="Calibri"/>
+        </w:rPr>
+        <w:t xml:space="preserve">para </w:t>
+      </w:r>
+      <w:r>
+        <w:rPr>
+          <w:rFonts w:eastAsia="Calibri"/>
+        </w:rPr>
+        <w:t xml:space="preserve">luego correr solamente lo que dio erróneo. Por esa razón, lo único que se graba en un archivo </w:t>
+      </w:r>
+      <w:r>
+        <w:rPr>
+          <w:rFonts w:eastAsia="Calibri"/>
+        </w:rPr>
+        <w:t xml:space="preserve">son los tests que dieron </w:t>
+      </w:r>
+      <w:r>
+        <w:rPr>
+          <w:rFonts w:eastAsia="Calibri"/>
+        </w:rPr>
+        <w:t>“</w:t>
+      </w:r>
+      <w:r>
+        <w:rPr>
+          <w:rFonts w:eastAsia="Calibri"/>
+        </w:rPr>
+        <w:t>OK</w:t>
+      </w:r>
+      <w:r>
+        <w:rPr>
+          <w:rFonts w:eastAsia="Calibri"/>
+        </w:rPr>
+        <w:t>”</w:t>
+      </w:r>
+      <w:r>
+        <w:rPr>
+          <w:rFonts w:eastAsia="Calibri"/>
+        </w:rPr>
+        <w:t>, que es</w:t>
+      </w:r>
+      <w:r>
+        <w:rPr>
+          <w:rFonts w:eastAsia="Calibri"/>
+        </w:rPr>
+        <w:t xml:space="preserve"> lo que </w:t>
+      </w:r>
+      <w:r>
+        <w:rPr>
+          <w:rFonts w:eastAsia="Calibri"/>
+        </w:rPr>
+        <w:t>se debe ignorarse en la próxima corrid</w:t>
+      </w:r>
+      <w:r>
+        <w:rPr>
+          <w:rFonts w:eastAsia="Calibri"/>
+        </w:rPr>
+        <w:t>a.</w:t>
+      </w:r>
+    </w:p>
+    <w:p>
+      <w:pPr>
+        <w:ind w:firstLine="567"/>
+        <w:jc w:val="both"/>
+        <w:rPr>
+          <w:rFonts w:eastAsia="Calibri"/>
+        </w:rPr>
+      </w:pPr>
+    </w:p>
+    <w:p>
+      <w:pPr>
+        <w:ind w:firstLine="567"/>
+        <w:jc w:val="both"/>
+        <w:rPr>
+          <w:rFonts w:eastAsia="Calibri"/>
+        </w:rPr>
+      </w:pPr>
+    </w:p>
+    <w:p>
+      <w:pPr>
+        <w:ind w:firstLine="567"/>
+        <w:jc w:val="both"/>
+        <w:rPr>
+          <w:rFonts w:eastAsia="Calibri"/>
+        </w:rPr>
+      </w:pPr>
+    </w:p>
+    <w:p>
+      <w:pPr>
+        <w:ind w:firstLine="567"/>
+        <w:jc w:val="both"/>
+        <w:rPr>
+          <w:rFonts w:eastAsia="Calibri"/>
+        </w:rPr>
+      </w:pPr>
+    </w:p>
+    <w:p>
+      <w:pPr>
+        <w:ind w:firstLine="567"/>
+        <w:jc w:val="both"/>
+        <w:rPr>
+          <w:rFonts w:eastAsia="Calibri"/>
+        </w:rPr>
+      </w:pPr>
+    </w:p>
+    <w:p>
+      <w:pPr>
+        <w:pStyle w:val="Titulo1"/>
+      </w:pPr>
+      <w:bookmarkStart w:id="10" w:name="_Toc372818462"/>
+      <w:r>
+        <w:t>Aclaraciones</w:t>
+      </w:r>
+      <w:bookmarkEnd w:id="10"/>
+    </w:p>
+    <w:p>
+      <w:pPr>
+        <w:ind w:firstLine="567"/>
+        <w:jc w:val="both"/>
+        <w:rPr>
+          <w:rFonts w:eastAsia="Calibri"/>
+        </w:rPr>
+      </w:pPr>
+    </w:p>
+    <w:p>
+      <w:pPr>
+        <w:ind w:firstLine="567"/>
+        <w:jc w:val="both"/>
+        <w:rPr>
+          <w:rFonts w:eastAsia="Calibri"/>
+        </w:rPr>
+      </w:pPr>
+      <w:r>
+        <w:rPr>
+          <w:rFonts w:eastAsia="Calibri"/>
+        </w:rPr>
+        <w:t>A la hora de correr los tests del JUnit (paquete “</w:t>
+      </w:r>
+      <w:r>
+        <w:rPr>
+          <w:rFonts w:eastAsia="Calibri"/>
+        </w:rPr>
+        <w:t>ar.fiuba.tecnicas.tetesteo.impl</w:t>
+      </w:r>
+      <w:r>
+        <w:rPr>
+          <w:rFonts w:eastAsia="Calibri"/>
+        </w:rPr>
+        <w:t>” en “</w:t>
+      </w:r>
+      <w:r>
+        <w:rPr>
+          <w:rFonts w:eastAsia="Calibri"/>
+        </w:rPr>
+        <w:t>src/test/java</w:t>
+      </w:r>
+      <w:r>
+        <w:rPr>
+          <w:rFonts w:eastAsia="Calibri"/>
+        </w:rPr>
+        <w:t xml:space="preserve">”), se debe correr cada clase individualmente. Esto se debe a la cualidad </w:t>
+      </w:r>
+      <w:r>
+        <w:rPr>
+          <w:rFonts w:eastAsia="Calibri"/>
+          <w:i/>
+        </w:rPr>
+        <w:t>Singleton</w:t>
+      </w:r>
+      <w:r>
+        <w:rPr>
+          <w:rFonts w:eastAsia="Calibri"/>
+        </w:rPr>
+        <w:t xml:space="preserve"> de </w:t>
+      </w:r>
+      <w:r>
+        <w:rPr>
+          <w:rFonts w:eastAsia="Calibri"/>
+          <w:b/>
+        </w:rPr>
+        <w:t>TestRunStoreAcccess</w:t>
+      </w:r>
+      <w:r>
+        <w:rPr>
+          <w:rFonts w:eastAsia="Calibri"/>
+        </w:rPr>
+        <w:t xml:space="preserve">, que necesita que se </w:t>
+      </w:r>
+      <w:r>
+        <w:rPr>
+          <w:rFonts w:eastAsia="Calibri"/>
+        </w:rPr>
+        <w:t>corra los .java por separado, y no todos juntos (por ejemplo, parándose en un carpeta superior, y correr JUnit).</w:t>
+      </w:r>
+    </w:p>
+    <w:p>
+      <w:pPr>
+        <w:ind w:firstLine="567"/>
+        <w:jc w:val="both"/>
+        <w:rPr>
+          <w:rFonts w:eastAsia="Calibri"/>
+        </w:rPr>
+      </w:pPr>
+    </w:p>
+    <w:p>
+      <w:pPr>
+        <w:rPr>
+          <w:b/>
+          <w:sz w:val="32"/>
+          <w:szCs w:val="32"/>
+          <w:u w:val="single"/>
+        </w:rPr>
+      </w:pPr>
+      <w:r>
+        <w:br w:type="page"/>
+      </w:r>
+    </w:p>
+    <w:p>
+      <w:pPr>
+        <w:pStyle w:val="Titulo1"/>
+      </w:pPr>
+      <w:bookmarkStart w:id="11" w:name="_Toc372818463"/>
       <w:r>
         <w:lastRenderedPageBreak/>
         <w:t>Clases</w:t>
       </w:r>
-      <w:bookmarkEnd w:id="4"/>
-    </w:p>
-    <w:p>
-      <w:pPr>
-        <w:ind w:firstLine="567"/>
-        <w:jc w:val="both"/>
-        <w:rPr>
-          <w:rFonts w:eastAsia="Calibri"/>
-        </w:rPr>
-      </w:pPr>
-    </w:p>
-    <w:p>
-      <w:pPr>
-        <w:ind w:firstLine="567"/>
-        <w:jc w:val="both"/>
-        <w:rPr>
-          <w:rFonts w:eastAsia="Calibri"/>
-        </w:rPr>
-      </w:pPr>
-    </w:p>
-    <w:p>
-      <w:pPr>
-        <w:ind w:firstLine="567"/>
-        <w:jc w:val="both"/>
-        <w:rPr>
-          <w:rFonts w:eastAsia="Calibri"/>
-        </w:rPr>
-      </w:pPr>
-    </w:p>
-    <w:p>
-      <w:pPr>
-        <w:ind w:firstLine="567"/>
-        <w:jc w:val="both"/>
-        <w:rPr>
-          <w:rFonts w:eastAsia="Calibri"/>
-        </w:rPr>
-      </w:pPr>
-    </w:p>
-    <w:p>
-      <w:pPr>
-        <w:ind w:firstLine="567"/>
-        <w:jc w:val="both"/>
-        <w:rPr>
-          <w:rFonts w:eastAsia="Calibri"/>
-        </w:rPr>
-      </w:pPr>
-    </w:p>
-    <w:p>
-      <w:pPr>
-        <w:ind w:firstLine="567"/>
-        <w:jc w:val="both"/>
-        <w:rPr>
-          <w:rFonts w:eastAsia="Calibri"/>
-        </w:rPr>
-      </w:pPr>
+      <w:r>
+        <w:t xml:space="preserve"> nuevas</w:t>
+      </w:r>
+      <w:bookmarkEnd w:id="11"/>
+    </w:p>
+    <w:p>
+      <w:pPr>
+        <w:ind w:firstLine="567"/>
+        <w:jc w:val="both"/>
+        <w:rPr>
+          <w:rFonts w:eastAsia="Calibri"/>
+        </w:rPr>
+      </w:pPr>
+    </w:p>
+    <w:p>
+      <w:pPr>
+        <w:ind w:firstLine="567"/>
+        <w:jc w:val="both"/>
+        <w:rPr>
+          <w:rFonts w:eastAsia="Calibri"/>
+        </w:rPr>
+      </w:pPr>
+    </w:p>
+    <w:p>
+      <w:pPr>
+        <w:pStyle w:val="Titulo2"/>
+      </w:pPr>
+      <w:bookmarkStart w:id="12" w:name="_Toc372818464"/>
+      <w:r>
+        <w:t>TestRunStoreAccess</w:t>
+      </w:r>
+      <w:bookmarkEnd w:id="12"/>
+    </w:p>
+    <w:p>
+      <w:pPr>
+        <w:ind w:firstLine="567"/>
+        <w:jc w:val="both"/>
+        <w:rPr>
+          <w:rFonts w:eastAsia="Calibri"/>
+        </w:rPr>
+      </w:pPr>
+    </w:p>
+    <w:p>
+      <w:pPr>
+        <w:ind w:firstLine="567"/>
+        <w:jc w:val="both"/>
+        <w:rPr>
+          <w:rFonts w:eastAsia="Calibri"/>
+        </w:rPr>
+      </w:pPr>
+      <w:r>
+        <w:rPr>
+          <w:rFonts w:eastAsia="Calibri"/>
+        </w:rPr>
+        <w:t xml:space="preserve">Clase que es una combinación entre </w:t>
+      </w:r>
+      <w:r>
+        <w:rPr>
+          <w:rFonts w:eastAsia="Calibri"/>
+          <w:i/>
+        </w:rPr>
+        <w:t>Singleton</w:t>
+      </w:r>
+      <w:r>
+        <w:rPr>
+          <w:rFonts w:eastAsia="Calibri"/>
+        </w:rPr>
+        <w:t xml:space="preserve"> y </w:t>
+      </w:r>
+      <w:r>
+        <w:rPr>
+          <w:rFonts w:eastAsia="Calibri"/>
+          <w:i/>
+        </w:rPr>
+        <w:t>Proxy</w:t>
+      </w:r>
+      <w:r>
+        <w:rPr>
+          <w:rFonts w:eastAsia="Calibri"/>
+        </w:rPr>
+        <w:t xml:space="preserve"> para controlar el acceso</w:t>
+      </w:r>
+      <w:r>
+        <w:rPr>
+          <w:rFonts w:eastAsia="Calibri"/>
+        </w:rPr>
+        <w:t xml:space="preserve"> </w:t>
+      </w:r>
+      <w:r>
+        <w:rPr>
+          <w:rFonts w:eastAsia="Calibri"/>
+        </w:rPr>
+        <w:t xml:space="preserve">a la utilización del </w:t>
+      </w:r>
+      <w:r>
+        <w:rPr>
+          <w:rFonts w:eastAsia="Calibri"/>
+          <w:b/>
+        </w:rPr>
+        <w:t>TestRunStore</w:t>
+      </w:r>
+      <w:r>
+        <w:rPr>
+          <w:rFonts w:eastAsia="Calibri"/>
+        </w:rPr>
+        <w:t xml:space="preserve">. Si no se especifica un </w:t>
+      </w:r>
+      <w:r>
+        <w:rPr>
+          <w:rFonts w:eastAsia="Calibri"/>
+          <w:b/>
+        </w:rPr>
+        <w:t>TestRunStore</w:t>
+      </w:r>
+      <w:r>
+        <w:rPr>
+          <w:rFonts w:eastAsia="Calibri"/>
+        </w:rPr>
+        <w:t>,</w:t>
+      </w:r>
+      <w:r>
+        <w:rPr>
+          <w:rFonts w:eastAsia="Calibri"/>
+        </w:rPr>
+        <w:t xml:space="preserve"> </w:t>
+      </w:r>
+      <w:r>
+        <w:rPr>
+          <w:rFonts w:eastAsia="Calibri"/>
+        </w:rPr>
+        <w:t xml:space="preserve">por defecto </w:t>
+      </w:r>
+      <w:r>
+        <w:rPr>
+          <w:rFonts w:eastAsia="Calibri"/>
+        </w:rPr>
+        <w:t>se utilizará</w:t>
+      </w:r>
+      <w:r>
+        <w:rPr>
+          <w:rFonts w:eastAsia="Calibri"/>
+        </w:rPr>
+        <w:t xml:space="preserve"> </w:t>
+      </w:r>
+      <w:r>
+        <w:rPr>
+          <w:rFonts w:eastAsia="Calibri"/>
+          <w:b/>
+        </w:rPr>
+        <w:t>TxtFileTestRunStore</w:t>
+      </w:r>
+      <w:r>
+        <w:rPr>
+          <w:rFonts w:eastAsia="Calibri"/>
+        </w:rPr>
+        <w:t>.</w:t>
+      </w:r>
+    </w:p>
+    <w:p>
+      <w:pPr>
+        <w:ind w:firstLine="567"/>
+        <w:jc w:val="both"/>
+        <w:rPr>
+          <w:rFonts w:eastAsia="Calibri"/>
+        </w:rPr>
+      </w:pPr>
+    </w:p>
+    <w:p>
+      <w:pPr>
+        <w:ind w:firstLine="567"/>
+        <w:jc w:val="both"/>
+        <w:rPr>
+          <w:rFonts w:eastAsia="Calibri"/>
+        </w:rPr>
+      </w:pPr>
+    </w:p>
+    <w:p>
+      <w:pPr>
+        <w:ind w:firstLine="567"/>
+        <w:jc w:val="both"/>
+        <w:rPr>
+          <w:rFonts w:eastAsia="Calibri"/>
+        </w:rPr>
+      </w:pPr>
+    </w:p>
+    <w:p>
+      <w:pPr>
+        <w:pStyle w:val="Titulo2"/>
+      </w:pPr>
+      <w:bookmarkStart w:id="13" w:name="_Toc372818465"/>
+      <w:r>
+        <w:t>TestRunStore</w:t>
+      </w:r>
+      <w:bookmarkEnd w:id="13"/>
+    </w:p>
+    <w:p>
+      <w:pPr>
+        <w:ind w:firstLine="567"/>
+        <w:jc w:val="both"/>
+        <w:rPr>
+          <w:rFonts w:eastAsia="Calibri"/>
+        </w:rPr>
+      </w:pPr>
+    </w:p>
+    <w:p>
+      <w:pPr>
+        <w:ind w:firstLine="567"/>
+        <w:jc w:val="both"/>
+        <w:rPr>
+          <w:rFonts w:eastAsia="Calibri"/>
+        </w:rPr>
+      </w:pPr>
+      <w:r>
+        <w:rPr>
+          <w:rFonts w:eastAsia="Calibri"/>
+        </w:rPr>
+        <w:t>Interfaz qu</w:t>
+      </w:r>
+      <w:r>
+        <w:rPr>
+          <w:rFonts w:eastAsia="Calibri"/>
+        </w:rPr>
+        <w:t>e deben cumplir</w:t>
+      </w:r>
+      <w:r>
+        <w:rPr>
+          <w:rFonts w:eastAsia="Calibri"/>
+        </w:rPr>
+        <w:t xml:space="preserve"> todos </w:t>
+      </w:r>
+      <w:r>
+        <w:rPr>
+          <w:rFonts w:eastAsia="Calibri"/>
+        </w:rPr>
+        <w:t xml:space="preserve">los tipos de </w:t>
+      </w:r>
+      <w:r>
+        <w:rPr>
+          <w:rFonts w:eastAsia="Calibri"/>
+        </w:rPr>
+        <w:t>“</w:t>
+      </w:r>
+      <w:r>
+        <w:rPr>
+          <w:rFonts w:eastAsia="Calibri"/>
+        </w:rPr>
+        <w:t>Store</w:t>
+      </w:r>
+      <w:r>
+        <w:rPr>
+          <w:rFonts w:eastAsia="Calibri"/>
+        </w:rPr>
+        <w:t>”</w:t>
+      </w:r>
+      <w:r>
+        <w:rPr>
+          <w:rFonts w:eastAsia="Calibri"/>
+        </w:rPr>
+        <w:t>.</w:t>
+      </w:r>
+    </w:p>
+    <w:p>
+      <w:pPr>
+        <w:ind w:firstLine="567"/>
+        <w:jc w:val="both"/>
+        <w:rPr>
+          <w:rFonts w:eastAsia="Calibri"/>
+        </w:rPr>
+      </w:pPr>
+      <w:r>
+        <w:rPr>
+          <w:rFonts w:eastAsia="Calibri"/>
+        </w:rPr>
+        <w:t xml:space="preserve">Por cómo </w:t>
+      </w:r>
+      <w:r>
+        <w:rPr>
+          <w:rFonts w:eastAsia="Calibri"/>
+          <w:b/>
+        </w:rPr>
+        <w:t>TestRunStoreAccess</w:t>
+      </w:r>
+      <w:r>
+        <w:rPr>
+          <w:rFonts w:eastAsia="Calibri"/>
+        </w:rPr>
+        <w:t xml:space="preserve"> utiliza a su “Store”, con esta jerarquía de “Store” se aceptarían más tipos de “Store”. Simplemente se crea una nueva clase de “Store” deseado, y se le indica a </w:t>
+      </w:r>
+      <w:r>
+        <w:rPr>
+          <w:rFonts w:eastAsia="Calibri"/>
+          <w:b/>
+        </w:rPr>
+        <w:t>TestRunStoreAccess</w:t>
+      </w:r>
+      <w:r>
+        <w:rPr>
+          <w:rFonts w:eastAsia="Calibri"/>
+        </w:rPr>
+        <w:t xml:space="preserve"> que use ese “Store”.</w:t>
+      </w:r>
+    </w:p>
+    <w:p>
+      <w:pPr>
+        <w:ind w:firstLine="567"/>
+        <w:jc w:val="both"/>
+        <w:rPr>
+          <w:rFonts w:eastAsia="Calibri"/>
+        </w:rPr>
+      </w:pPr>
+    </w:p>
+    <w:p>
+      <w:pPr>
+        <w:ind w:firstLine="567"/>
+        <w:jc w:val="both"/>
+        <w:rPr>
+          <w:rFonts w:eastAsia="Calibri"/>
+        </w:rPr>
+      </w:pPr>
+    </w:p>
+    <w:p>
+      <w:pPr>
+        <w:ind w:firstLine="567"/>
+        <w:jc w:val="both"/>
+        <w:rPr>
+          <w:rFonts w:eastAsia="Calibri"/>
+        </w:rPr>
+      </w:pPr>
+    </w:p>
+    <w:p>
+      <w:pPr>
+        <w:pStyle w:val="Titulo2"/>
+      </w:pPr>
+      <w:bookmarkStart w:id="14" w:name="_Toc372818466"/>
+      <w:r>
+        <w:t>MemoryTestRunStore</w:t>
+      </w:r>
+      <w:bookmarkEnd w:id="14"/>
+    </w:p>
+    <w:p>
+      <w:pPr>
+        <w:ind w:firstLine="567"/>
+        <w:jc w:val="both"/>
+        <w:rPr>
+          <w:rFonts w:eastAsia="Calibri"/>
+        </w:rPr>
+      </w:pPr>
+    </w:p>
+    <w:p>
+      <w:pPr>
+        <w:ind w:firstLine="567"/>
+        <w:jc w:val="both"/>
+        <w:rPr>
+          <w:rFonts w:eastAsia="Calibri"/>
+        </w:rPr>
+      </w:pPr>
+      <w:r>
+        <w:rPr>
+          <w:rFonts w:eastAsia="Calibri"/>
+        </w:rPr>
+        <w:t xml:space="preserve">Clase que implementa </w:t>
+      </w:r>
+      <w:r>
+        <w:rPr>
+          <w:rFonts w:eastAsia="Calibri"/>
+          <w:b/>
+        </w:rPr>
+        <w:t>TestRunStore</w:t>
+      </w:r>
+      <w:r>
+        <w:rPr>
+          <w:rFonts w:eastAsia="Calibri"/>
+        </w:rPr>
+        <w:t>. Este “</w:t>
+      </w:r>
+      <w:r>
+        <w:rPr>
+          <w:rFonts w:eastAsia="Calibri"/>
+        </w:rPr>
+        <w:t>Store</w:t>
+      </w:r>
+      <w:r>
+        <w:rPr>
+          <w:rFonts w:eastAsia="Calibri"/>
+        </w:rPr>
+        <w:t>”</w:t>
+      </w:r>
+      <w:r>
+        <w:rPr>
+          <w:rFonts w:eastAsia="Calibri"/>
+        </w:rPr>
+        <w:t xml:space="preserve"> guarda </w:t>
+      </w:r>
+      <w:r>
+        <w:rPr>
+          <w:rFonts w:eastAsia="Calibri"/>
+        </w:rPr>
+        <w:t xml:space="preserve">la información de las </w:t>
+      </w:r>
+      <w:r>
+        <w:rPr>
+          <w:rFonts w:eastAsia="Calibri"/>
+        </w:rPr>
+        <w:t>ejecuciones de test</w:t>
+      </w:r>
+      <w:r>
+        <w:rPr>
+          <w:rFonts w:eastAsia="Calibri"/>
+        </w:rPr>
+        <w:t xml:space="preserve"> </w:t>
+      </w:r>
+      <w:r>
+        <w:rPr>
+          <w:rFonts w:eastAsia="Calibri"/>
+        </w:rPr>
+        <w:t>en memoria.</w:t>
+      </w:r>
+    </w:p>
+    <w:p>
+      <w:pPr>
+        <w:ind w:firstLine="567"/>
+        <w:jc w:val="both"/>
+        <w:rPr>
+          <w:rFonts w:eastAsia="Calibri"/>
+        </w:rPr>
+      </w:pPr>
+      <w:r>
+        <w:rPr>
+          <w:rFonts w:eastAsia="Calibri"/>
+        </w:rPr>
+        <w:t>Cabe destacar que e</w:t>
+      </w:r>
+      <w:r>
+        <w:rPr>
+          <w:rFonts w:eastAsia="Calibri"/>
+        </w:rPr>
+        <w:t xml:space="preserve">n una nueva corrida del programa, se pierden los datos </w:t>
+      </w:r>
+      <w:r>
+        <w:rPr>
+          <w:rFonts w:eastAsia="Calibri"/>
+        </w:rPr>
+        <w:t>de las ejecuciones anteriores</w:t>
+      </w:r>
+      <w:r>
+        <w:rPr>
+          <w:rFonts w:eastAsia="Calibri"/>
+        </w:rPr>
+        <w:t>.</w:t>
+      </w:r>
+    </w:p>
+    <w:p>
+      <w:pPr>
+        <w:ind w:firstLine="567"/>
+        <w:jc w:val="both"/>
+        <w:rPr>
+          <w:rFonts w:eastAsia="Calibri"/>
+        </w:rPr>
+      </w:pPr>
+    </w:p>
+    <w:p>
+      <w:pPr>
+        <w:ind w:firstLine="567"/>
+        <w:jc w:val="both"/>
+        <w:rPr>
+          <w:rFonts w:eastAsia="Calibri"/>
+        </w:rPr>
+      </w:pPr>
+    </w:p>
+    <w:p>
+      <w:pPr>
+        <w:ind w:firstLine="567"/>
+        <w:jc w:val="both"/>
+        <w:rPr>
+          <w:rFonts w:eastAsia="Calibri"/>
+        </w:rPr>
+      </w:pPr>
+    </w:p>
+    <w:p>
+      <w:pPr>
+        <w:pStyle w:val="Titulo2"/>
+      </w:pPr>
+      <w:bookmarkStart w:id="15" w:name="_Toc372818467"/>
+      <w:r>
+        <w:t>TxtFileTestRunStore</w:t>
+      </w:r>
+      <w:bookmarkEnd w:id="15"/>
+    </w:p>
+    <w:p>
+      <w:pPr>
+        <w:ind w:firstLine="567"/>
+        <w:jc w:val="both"/>
+        <w:rPr>
+          <w:rFonts w:eastAsia="Calibri"/>
+        </w:rPr>
+      </w:pPr>
+    </w:p>
+    <w:p>
+      <w:pPr>
+        <w:ind w:firstLine="567"/>
+        <w:jc w:val="both"/>
+        <w:rPr>
+          <w:rFonts w:eastAsia="Calibri"/>
+        </w:rPr>
+      </w:pPr>
+      <w:r>
+        <w:rPr>
+          <w:rFonts w:eastAsia="Calibri"/>
+        </w:rPr>
+        <w:t xml:space="preserve">Clase que implementa </w:t>
+      </w:r>
+      <w:r>
+        <w:rPr>
+          <w:rFonts w:eastAsia="Calibri"/>
+          <w:b/>
+        </w:rPr>
+        <w:t>TestRunStore</w:t>
+      </w:r>
+      <w:r>
+        <w:rPr>
+          <w:rFonts w:eastAsia="Calibri"/>
+        </w:rPr>
+        <w:t>. Este “</w:t>
+      </w:r>
+      <w:r>
+        <w:rPr>
+          <w:rFonts w:eastAsia="Calibri"/>
+        </w:rPr>
+        <w:t>Store</w:t>
+      </w:r>
+      <w:r>
+        <w:rPr>
+          <w:rFonts w:eastAsia="Calibri"/>
+        </w:rPr>
+        <w:t>”</w:t>
+      </w:r>
+      <w:r>
+        <w:rPr>
+          <w:rFonts w:eastAsia="Calibri"/>
+        </w:rPr>
+        <w:t xml:space="preserve"> guarda </w:t>
+      </w:r>
+      <w:r>
+        <w:rPr>
+          <w:rFonts w:eastAsia="Calibri"/>
+        </w:rPr>
+        <w:t xml:space="preserve">la información de las corridas </w:t>
+      </w:r>
+      <w:r>
+        <w:rPr>
+          <w:rFonts w:eastAsia="Calibri"/>
+        </w:rPr>
+        <w:t>en memoria.</w:t>
+      </w:r>
+      <w:r>
+        <w:rPr>
+          <w:rFonts w:eastAsia="Calibri"/>
+        </w:rPr>
+        <w:t xml:space="preserve"> Este “</w:t>
+      </w:r>
+      <w:r>
+        <w:rPr>
+          <w:rFonts w:eastAsia="Calibri"/>
+        </w:rPr>
+        <w:t>Store</w:t>
+      </w:r>
+      <w:r>
+        <w:rPr>
+          <w:rFonts w:eastAsia="Calibri"/>
+        </w:rPr>
+        <w:t xml:space="preserve">” </w:t>
+      </w:r>
+      <w:r>
+        <w:rPr>
+          <w:rFonts w:eastAsia="Calibri"/>
+        </w:rPr>
+        <w:t xml:space="preserve">guarda en </w:t>
+      </w:r>
+      <w:r>
+        <w:rPr>
+          <w:rFonts w:eastAsia="Calibri"/>
+        </w:rPr>
+        <w:t xml:space="preserve">un </w:t>
+      </w:r>
+      <w:r>
+        <w:rPr>
+          <w:rFonts w:eastAsia="Calibri"/>
+        </w:rPr>
+        <w:t>archivo de texto plano con extensión</w:t>
+      </w:r>
+      <w:r>
+        <w:rPr>
+          <w:rFonts w:eastAsia="Calibri"/>
+        </w:rPr>
+        <w:t xml:space="preserve"> ‘.txt’ la información de las ejecuciones de test.</w:t>
+      </w:r>
+    </w:p>
+    <w:p>
+      <w:pPr>
+        <w:ind w:firstLine="567"/>
+        <w:jc w:val="both"/>
+        <w:rPr>
+          <w:rFonts w:eastAsia="Calibri"/>
+        </w:rPr>
+      </w:pPr>
+      <w:r>
+        <w:rPr>
+          <w:rFonts w:eastAsia="Calibri"/>
+        </w:rPr>
+        <w:t xml:space="preserve">En una nueva corrida del programa, se puede recuperar información de </w:t>
+      </w:r>
+      <w:r>
+        <w:rPr>
+          <w:rFonts w:eastAsia="Calibri"/>
+        </w:rPr>
+        <w:t>ejecuciones</w:t>
+      </w:r>
+      <w:r>
+        <w:rPr>
+          <w:rFonts w:eastAsia="Calibri"/>
+        </w:rPr>
+        <w:t xml:space="preserve"> pasadas.</w:t>
+      </w:r>
     </w:p>
     <w:p>
       <w:pPr>
@@ -1366,12 +3154,12 @@
       <w:pPr>
         <w:pStyle w:val="Titulo1"/>
       </w:pPr>
-      <w:bookmarkStart w:id="5" w:name="_Toc372814764"/>
+      <w:bookmarkStart w:id="16" w:name="_Toc372818468"/>
       <w:r>
         <w:lastRenderedPageBreak/>
         <w:t>Diagrama de clases</w:t>
       </w:r>
-      <w:bookmarkEnd w:id="5"/>
+      <w:bookmarkEnd w:id="16"/>
     </w:p>
     <w:p>
       <w:pPr>
@@ -1395,11 +3183,11 @@
       <w:pPr>
         <w:pStyle w:val="Titulo2"/>
       </w:pPr>
-      <w:bookmarkStart w:id="6" w:name="_Toc372814765"/>
+      <w:bookmarkStart w:id="17" w:name="_Toc372818469"/>
       <w:r>
         <w:t>Diagrama de clases del paquete nuevo: Store</w:t>
       </w:r>
-      <w:bookmarkEnd w:id="6"/>
+      <w:bookmarkEnd w:id="17"/>
     </w:p>
     <w:p>
       <w:pPr>
@@ -1527,11 +3315,11 @@
       <w:pPr>
         <w:pStyle w:val="Titulo2"/>
       </w:pPr>
-      <w:bookmarkStart w:id="7" w:name="_Toc372814766"/>
+      <w:bookmarkStart w:id="18" w:name="_Toc372818470"/>
       <w:r>
         <w:t>Diagrama de clases de Diseño</w:t>
       </w:r>
-      <w:bookmarkEnd w:id="7"/>
+      <w:bookmarkEnd w:id="18"/>
     </w:p>
     <w:p>
       <w:pPr>
@@ -1621,7 +3409,7 @@
       <w:pPr>
         <w:pStyle w:val="Titulo2"/>
       </w:pPr>
-      <w:bookmarkStart w:id="8" w:name="_Toc372814767"/>
+      <w:bookmarkStart w:id="19" w:name="_Toc372818471"/>
       <w:r>
         <w:lastRenderedPageBreak/>
         <w:t xml:space="preserve">Diagrama de clases de </w:t>
@@ -1629,7 +3417,7 @@
       <w:r>
         <w:t>Dominio</w:t>
       </w:r>
-      <w:bookmarkEnd w:id="8"/>
+      <w:bookmarkEnd w:id="19"/>
     </w:p>
     <w:p>
       <w:pPr>
@@ -1782,45 +3570,25 @@
         <w:r>
           <w:t xml:space="preserve">Página </w:t>
         </w:r>
-        <w:r>
-          <w:fldChar w:fldCharType="begin"/>
-        </w:r>
-        <w:r>
-          <w:instrText xml:space="preserve"> PAGE </w:instrText>
-        </w:r>
-        <w:r>
-          <w:fldChar w:fldCharType="separate"/>
-        </w:r>
-        <w:r>
-          <w:rPr>
-            <w:noProof/>
-          </w:rPr>
-          <w:t>1</w:t>
-        </w:r>
-        <w:r>
-          <w:fldChar w:fldCharType="end"/>
-        </w:r>
+        <w:fldSimple w:instr=" PAGE ">
+          <w:r>
+            <w:rPr>
+              <w:noProof/>
+            </w:rPr>
+            <w:t>1</w:t>
+          </w:r>
+        </w:fldSimple>
         <w:r>
           <w:t xml:space="preserve"> de </w:t>
         </w:r>
-        <w:r>
-          <w:fldChar w:fldCharType="begin"/>
-        </w:r>
-        <w:r>
-          <w:instrText xml:space="preserve"> NUMPAGES  </w:instrText>
-        </w:r>
-        <w:r>
-          <w:fldChar w:fldCharType="separate"/>
-        </w:r>
-        <w:r>
-          <w:rPr>
-            <w:noProof/>
-          </w:rPr>
-          <w:t>11</w:t>
-        </w:r>
-        <w:r>
-          <w:fldChar w:fldCharType="end"/>
-        </w:r>
+        <w:fldSimple w:instr=" NUMPAGES  ">
+          <w:r>
+            <w:rPr>
+              <w:noProof/>
+            </w:rPr>
+            <w:t>12</w:t>
+          </w:r>
+        </w:fldSimple>
       </w:p>
     </w:sdtContent>
   </w:sdt>
@@ -1889,19 +3657,7 @@
       <w:rPr>
         <w:b/>
       </w:rPr>
-      <w:t xml:space="preserve"> </w:t>
-    </w:r>
-    <w:r>
-      <w:rPr>
-        <w:b/>
-      </w:rPr>
-      <w:t>2</w:t>
-    </w:r>
-    <w:r>
-      <w:rPr>
-        <w:b/>
-      </w:rPr>
-      <w:t>° Cuatrimestre</w:t>
+      <w:t xml:space="preserve"> 2° Cuatrimestre</w:t>
     </w:r>
   </w:p>
 </w:hdr>
@@ -4504,7 +6260,7 @@
 </file>
 
 <file path=customXml/itemProps1.xml><?xml version="1.0" encoding="utf-8"?>
-<ds:datastoreItem xmlns:ds="http://schemas.openxmlformats.org/officeDocument/2006/customXml" ds:itemID="{3DB7707C-6670-412A-B0B6-4045A28BBC8D}">
+<ds:datastoreItem xmlns:ds="http://schemas.openxmlformats.org/officeDocument/2006/customXml" ds:itemID="{24C0B779-E1E0-42D9-90A3-A4B1E30E3AE4}">
   <ds:schemaRefs>
     <ds:schemaRef ds:uri="http://schemas.openxmlformats.org/officeDocument/2006/bibliography"/>
   </ds:schemaRefs>

</xml_diff>

<commit_message>
cambio lo de 'proxy'
</commit_message>
<xml_diff>
--- a/doc/TP2.3/Version .doc/TP2.3 - Informe.docx
+++ b/doc/TP2.3/Version .doc/TP2.3 - Informe.docx
@@ -1281,7 +1281,7 @@
             <o:lock v:ext="edit" aspectratio="f"/>
             <w10:wrap type="square"/>
           </v:shape>
-          <o:OLEObject Type="Embed" ProgID="FoxitReader.Document" ShapeID="_x0000_s1026" DrawAspect="Content" ObjectID="_1446560306" r:id="rId9"/>
+          <o:OLEObject Type="Embed" ProgID="FoxitReader.Document" ShapeID="_x0000_s1026" DrawAspect="Content" ObjectID="_1446577917" r:id="rId9"/>
         </w:pict>
       </w:r>
     </w:p>
@@ -1306,7 +1306,7 @@
             <o:lock v:ext="edit" aspectratio="f"/>
             <w10:wrap type="square"/>
           </v:shape>
-          <o:OLEObject Type="Embed" ProgID="FoxitReader.Document" ShapeID="_x0000_s1027" DrawAspect="Content" ObjectID="_1446560307" r:id="rId11"/>
+          <o:OLEObject Type="Embed" ProgID="FoxitReader.Document" ShapeID="_x0000_s1027" DrawAspect="Content" ObjectID="_1446577918" r:id="rId11"/>
         </w:pict>
       </w:r>
     </w:p>
@@ -1331,7 +1331,7 @@
             <o:lock v:ext="edit" aspectratio="f"/>
             <w10:wrap type="square"/>
           </v:shape>
-          <o:OLEObject Type="Embed" ProgID="FoxitReader.Document" ShapeID="_x0000_s1028" DrawAspect="Content" ObjectID="_1446560308" r:id="rId13"/>
+          <o:OLEObject Type="Embed" ProgID="FoxitReader.Document" ShapeID="_x0000_s1028" DrawAspect="Content" ObjectID="_1446577919" r:id="rId13"/>
         </w:pict>
       </w:r>
     </w:p>
@@ -1356,7 +1356,7 @@
             <o:lock v:ext="edit" aspectratio="f"/>
             <w10:wrap type="square"/>
           </v:shape>
-          <o:OLEObject Type="Embed" ProgID="FoxitReader.Document" ShapeID="_x0000_s1029" DrawAspect="Content" ObjectID="_1446560309" r:id="rId15"/>
+          <o:OLEObject Type="Embed" ProgID="FoxitReader.Document" ShapeID="_x0000_s1029" DrawAspect="Content" ObjectID="_1446577920" r:id="rId15"/>
         </w:pict>
       </w:r>
     </w:p>
@@ -2206,7 +2206,13 @@
         <w:rPr>
           <w:rFonts w:eastAsia="Calibri"/>
         </w:rPr>
-        <w:t xml:space="preserve">. Es una mezcla entre </w:t>
+        <w:t xml:space="preserve">. Es </w:t>
+      </w:r>
+      <w:r>
+        <w:rPr>
+          <w:rFonts w:eastAsia="Calibri"/>
+        </w:rPr>
+        <w:t xml:space="preserve">un </w:t>
       </w:r>
       <w:r>
         <w:rPr>
@@ -2214,19 +2220,6 @@
           <w:i/>
         </w:rPr>
         <w:t>Singleton</w:t>
-      </w:r>
-      <w:r>
-        <w:rPr>
-          <w:rFonts w:eastAsia="Calibri"/>
-        </w:rPr>
-        <w:t xml:space="preserve"> y </w:t>
-      </w:r>
-      <w:r>
-        <w:rPr>
-          <w:rFonts w:eastAsia="Calibri"/>
-          <w:i/>
-        </w:rPr>
-        <w:t>Proxy</w:t>
       </w:r>
       <w:r>
         <w:rPr>
@@ -2556,7 +2549,19 @@
         <w:rPr>
           <w:rFonts w:eastAsia="Calibri"/>
         </w:rPr>
-        <w:t xml:space="preserve">Clase que es una combinación entre </w:t>
+        <w:t xml:space="preserve">Clase que es </w:t>
+      </w:r>
+      <w:r>
+        <w:rPr>
+          <w:rFonts w:eastAsia="Calibri"/>
+        </w:rPr>
+        <w:t>un</w:t>
+      </w:r>
+      <w:r>
+        <w:rPr>
+          <w:rFonts w:eastAsia="Calibri"/>
+        </w:rPr>
+        <w:t xml:space="preserve"> </w:t>
       </w:r>
       <w:r>
         <w:rPr>
@@ -2569,20 +2574,13 @@
         <w:rPr>
           <w:rFonts w:eastAsia="Calibri"/>
         </w:rPr>
-        <w:t xml:space="preserve"> y </w:t>
-      </w:r>
-      <w:r>
-        <w:rPr>
-          <w:rFonts w:eastAsia="Calibri"/>
-          <w:i/>
-        </w:rPr>
-        <w:t>Proxy</w:t>
-      </w:r>
-      <w:r>
-        <w:rPr>
-          <w:rFonts w:eastAsia="Calibri"/>
-        </w:rPr>
-        <w:t xml:space="preserve"> para controlar el acceso</w:t>
+        <w:t xml:space="preserve">, y sirve </w:t>
+      </w:r>
+      <w:r>
+        <w:rPr>
+          <w:rFonts w:eastAsia="Calibri"/>
+        </w:rPr>
+        <w:t>para controlar el acceso</w:t>
       </w:r>
       <w:r>
         <w:rPr>
@@ -3575,7 +3573,7 @@
             <w:rPr>
               <w:noProof/>
             </w:rPr>
-            <w:t>1</w:t>
+            <w:t>9</w:t>
           </w:r>
         </w:fldSimple>
         <w:r>
@@ -6260,7 +6258,7 @@
 </file>
 
 <file path=customXml/itemProps1.xml><?xml version="1.0" encoding="utf-8"?>
-<ds:datastoreItem xmlns:ds="http://schemas.openxmlformats.org/officeDocument/2006/customXml" ds:itemID="{24C0B779-E1E0-42D9-90A3-A4B1E30E3AE4}">
+<ds:datastoreItem xmlns:ds="http://schemas.openxmlformats.org/officeDocument/2006/customXml" ds:itemID="{67F93C41-4387-46CC-8C34-2226CE50B1DF}">
   <ds:schemaRefs>
     <ds:schemaRef ds:uri="http://schemas.openxmlformats.org/officeDocument/2006/bibliography"/>
   </ds:schemaRefs>

</xml_diff>

<commit_message>
actualizo las "aclaraciones" del informe
</commit_message>
<xml_diff>
--- a/doc/TP2.3/Version .doc/TP2.3 - Informe.docx
+++ b/doc/TP2.3/Version .doc/TP2.3 - Informe.docx
@@ -58,7 +58,7 @@
       <w:r>
         <w:fldChar w:fldCharType="separate"/>
       </w:r>
-      <w:hyperlink w:anchor="_Toc372818456" w:history="1">
+      <w:hyperlink w:anchor="_Toc372836482" w:history="1">
         <w:r>
           <w:rPr>
             <w:rStyle w:val="Hyperlink"/>
@@ -85,7 +85,7 @@
             <w:noProof/>
             <w:webHidden/>
           </w:rPr>
-          <w:instrText xml:space="preserve"> PAGEREF _Toc372818456 \h </w:instrText>
+          <w:instrText xml:space="preserve"> PAGEREF _Toc372836482 \h </w:instrText>
         </w:r>
         <w:r>
           <w:rPr>
@@ -134,7 +134,7 @@
           <w:lang w:eastAsia="es-AR"/>
         </w:rPr>
       </w:pPr>
-      <w:hyperlink w:anchor="_Toc372818457" w:history="1">
+      <w:hyperlink w:anchor="_Toc372836483" w:history="1">
         <w:r>
           <w:rPr>
             <w:rStyle w:val="Hyperlink"/>
@@ -161,7 +161,7 @@
             <w:noProof/>
             <w:webHidden/>
           </w:rPr>
-          <w:instrText xml:space="preserve"> PAGEREF _Toc372818457 \h </w:instrText>
+          <w:instrText xml:space="preserve"> PAGEREF _Toc372836483 \h </w:instrText>
         </w:r>
         <w:r>
           <w:rPr>
@@ -206,7 +206,7 @@
           <w:lang w:eastAsia="es-AR"/>
         </w:rPr>
       </w:pPr>
-      <w:hyperlink w:anchor="_Toc372818458" w:history="1">
+      <w:hyperlink w:anchor="_Toc372836484" w:history="1">
         <w:r>
           <w:rPr>
             <w:rStyle w:val="Hyperlink"/>
@@ -233,7 +233,7 @@
             <w:noProof/>
             <w:webHidden/>
           </w:rPr>
-          <w:instrText xml:space="preserve"> PAGEREF _Toc372818458 \h </w:instrText>
+          <w:instrText xml:space="preserve"> PAGEREF _Toc372836484 \h </w:instrText>
         </w:r>
         <w:r>
           <w:rPr>
@@ -278,7 +278,7 @@
           <w:lang w:eastAsia="es-AR"/>
         </w:rPr>
       </w:pPr>
-      <w:hyperlink w:anchor="_Toc372818459" w:history="1">
+      <w:hyperlink w:anchor="_Toc372836485" w:history="1">
         <w:r>
           <w:rPr>
             <w:rStyle w:val="Hyperlink"/>
@@ -305,7 +305,7 @@
             <w:noProof/>
             <w:webHidden/>
           </w:rPr>
-          <w:instrText xml:space="preserve"> PAGEREF _Toc372818459 \h </w:instrText>
+          <w:instrText xml:space="preserve"> PAGEREF _Toc372836485 \h </w:instrText>
         </w:r>
         <w:r>
           <w:rPr>
@@ -350,7 +350,7 @@
           <w:lang w:eastAsia="es-AR"/>
         </w:rPr>
       </w:pPr>
-      <w:hyperlink w:anchor="_Toc372818460" w:history="1">
+      <w:hyperlink w:anchor="_Toc372836486" w:history="1">
         <w:r>
           <w:rPr>
             <w:rStyle w:val="Hyperlink"/>
@@ -377,7 +377,7 @@
             <w:noProof/>
             <w:webHidden/>
           </w:rPr>
-          <w:instrText xml:space="preserve"> PAGEREF _Toc372818460 \h </w:instrText>
+          <w:instrText xml:space="preserve"> PAGEREF _Toc372836486 \h </w:instrText>
         </w:r>
         <w:r>
           <w:rPr>
@@ -426,7 +426,7 @@
           <w:lang w:eastAsia="es-AR"/>
         </w:rPr>
       </w:pPr>
-      <w:hyperlink w:anchor="_Toc372818461" w:history="1">
+      <w:hyperlink w:anchor="_Toc372836487" w:history="1">
         <w:r>
           <w:rPr>
             <w:rStyle w:val="Hyperlink"/>
@@ -453,7 +453,7 @@
             <w:noProof/>
             <w:webHidden/>
           </w:rPr>
-          <w:instrText xml:space="preserve"> PAGEREF _Toc372818461 \h </w:instrText>
+          <w:instrText xml:space="preserve"> PAGEREF _Toc372836487 \h </w:instrText>
         </w:r>
         <w:r>
           <w:rPr>
@@ -473,7 +473,7 @@
             <w:noProof/>
             <w:webHidden/>
           </w:rPr>
-          <w:t>8</w:t>
+          <w:t>7</w:t>
         </w:r>
         <w:r>
           <w:rPr>
@@ -502,13 +502,13 @@
           <w:lang w:eastAsia="es-AR"/>
         </w:rPr>
       </w:pPr>
-      <w:hyperlink w:anchor="_Toc372818462" w:history="1">
+      <w:hyperlink w:anchor="_Toc372836488" w:history="1">
         <w:r>
           <w:rPr>
             <w:rStyle w:val="Hyperlink"/>
             <w:noProof/>
           </w:rPr>
-          <w:t>Aclaraciones</w:t>
+          <w:t>Clases nuevas</w:t>
         </w:r>
         <w:r>
           <w:rPr>
@@ -529,7 +529,295 @@
             <w:noProof/>
             <w:webHidden/>
           </w:rPr>
-          <w:instrText xml:space="preserve"> PAGEREF _Toc372818462 \h </w:instrText>
+          <w:instrText xml:space="preserve"> PAGEREF _Toc372836488 \h </w:instrText>
+        </w:r>
+        <w:r>
+          <w:rPr>
+            <w:noProof/>
+            <w:webHidden/>
+          </w:rPr>
+        </w:r>
+        <w:r>
+          <w:rPr>
+            <w:noProof/>
+            <w:webHidden/>
+          </w:rPr>
+          <w:fldChar w:fldCharType="separate"/>
+        </w:r>
+        <w:r>
+          <w:rPr>
+            <w:noProof/>
+            <w:webHidden/>
+          </w:rPr>
+          <w:t>8</w:t>
+        </w:r>
+        <w:r>
+          <w:rPr>
+            <w:noProof/>
+            <w:webHidden/>
+          </w:rPr>
+          <w:fldChar w:fldCharType="end"/>
+        </w:r>
+      </w:hyperlink>
+    </w:p>
+    <w:p>
+      <w:pPr>
+        <w:pStyle w:val="TOC2"/>
+        <w:tabs>
+          <w:tab w:val="right" w:leader="dot" w:pos="9061"/>
+        </w:tabs>
+        <w:rPr>
+          <w:rFonts w:eastAsiaTheme="minorEastAsia" w:cstheme="minorBidi"/>
+          <w:b w:val="0"/>
+          <w:bCs w:val="0"/>
+          <w:noProof/>
+          <w:lang w:eastAsia="es-AR"/>
+        </w:rPr>
+      </w:pPr>
+      <w:hyperlink w:anchor="_Toc372836489" w:history="1">
+        <w:r>
+          <w:rPr>
+            <w:rStyle w:val="Hyperlink"/>
+            <w:noProof/>
+          </w:rPr>
+          <w:t>TestRunStoreAccess</w:t>
+        </w:r>
+        <w:r>
+          <w:rPr>
+            <w:noProof/>
+            <w:webHidden/>
+          </w:rPr>
+          <w:tab/>
+        </w:r>
+        <w:r>
+          <w:rPr>
+            <w:noProof/>
+            <w:webHidden/>
+          </w:rPr>
+          <w:fldChar w:fldCharType="begin"/>
+        </w:r>
+        <w:r>
+          <w:rPr>
+            <w:noProof/>
+            <w:webHidden/>
+          </w:rPr>
+          <w:instrText xml:space="preserve"> PAGEREF _Toc372836489 \h </w:instrText>
+        </w:r>
+        <w:r>
+          <w:rPr>
+            <w:noProof/>
+            <w:webHidden/>
+          </w:rPr>
+        </w:r>
+        <w:r>
+          <w:rPr>
+            <w:noProof/>
+            <w:webHidden/>
+          </w:rPr>
+          <w:fldChar w:fldCharType="separate"/>
+        </w:r>
+        <w:r>
+          <w:rPr>
+            <w:noProof/>
+            <w:webHidden/>
+          </w:rPr>
+          <w:t>8</w:t>
+        </w:r>
+        <w:r>
+          <w:rPr>
+            <w:noProof/>
+            <w:webHidden/>
+          </w:rPr>
+          <w:fldChar w:fldCharType="end"/>
+        </w:r>
+      </w:hyperlink>
+    </w:p>
+    <w:p>
+      <w:pPr>
+        <w:pStyle w:val="TOC2"/>
+        <w:tabs>
+          <w:tab w:val="right" w:leader="dot" w:pos="9061"/>
+        </w:tabs>
+        <w:rPr>
+          <w:rFonts w:eastAsiaTheme="minorEastAsia" w:cstheme="minorBidi"/>
+          <w:b w:val="0"/>
+          <w:bCs w:val="0"/>
+          <w:noProof/>
+          <w:lang w:eastAsia="es-AR"/>
+        </w:rPr>
+      </w:pPr>
+      <w:hyperlink w:anchor="_Toc372836490" w:history="1">
+        <w:r>
+          <w:rPr>
+            <w:rStyle w:val="Hyperlink"/>
+            <w:noProof/>
+          </w:rPr>
+          <w:t>TestRunStore</w:t>
+        </w:r>
+        <w:r>
+          <w:rPr>
+            <w:noProof/>
+            <w:webHidden/>
+          </w:rPr>
+          <w:tab/>
+        </w:r>
+        <w:r>
+          <w:rPr>
+            <w:noProof/>
+            <w:webHidden/>
+          </w:rPr>
+          <w:fldChar w:fldCharType="begin"/>
+        </w:r>
+        <w:r>
+          <w:rPr>
+            <w:noProof/>
+            <w:webHidden/>
+          </w:rPr>
+          <w:instrText xml:space="preserve"> PAGEREF _Toc372836490 \h </w:instrText>
+        </w:r>
+        <w:r>
+          <w:rPr>
+            <w:noProof/>
+            <w:webHidden/>
+          </w:rPr>
+        </w:r>
+        <w:r>
+          <w:rPr>
+            <w:noProof/>
+            <w:webHidden/>
+          </w:rPr>
+          <w:fldChar w:fldCharType="separate"/>
+        </w:r>
+        <w:r>
+          <w:rPr>
+            <w:noProof/>
+            <w:webHidden/>
+          </w:rPr>
+          <w:t>8</w:t>
+        </w:r>
+        <w:r>
+          <w:rPr>
+            <w:noProof/>
+            <w:webHidden/>
+          </w:rPr>
+          <w:fldChar w:fldCharType="end"/>
+        </w:r>
+      </w:hyperlink>
+    </w:p>
+    <w:p>
+      <w:pPr>
+        <w:pStyle w:val="TOC2"/>
+        <w:tabs>
+          <w:tab w:val="right" w:leader="dot" w:pos="9061"/>
+        </w:tabs>
+        <w:rPr>
+          <w:rFonts w:eastAsiaTheme="minorEastAsia" w:cstheme="minorBidi"/>
+          <w:b w:val="0"/>
+          <w:bCs w:val="0"/>
+          <w:noProof/>
+          <w:lang w:eastAsia="es-AR"/>
+        </w:rPr>
+      </w:pPr>
+      <w:hyperlink w:anchor="_Toc372836491" w:history="1">
+        <w:r>
+          <w:rPr>
+            <w:rStyle w:val="Hyperlink"/>
+            <w:noProof/>
+          </w:rPr>
+          <w:t>MemoryTestRunStore</w:t>
+        </w:r>
+        <w:r>
+          <w:rPr>
+            <w:noProof/>
+            <w:webHidden/>
+          </w:rPr>
+          <w:tab/>
+        </w:r>
+        <w:r>
+          <w:rPr>
+            <w:noProof/>
+            <w:webHidden/>
+          </w:rPr>
+          <w:fldChar w:fldCharType="begin"/>
+        </w:r>
+        <w:r>
+          <w:rPr>
+            <w:noProof/>
+            <w:webHidden/>
+          </w:rPr>
+          <w:instrText xml:space="preserve"> PAGEREF _Toc372836491 \h </w:instrText>
+        </w:r>
+        <w:r>
+          <w:rPr>
+            <w:noProof/>
+            <w:webHidden/>
+          </w:rPr>
+        </w:r>
+        <w:r>
+          <w:rPr>
+            <w:noProof/>
+            <w:webHidden/>
+          </w:rPr>
+          <w:fldChar w:fldCharType="separate"/>
+        </w:r>
+        <w:r>
+          <w:rPr>
+            <w:noProof/>
+            <w:webHidden/>
+          </w:rPr>
+          <w:t>8</w:t>
+        </w:r>
+        <w:r>
+          <w:rPr>
+            <w:noProof/>
+            <w:webHidden/>
+          </w:rPr>
+          <w:fldChar w:fldCharType="end"/>
+        </w:r>
+      </w:hyperlink>
+    </w:p>
+    <w:p>
+      <w:pPr>
+        <w:pStyle w:val="TOC2"/>
+        <w:tabs>
+          <w:tab w:val="right" w:leader="dot" w:pos="9061"/>
+        </w:tabs>
+        <w:rPr>
+          <w:rFonts w:eastAsiaTheme="minorEastAsia" w:cstheme="minorBidi"/>
+          <w:b w:val="0"/>
+          <w:bCs w:val="0"/>
+          <w:noProof/>
+          <w:lang w:eastAsia="es-AR"/>
+        </w:rPr>
+      </w:pPr>
+      <w:hyperlink w:anchor="_Toc372836492" w:history="1">
+        <w:r>
+          <w:rPr>
+            <w:rStyle w:val="Hyperlink"/>
+            <w:noProof/>
+          </w:rPr>
+          <w:t>TxtFileTestRunStore</w:t>
+        </w:r>
+        <w:r>
+          <w:rPr>
+            <w:noProof/>
+            <w:webHidden/>
+          </w:rPr>
+          <w:tab/>
+        </w:r>
+        <w:r>
+          <w:rPr>
+            <w:noProof/>
+            <w:webHidden/>
+          </w:rPr>
+          <w:fldChar w:fldCharType="begin"/>
+        </w:r>
+        <w:r>
+          <w:rPr>
+            <w:noProof/>
+            <w:webHidden/>
+          </w:rPr>
+          <w:instrText xml:space="preserve"> PAGEREF _Toc372836492 \h </w:instrText>
         </w:r>
         <w:r>
           <w:rPr>
@@ -578,13 +866,13 @@
           <w:lang w:eastAsia="es-AR"/>
         </w:rPr>
       </w:pPr>
-      <w:hyperlink w:anchor="_Toc372818463" w:history="1">
+      <w:hyperlink w:anchor="_Toc372836493" w:history="1">
         <w:r>
           <w:rPr>
             <w:rStyle w:val="Hyperlink"/>
             <w:noProof/>
           </w:rPr>
-          <w:t>Clases nuevas</w:t>
+          <w:t>Diagrama de clases</w:t>
         </w:r>
         <w:r>
           <w:rPr>
@@ -605,7 +893,7 @@
             <w:noProof/>
             <w:webHidden/>
           </w:rPr>
-          <w:instrText xml:space="preserve"> PAGEREF _Toc372818463 \h </w:instrText>
+          <w:instrText xml:space="preserve"> PAGEREF _Toc372836493 \h </w:instrText>
         </w:r>
         <w:r>
           <w:rPr>
@@ -650,13 +938,13 @@
           <w:lang w:eastAsia="es-AR"/>
         </w:rPr>
       </w:pPr>
-      <w:hyperlink w:anchor="_Toc372818464" w:history="1">
+      <w:hyperlink w:anchor="_Toc372836494" w:history="1">
         <w:r>
           <w:rPr>
             <w:rStyle w:val="Hyperlink"/>
             <w:noProof/>
           </w:rPr>
-          <w:t>TestRunStoreAccess</w:t>
+          <w:t>Diagrama de clases del paquete nuevo: Store</w:t>
         </w:r>
         <w:r>
           <w:rPr>
@@ -677,7 +965,7 @@
             <w:noProof/>
             <w:webHidden/>
           </w:rPr>
-          <w:instrText xml:space="preserve"> PAGEREF _Toc372818464 \h </w:instrText>
+          <w:instrText xml:space="preserve"> PAGEREF _Toc372836494 \h </w:instrText>
         </w:r>
         <w:r>
           <w:rPr>
@@ -722,13 +1010,13 @@
           <w:lang w:eastAsia="es-AR"/>
         </w:rPr>
       </w:pPr>
-      <w:hyperlink w:anchor="_Toc372818465" w:history="1">
+      <w:hyperlink w:anchor="_Toc372836495" w:history="1">
         <w:r>
           <w:rPr>
             <w:rStyle w:val="Hyperlink"/>
             <w:noProof/>
           </w:rPr>
-          <w:t>TestRunStore</w:t>
+          <w:t>Diagrama de clases de Diseño</w:t>
         </w:r>
         <w:r>
           <w:rPr>
@@ -749,7 +1037,7 @@
             <w:noProof/>
             <w:webHidden/>
           </w:rPr>
-          <w:instrText xml:space="preserve"> PAGEREF _Toc372818465 \h </w:instrText>
+          <w:instrText xml:space="preserve"> PAGEREF _Toc372836495 \h </w:instrText>
         </w:r>
         <w:r>
           <w:rPr>
@@ -769,7 +1057,7 @@
             <w:noProof/>
             <w:webHidden/>
           </w:rPr>
-          <w:t>9</w:t>
+          <w:t>10</w:t>
         </w:r>
         <w:r>
           <w:rPr>
@@ -794,13 +1082,13 @@
           <w:lang w:eastAsia="es-AR"/>
         </w:rPr>
       </w:pPr>
-      <w:hyperlink w:anchor="_Toc372818466" w:history="1">
+      <w:hyperlink w:anchor="_Toc372836496" w:history="1">
         <w:r>
           <w:rPr>
             <w:rStyle w:val="Hyperlink"/>
             <w:noProof/>
           </w:rPr>
-          <w:t>MemoryTestRunStore</w:t>
+          <w:t>Diagrama de clases de Dominio</w:t>
         </w:r>
         <w:r>
           <w:rPr>
@@ -821,7 +1109,7 @@
             <w:noProof/>
             <w:webHidden/>
           </w:rPr>
-          <w:instrText xml:space="preserve"> PAGEREF _Toc372818466 \h </w:instrText>
+          <w:instrText xml:space="preserve"> PAGEREF _Toc372836496 \h </w:instrText>
         </w:r>
         <w:r>
           <w:rPr>
@@ -841,371 +1129,7 @@
             <w:noProof/>
             <w:webHidden/>
           </w:rPr>
-          <w:t>9</w:t>
-        </w:r>
-        <w:r>
-          <w:rPr>
-            <w:noProof/>
-            <w:webHidden/>
-          </w:rPr>
-          <w:fldChar w:fldCharType="end"/>
-        </w:r>
-      </w:hyperlink>
-    </w:p>
-    <w:p>
-      <w:pPr>
-        <w:pStyle w:val="TOC2"/>
-        <w:tabs>
-          <w:tab w:val="right" w:leader="dot" w:pos="9061"/>
-        </w:tabs>
-        <w:rPr>
-          <w:rFonts w:eastAsiaTheme="minorEastAsia" w:cstheme="minorBidi"/>
-          <w:b w:val="0"/>
-          <w:bCs w:val="0"/>
-          <w:noProof/>
-          <w:lang w:eastAsia="es-AR"/>
-        </w:rPr>
-      </w:pPr>
-      <w:hyperlink w:anchor="_Toc372818467" w:history="1">
-        <w:r>
-          <w:rPr>
-            <w:rStyle w:val="Hyperlink"/>
-            <w:noProof/>
-          </w:rPr>
-          <w:t>TxtFileTestRunStore</w:t>
-        </w:r>
-        <w:r>
-          <w:rPr>
-            <w:noProof/>
-            <w:webHidden/>
-          </w:rPr>
-          <w:tab/>
-        </w:r>
-        <w:r>
-          <w:rPr>
-            <w:noProof/>
-            <w:webHidden/>
-          </w:rPr>
-          <w:fldChar w:fldCharType="begin"/>
-        </w:r>
-        <w:r>
-          <w:rPr>
-            <w:noProof/>
-            <w:webHidden/>
-          </w:rPr>
-          <w:instrText xml:space="preserve"> PAGEREF _Toc372818467 \h </w:instrText>
-        </w:r>
-        <w:r>
-          <w:rPr>
-            <w:noProof/>
-            <w:webHidden/>
-          </w:rPr>
-        </w:r>
-        <w:r>
-          <w:rPr>
-            <w:noProof/>
-            <w:webHidden/>
-          </w:rPr>
-          <w:fldChar w:fldCharType="separate"/>
-        </w:r>
-        <w:r>
-          <w:rPr>
-            <w:noProof/>
-            <w:webHidden/>
-          </w:rPr>
-          <w:t>9</w:t>
-        </w:r>
-        <w:r>
-          <w:rPr>
-            <w:noProof/>
-            <w:webHidden/>
-          </w:rPr>
-          <w:fldChar w:fldCharType="end"/>
-        </w:r>
-      </w:hyperlink>
-    </w:p>
-    <w:p>
-      <w:pPr>
-        <w:pStyle w:val="TOC1"/>
-        <w:tabs>
-          <w:tab w:val="right" w:leader="dot" w:pos="9061"/>
-        </w:tabs>
-        <w:rPr>
-          <w:rFonts w:eastAsiaTheme="minorEastAsia" w:cstheme="minorBidi"/>
-          <w:b w:val="0"/>
-          <w:bCs w:val="0"/>
-          <w:i w:val="0"/>
-          <w:iCs w:val="0"/>
-          <w:noProof/>
-          <w:sz w:val="22"/>
-          <w:szCs w:val="22"/>
-          <w:lang w:eastAsia="es-AR"/>
-        </w:rPr>
-      </w:pPr>
-      <w:hyperlink w:anchor="_Toc372818468" w:history="1">
-        <w:r>
-          <w:rPr>
-            <w:rStyle w:val="Hyperlink"/>
-            <w:noProof/>
-          </w:rPr>
-          <w:t>Diagrama de clases</w:t>
-        </w:r>
-        <w:r>
-          <w:rPr>
-            <w:noProof/>
-            <w:webHidden/>
-          </w:rPr>
-          <w:tab/>
-        </w:r>
-        <w:r>
-          <w:rPr>
-            <w:noProof/>
-            <w:webHidden/>
-          </w:rPr>
-          <w:fldChar w:fldCharType="begin"/>
-        </w:r>
-        <w:r>
-          <w:rPr>
-            <w:noProof/>
-            <w:webHidden/>
-          </w:rPr>
-          <w:instrText xml:space="preserve"> PAGEREF _Toc372818468 \h </w:instrText>
-        </w:r>
-        <w:r>
-          <w:rPr>
-            <w:noProof/>
-            <w:webHidden/>
-          </w:rPr>
-        </w:r>
-        <w:r>
-          <w:rPr>
-            <w:noProof/>
-            <w:webHidden/>
-          </w:rPr>
-          <w:fldChar w:fldCharType="separate"/>
-        </w:r>
-        <w:r>
-          <w:rPr>
-            <w:noProof/>
-            <w:webHidden/>
-          </w:rPr>
-          <w:t>10</w:t>
-        </w:r>
-        <w:r>
-          <w:rPr>
-            <w:noProof/>
-            <w:webHidden/>
-          </w:rPr>
-          <w:fldChar w:fldCharType="end"/>
-        </w:r>
-      </w:hyperlink>
-    </w:p>
-    <w:p>
-      <w:pPr>
-        <w:pStyle w:val="TOC2"/>
-        <w:tabs>
-          <w:tab w:val="right" w:leader="dot" w:pos="9061"/>
-        </w:tabs>
-        <w:rPr>
-          <w:rFonts w:eastAsiaTheme="minorEastAsia" w:cstheme="minorBidi"/>
-          <w:b w:val="0"/>
-          <w:bCs w:val="0"/>
-          <w:noProof/>
-          <w:lang w:eastAsia="es-AR"/>
-        </w:rPr>
-      </w:pPr>
-      <w:hyperlink w:anchor="_Toc372818469" w:history="1">
-        <w:r>
-          <w:rPr>
-            <w:rStyle w:val="Hyperlink"/>
-            <w:noProof/>
-          </w:rPr>
-          <w:t>Diagrama de clases del paquete nuevo: Store</w:t>
-        </w:r>
-        <w:r>
-          <w:rPr>
-            <w:noProof/>
-            <w:webHidden/>
-          </w:rPr>
-          <w:tab/>
-        </w:r>
-        <w:r>
-          <w:rPr>
-            <w:noProof/>
-            <w:webHidden/>
-          </w:rPr>
-          <w:fldChar w:fldCharType="begin"/>
-        </w:r>
-        <w:r>
-          <w:rPr>
-            <w:noProof/>
-            <w:webHidden/>
-          </w:rPr>
-          <w:instrText xml:space="preserve"> PAGEREF _Toc372818469 \h </w:instrText>
-        </w:r>
-        <w:r>
-          <w:rPr>
-            <w:noProof/>
-            <w:webHidden/>
-          </w:rPr>
-        </w:r>
-        <w:r>
-          <w:rPr>
-            <w:noProof/>
-            <w:webHidden/>
-          </w:rPr>
-          <w:fldChar w:fldCharType="separate"/>
-        </w:r>
-        <w:r>
-          <w:rPr>
-            <w:noProof/>
-            <w:webHidden/>
-          </w:rPr>
-          <w:t>10</w:t>
-        </w:r>
-        <w:r>
-          <w:rPr>
-            <w:noProof/>
-            <w:webHidden/>
-          </w:rPr>
-          <w:fldChar w:fldCharType="end"/>
-        </w:r>
-      </w:hyperlink>
-    </w:p>
-    <w:p>
-      <w:pPr>
-        <w:pStyle w:val="TOC2"/>
-        <w:tabs>
-          <w:tab w:val="right" w:leader="dot" w:pos="9061"/>
-        </w:tabs>
-        <w:rPr>
-          <w:rFonts w:eastAsiaTheme="minorEastAsia" w:cstheme="minorBidi"/>
-          <w:b w:val="0"/>
-          <w:bCs w:val="0"/>
-          <w:noProof/>
-          <w:lang w:eastAsia="es-AR"/>
-        </w:rPr>
-      </w:pPr>
-      <w:hyperlink w:anchor="_Toc372818470" w:history="1">
-        <w:r>
-          <w:rPr>
-            <w:rStyle w:val="Hyperlink"/>
-            <w:noProof/>
-          </w:rPr>
-          <w:t>Diagrama de clases de Diseño</w:t>
-        </w:r>
-        <w:r>
-          <w:rPr>
-            <w:noProof/>
-            <w:webHidden/>
-          </w:rPr>
-          <w:tab/>
-        </w:r>
-        <w:r>
-          <w:rPr>
-            <w:noProof/>
-            <w:webHidden/>
-          </w:rPr>
-          <w:fldChar w:fldCharType="begin"/>
-        </w:r>
-        <w:r>
-          <w:rPr>
-            <w:noProof/>
-            <w:webHidden/>
-          </w:rPr>
-          <w:instrText xml:space="preserve"> PAGEREF _Toc372818470 \h </w:instrText>
-        </w:r>
-        <w:r>
-          <w:rPr>
-            <w:noProof/>
-            <w:webHidden/>
-          </w:rPr>
-        </w:r>
-        <w:r>
-          <w:rPr>
-            <w:noProof/>
-            <w:webHidden/>
-          </w:rPr>
-          <w:fldChar w:fldCharType="separate"/>
-        </w:r>
-        <w:r>
-          <w:rPr>
-            <w:noProof/>
-            <w:webHidden/>
-          </w:rPr>
           <w:t>11</w:t>
-        </w:r>
-        <w:r>
-          <w:rPr>
-            <w:noProof/>
-            <w:webHidden/>
-          </w:rPr>
-          <w:fldChar w:fldCharType="end"/>
-        </w:r>
-      </w:hyperlink>
-    </w:p>
-    <w:p>
-      <w:pPr>
-        <w:pStyle w:val="TOC2"/>
-        <w:tabs>
-          <w:tab w:val="right" w:leader="dot" w:pos="9061"/>
-        </w:tabs>
-        <w:rPr>
-          <w:rFonts w:eastAsiaTheme="minorEastAsia" w:cstheme="minorBidi"/>
-          <w:b w:val="0"/>
-          <w:bCs w:val="0"/>
-          <w:noProof/>
-          <w:lang w:eastAsia="es-AR"/>
-        </w:rPr>
-      </w:pPr>
-      <w:hyperlink w:anchor="_Toc372818471" w:history="1">
-        <w:r>
-          <w:rPr>
-            <w:rStyle w:val="Hyperlink"/>
-            <w:noProof/>
-          </w:rPr>
-          <w:t>Diagrama de clases de Dominio</w:t>
-        </w:r>
-        <w:r>
-          <w:rPr>
-            <w:noProof/>
-            <w:webHidden/>
-          </w:rPr>
-          <w:tab/>
-        </w:r>
-        <w:r>
-          <w:rPr>
-            <w:noProof/>
-            <w:webHidden/>
-          </w:rPr>
-          <w:fldChar w:fldCharType="begin"/>
-        </w:r>
-        <w:r>
-          <w:rPr>
-            <w:noProof/>
-            <w:webHidden/>
-          </w:rPr>
-          <w:instrText xml:space="preserve"> PAGEREF _Toc372818471 \h </w:instrText>
-        </w:r>
-        <w:r>
-          <w:rPr>
-            <w:noProof/>
-            <w:webHidden/>
-          </w:rPr>
-        </w:r>
-        <w:r>
-          <w:rPr>
-            <w:noProof/>
-            <w:webHidden/>
-          </w:rPr>
-          <w:fldChar w:fldCharType="separate"/>
-        </w:r>
-        <w:r>
-          <w:rPr>
-            <w:noProof/>
-            <w:webHidden/>
-          </w:rPr>
-          <w:t>12</w:t>
         </w:r>
         <w:r>
           <w:rPr>
@@ -1234,7 +1158,7 @@
       <w:pPr>
         <w:pStyle w:val="Titulo1"/>
       </w:pPr>
-      <w:bookmarkStart w:id="0" w:name="_Toc372818456"/>
+      <w:bookmarkStart w:id="0" w:name="_Toc372836482"/>
       <w:r>
         <w:lastRenderedPageBreak/>
         <w:t>Enunciado</w:t>
@@ -1281,7 +1205,7 @@
             <o:lock v:ext="edit" aspectratio="f"/>
             <w10:wrap type="square"/>
           </v:shape>
-          <o:OLEObject Type="Embed" ProgID="FoxitReader.Document" ShapeID="_x0000_s1026" DrawAspect="Content" ObjectID="_1446577917" r:id="rId9"/>
+          <o:OLEObject Type="Embed" ProgID="FoxitReader.Document" ShapeID="_x0000_s1026" DrawAspect="Content" ObjectID="_1446578313" r:id="rId9"/>
         </w:pict>
       </w:r>
     </w:p>
@@ -1306,7 +1230,7 @@
             <o:lock v:ext="edit" aspectratio="f"/>
             <w10:wrap type="square"/>
           </v:shape>
-          <o:OLEObject Type="Embed" ProgID="FoxitReader.Document" ShapeID="_x0000_s1027" DrawAspect="Content" ObjectID="_1446577918" r:id="rId11"/>
+          <o:OLEObject Type="Embed" ProgID="FoxitReader.Document" ShapeID="_x0000_s1027" DrawAspect="Content" ObjectID="_1446578314" r:id="rId11"/>
         </w:pict>
       </w:r>
     </w:p>
@@ -1331,7 +1255,7 @@
             <o:lock v:ext="edit" aspectratio="f"/>
             <w10:wrap type="square"/>
           </v:shape>
-          <o:OLEObject Type="Embed" ProgID="FoxitReader.Document" ShapeID="_x0000_s1028" DrawAspect="Content" ObjectID="_1446577919" r:id="rId13"/>
+          <o:OLEObject Type="Embed" ProgID="FoxitReader.Document" ShapeID="_x0000_s1028" DrawAspect="Content" ObjectID="_1446578315" r:id="rId13"/>
         </w:pict>
       </w:r>
     </w:p>
@@ -1356,7 +1280,7 @@
             <o:lock v:ext="edit" aspectratio="f"/>
             <w10:wrap type="square"/>
           </v:shape>
-          <o:OLEObject Type="Embed" ProgID="FoxitReader.Document" ShapeID="_x0000_s1029" DrawAspect="Content" ObjectID="_1446577920" r:id="rId15"/>
+          <o:OLEObject Type="Embed" ProgID="FoxitReader.Document" ShapeID="_x0000_s1029" DrawAspect="Content" ObjectID="_1446578316" r:id="rId15"/>
         </w:pict>
       </w:r>
     </w:p>
@@ -1376,7 +1300,7 @@
       <w:pPr>
         <w:pStyle w:val="Titulo1"/>
       </w:pPr>
-      <w:bookmarkStart w:id="1" w:name="_Toc372818457"/>
+      <w:bookmarkStart w:id="1" w:name="_Toc372836483"/>
       <w:r>
         <w:lastRenderedPageBreak/>
         <w:t>Comentario</w:t>
@@ -1406,7 +1330,7 @@
         <w:pStyle w:val="Titulo2"/>
       </w:pPr>
       <w:bookmarkStart w:id="2" w:name="_Toc372814700"/>
-      <w:bookmarkStart w:id="3" w:name="_Toc372818458"/>
+      <w:bookmarkStart w:id="3" w:name="_Toc372836484"/>
       <w:r>
         <w:t>Diseño</w:t>
       </w:r>
@@ -1825,7 +1749,7 @@
         <w:pStyle w:val="Titulo2"/>
       </w:pPr>
       <w:bookmarkStart w:id="5" w:name="_Toc372814702"/>
-      <w:bookmarkStart w:id="6" w:name="_Toc372818459"/>
+      <w:bookmarkStart w:id="6" w:name="_Toc372836485"/>
       <w:r>
         <w:t>Tests</w:t>
       </w:r>
@@ -1962,7 +1886,7 @@
       <w:pPr>
         <w:pStyle w:val="Titulo2"/>
       </w:pPr>
-      <w:bookmarkStart w:id="8" w:name="_Toc372818460"/>
+      <w:bookmarkStart w:id="8" w:name="_Toc372836486"/>
       <w:r>
         <w:lastRenderedPageBreak/>
         <w:t>Herramientas utilizadas</w:t>
@@ -2030,24 +1954,34 @@
     </w:p>
     <w:p>
       <w:pPr>
-        <w:rPr>
-          <w:b/>
-          <w:sz w:val="32"/>
-          <w:szCs w:val="32"/>
-          <w:u w:val="single"/>
-        </w:rPr>
-      </w:pPr>
-      <w:r>
-        <w:br w:type="page"/>
-      </w:r>
+        <w:ind w:firstLine="567"/>
+        <w:jc w:val="both"/>
+      </w:pPr>
+    </w:p>
+    <w:p>
+      <w:pPr>
+        <w:ind w:firstLine="567"/>
+        <w:jc w:val="both"/>
+      </w:pPr>
+    </w:p>
+    <w:p>
+      <w:pPr>
+        <w:ind w:firstLine="567"/>
+        <w:jc w:val="both"/>
+      </w:pPr>
+    </w:p>
+    <w:p>
+      <w:pPr>
+        <w:ind w:firstLine="567"/>
+        <w:jc w:val="both"/>
+      </w:pPr>
     </w:p>
     <w:p>
       <w:pPr>
         <w:pStyle w:val="Titulo1"/>
       </w:pPr>
-      <w:bookmarkStart w:id="9" w:name="_Toc372818461"/>
-      <w:r>
-        <w:lastRenderedPageBreak/>
+      <w:bookmarkStart w:id="9" w:name="_Toc372836487"/>
+      <w:r>
         <w:t>Hipótesis</w:t>
       </w:r>
       <w:bookmarkEnd w:id="9"/>
@@ -2340,141 +2274,6 @@
     </w:p>
     <w:p>
       <w:pPr>
-        <w:ind w:firstLine="567"/>
-        <w:jc w:val="both"/>
-        <w:rPr>
-          <w:rFonts w:eastAsia="Calibri"/>
-        </w:rPr>
-      </w:pPr>
-    </w:p>
-    <w:p>
-      <w:pPr>
-        <w:ind w:firstLine="567"/>
-        <w:jc w:val="both"/>
-        <w:rPr>
-          <w:rFonts w:eastAsia="Calibri"/>
-        </w:rPr>
-      </w:pPr>
-    </w:p>
-    <w:p>
-      <w:pPr>
-        <w:ind w:firstLine="567"/>
-        <w:jc w:val="both"/>
-        <w:rPr>
-          <w:rFonts w:eastAsia="Calibri"/>
-        </w:rPr>
-      </w:pPr>
-    </w:p>
-    <w:p>
-      <w:pPr>
-        <w:ind w:firstLine="567"/>
-        <w:jc w:val="both"/>
-        <w:rPr>
-          <w:rFonts w:eastAsia="Calibri"/>
-        </w:rPr>
-      </w:pPr>
-    </w:p>
-    <w:p>
-      <w:pPr>
-        <w:pStyle w:val="Titulo1"/>
-      </w:pPr>
-      <w:bookmarkStart w:id="10" w:name="_Toc372818462"/>
-      <w:r>
-        <w:t>Aclaraciones</w:t>
-      </w:r>
-      <w:bookmarkEnd w:id="10"/>
-    </w:p>
-    <w:p>
-      <w:pPr>
-        <w:ind w:firstLine="567"/>
-        <w:jc w:val="both"/>
-        <w:rPr>
-          <w:rFonts w:eastAsia="Calibri"/>
-        </w:rPr>
-      </w:pPr>
-    </w:p>
-    <w:p>
-      <w:pPr>
-        <w:ind w:firstLine="567"/>
-        <w:jc w:val="both"/>
-        <w:rPr>
-          <w:rFonts w:eastAsia="Calibri"/>
-        </w:rPr>
-      </w:pPr>
-      <w:r>
-        <w:rPr>
-          <w:rFonts w:eastAsia="Calibri"/>
-        </w:rPr>
-        <w:t>A la hora de correr los tests del JUnit (paquete “</w:t>
-      </w:r>
-      <w:r>
-        <w:rPr>
-          <w:rFonts w:eastAsia="Calibri"/>
-        </w:rPr>
-        <w:t>ar.fiuba.tecnicas.tetesteo.impl</w:t>
-      </w:r>
-      <w:r>
-        <w:rPr>
-          <w:rFonts w:eastAsia="Calibri"/>
-        </w:rPr>
-        <w:t>” en “</w:t>
-      </w:r>
-      <w:r>
-        <w:rPr>
-          <w:rFonts w:eastAsia="Calibri"/>
-        </w:rPr>
-        <w:t>src/test/java</w:t>
-      </w:r>
-      <w:r>
-        <w:rPr>
-          <w:rFonts w:eastAsia="Calibri"/>
-        </w:rPr>
-        <w:t xml:space="preserve">”), se debe correr cada clase individualmente. Esto se debe a la cualidad </w:t>
-      </w:r>
-      <w:r>
-        <w:rPr>
-          <w:rFonts w:eastAsia="Calibri"/>
-          <w:i/>
-        </w:rPr>
-        <w:t>Singleton</w:t>
-      </w:r>
-      <w:r>
-        <w:rPr>
-          <w:rFonts w:eastAsia="Calibri"/>
-        </w:rPr>
-        <w:t xml:space="preserve"> de </w:t>
-      </w:r>
-      <w:r>
-        <w:rPr>
-          <w:rFonts w:eastAsia="Calibri"/>
-          <w:b/>
-        </w:rPr>
-        <w:t>TestRunStoreAcccess</w:t>
-      </w:r>
-      <w:r>
-        <w:rPr>
-          <w:rFonts w:eastAsia="Calibri"/>
-        </w:rPr>
-        <w:t xml:space="preserve">, que necesita que se </w:t>
-      </w:r>
-      <w:r>
-        <w:rPr>
-          <w:rFonts w:eastAsia="Calibri"/>
-        </w:rPr>
-        <w:t>corra los .java por separado, y no todos juntos (por ejemplo, parándose en un carpeta superior, y correr JUnit).</w:t>
-      </w:r>
-    </w:p>
-    <w:p>
-      <w:pPr>
-        <w:ind w:firstLine="567"/>
-        <w:jc w:val="both"/>
-        <w:rPr>
-          <w:rFonts w:eastAsia="Calibri"/>
-        </w:rPr>
-      </w:pPr>
-    </w:p>
-    <w:p>
-      <w:pPr>
         <w:rPr>
           <w:b/>
           <w:sz w:val="32"/>
@@ -2490,7 +2289,7 @@
       <w:pPr>
         <w:pStyle w:val="Titulo1"/>
       </w:pPr>
-      <w:bookmarkStart w:id="11" w:name="_Toc372818463"/>
+      <w:bookmarkStart w:id="10" w:name="_Toc372836488"/>
       <w:r>
         <w:lastRenderedPageBreak/>
         <w:t>Clases</w:t>
@@ -2498,6 +2297,34 @@
       <w:r>
         <w:t xml:space="preserve"> nuevas</w:t>
       </w:r>
+      <w:bookmarkEnd w:id="10"/>
+    </w:p>
+    <w:p>
+      <w:pPr>
+        <w:ind w:firstLine="567"/>
+        <w:jc w:val="both"/>
+        <w:rPr>
+          <w:rFonts w:eastAsia="Calibri"/>
+        </w:rPr>
+      </w:pPr>
+    </w:p>
+    <w:p>
+      <w:pPr>
+        <w:ind w:firstLine="567"/>
+        <w:jc w:val="both"/>
+        <w:rPr>
+          <w:rFonts w:eastAsia="Calibri"/>
+        </w:rPr>
+      </w:pPr>
+    </w:p>
+    <w:p>
+      <w:pPr>
+        <w:pStyle w:val="Titulo2"/>
+      </w:pPr>
+      <w:bookmarkStart w:id="11" w:name="_Toc372836489"/>
+      <w:r>
+        <w:t>TestRunStoreAccess</w:t>
+      </w:r>
       <w:bookmarkEnd w:id="11"/>
     </w:p>
     <w:p>
@@ -2517,45 +2344,365 @@
           <w:rFonts w:eastAsia="Calibri"/>
         </w:rPr>
       </w:pPr>
+      <w:r>
+        <w:rPr>
+          <w:rFonts w:eastAsia="Calibri"/>
+        </w:rPr>
+        <w:t xml:space="preserve">Clase que es </w:t>
+      </w:r>
+      <w:r>
+        <w:rPr>
+          <w:rFonts w:eastAsia="Calibri"/>
+        </w:rPr>
+        <w:t>un</w:t>
+      </w:r>
+      <w:r>
+        <w:rPr>
+          <w:rFonts w:eastAsia="Calibri"/>
+        </w:rPr>
+        <w:t xml:space="preserve"> </w:t>
+      </w:r>
+      <w:r>
+        <w:rPr>
+          <w:rFonts w:eastAsia="Calibri"/>
+          <w:i/>
+        </w:rPr>
+        <w:t>Singleton</w:t>
+      </w:r>
+      <w:r>
+        <w:rPr>
+          <w:rFonts w:eastAsia="Calibri"/>
+        </w:rPr>
+        <w:t xml:space="preserve">, y sirve </w:t>
+      </w:r>
+      <w:r>
+        <w:rPr>
+          <w:rFonts w:eastAsia="Calibri"/>
+        </w:rPr>
+        <w:t>para controlar el acceso</w:t>
+      </w:r>
+      <w:r>
+        <w:rPr>
+          <w:rFonts w:eastAsia="Calibri"/>
+        </w:rPr>
+        <w:t xml:space="preserve"> </w:t>
+      </w:r>
+      <w:r>
+        <w:rPr>
+          <w:rFonts w:eastAsia="Calibri"/>
+        </w:rPr>
+        <w:t xml:space="preserve">a la utilización del </w:t>
+      </w:r>
+      <w:r>
+        <w:rPr>
+          <w:rFonts w:eastAsia="Calibri"/>
+          <w:b/>
+        </w:rPr>
+        <w:t>TestRunStore</w:t>
+      </w:r>
+      <w:r>
+        <w:rPr>
+          <w:rFonts w:eastAsia="Calibri"/>
+        </w:rPr>
+        <w:t xml:space="preserve">. Si no se especifica un </w:t>
+      </w:r>
+      <w:r>
+        <w:rPr>
+          <w:rFonts w:eastAsia="Calibri"/>
+          <w:b/>
+        </w:rPr>
+        <w:t>TestRunStore</w:t>
+      </w:r>
+      <w:r>
+        <w:rPr>
+          <w:rFonts w:eastAsia="Calibri"/>
+        </w:rPr>
+        <w:t>,</w:t>
+      </w:r>
+      <w:r>
+        <w:rPr>
+          <w:rFonts w:eastAsia="Calibri"/>
+        </w:rPr>
+        <w:t xml:space="preserve"> </w:t>
+      </w:r>
+      <w:r>
+        <w:rPr>
+          <w:rFonts w:eastAsia="Calibri"/>
+        </w:rPr>
+        <w:t xml:space="preserve">por defecto </w:t>
+      </w:r>
+      <w:r>
+        <w:rPr>
+          <w:rFonts w:eastAsia="Calibri"/>
+        </w:rPr>
+        <w:t>se utilizará</w:t>
+      </w:r>
+      <w:r>
+        <w:rPr>
+          <w:rFonts w:eastAsia="Calibri"/>
+        </w:rPr>
+        <w:t xml:space="preserve"> </w:t>
+      </w:r>
+      <w:r>
+        <w:rPr>
+          <w:rFonts w:eastAsia="Calibri"/>
+          <w:b/>
+        </w:rPr>
+        <w:t>TxtFileTestRunStore</w:t>
+      </w:r>
+      <w:r>
+        <w:rPr>
+          <w:rFonts w:eastAsia="Calibri"/>
+        </w:rPr>
+        <w:t>.</w:t>
+      </w:r>
+    </w:p>
+    <w:p>
+      <w:pPr>
+        <w:ind w:firstLine="567"/>
+        <w:jc w:val="both"/>
+        <w:rPr>
+          <w:rFonts w:eastAsia="Calibri"/>
+        </w:rPr>
+      </w:pPr>
+    </w:p>
+    <w:p>
+      <w:pPr>
+        <w:ind w:firstLine="567"/>
+        <w:jc w:val="both"/>
+        <w:rPr>
+          <w:rFonts w:eastAsia="Calibri"/>
+        </w:rPr>
+      </w:pPr>
+    </w:p>
+    <w:p>
+      <w:pPr>
+        <w:ind w:firstLine="567"/>
+        <w:jc w:val="both"/>
+        <w:rPr>
+          <w:rFonts w:eastAsia="Calibri"/>
+        </w:rPr>
+      </w:pPr>
     </w:p>
     <w:p>
       <w:pPr>
         <w:pStyle w:val="Titulo2"/>
       </w:pPr>
-      <w:bookmarkStart w:id="12" w:name="_Toc372818464"/>
-      <w:r>
+      <w:bookmarkStart w:id="12" w:name="_Toc372836490"/>
+      <w:r>
+        <w:t>TestRunStore</w:t>
+      </w:r>
+      <w:bookmarkEnd w:id="12"/>
+    </w:p>
+    <w:p>
+      <w:pPr>
+        <w:ind w:firstLine="567"/>
+        <w:jc w:val="both"/>
+        <w:rPr>
+          <w:rFonts w:eastAsia="Calibri"/>
+        </w:rPr>
+      </w:pPr>
+    </w:p>
+    <w:p>
+      <w:pPr>
+        <w:ind w:firstLine="567"/>
+        <w:jc w:val="both"/>
+        <w:rPr>
+          <w:rFonts w:eastAsia="Calibri"/>
+        </w:rPr>
+      </w:pPr>
+      <w:r>
+        <w:rPr>
+          <w:rFonts w:eastAsia="Calibri"/>
+        </w:rPr>
+        <w:t>Interfaz qu</w:t>
+      </w:r>
+      <w:r>
+        <w:rPr>
+          <w:rFonts w:eastAsia="Calibri"/>
+        </w:rPr>
+        <w:t>e deben cumplir</w:t>
+      </w:r>
+      <w:r>
+        <w:rPr>
+          <w:rFonts w:eastAsia="Calibri"/>
+        </w:rPr>
+        <w:t xml:space="preserve"> todos </w:t>
+      </w:r>
+      <w:r>
+        <w:rPr>
+          <w:rFonts w:eastAsia="Calibri"/>
+        </w:rPr>
+        <w:t xml:space="preserve">los tipos de </w:t>
+      </w:r>
+      <w:r>
+        <w:rPr>
+          <w:rFonts w:eastAsia="Calibri"/>
+        </w:rPr>
+        <w:t>“</w:t>
+      </w:r>
+      <w:r>
+        <w:rPr>
+          <w:rFonts w:eastAsia="Calibri"/>
+        </w:rPr>
+        <w:t>Store</w:t>
+      </w:r>
+      <w:r>
+        <w:rPr>
+          <w:rFonts w:eastAsia="Calibri"/>
+        </w:rPr>
+        <w:t>”</w:t>
+      </w:r>
+      <w:r>
+        <w:rPr>
+          <w:rFonts w:eastAsia="Calibri"/>
+        </w:rPr>
+        <w:t>.</w:t>
+      </w:r>
+    </w:p>
+    <w:p>
+      <w:pPr>
+        <w:ind w:firstLine="567"/>
+        <w:jc w:val="both"/>
+        <w:rPr>
+          <w:rFonts w:eastAsia="Calibri"/>
+        </w:rPr>
+      </w:pPr>
+      <w:r>
+        <w:rPr>
+          <w:rFonts w:eastAsia="Calibri"/>
+        </w:rPr>
+        <w:t xml:space="preserve">Por cómo </w:t>
+      </w:r>
+      <w:r>
+        <w:rPr>
+          <w:rFonts w:eastAsia="Calibri"/>
+          <w:b/>
+        </w:rPr>
         <w:t>TestRunStoreAccess</w:t>
       </w:r>
-      <w:bookmarkEnd w:id="12"/>
-    </w:p>
-    <w:p>
-      <w:pPr>
-        <w:ind w:firstLine="567"/>
-        <w:jc w:val="both"/>
-        <w:rPr>
-          <w:rFonts w:eastAsia="Calibri"/>
-        </w:rPr>
-      </w:pPr>
-    </w:p>
-    <w:p>
-      <w:pPr>
-        <w:ind w:firstLine="567"/>
-        <w:jc w:val="both"/>
-        <w:rPr>
-          <w:rFonts w:eastAsia="Calibri"/>
-        </w:rPr>
-      </w:pPr>
-      <w:r>
-        <w:rPr>
-          <w:rFonts w:eastAsia="Calibri"/>
-        </w:rPr>
-        <w:t xml:space="preserve">Clase que es </w:t>
-      </w:r>
-      <w:r>
-        <w:rPr>
-          <w:rFonts w:eastAsia="Calibri"/>
-        </w:rPr>
-        <w:t>un</w:t>
+      <w:r>
+        <w:rPr>
+          <w:rFonts w:eastAsia="Calibri"/>
+        </w:rPr>
+        <w:t xml:space="preserve"> utiliza a su “Store”, con esta jerarquía de “Store” se aceptarían más tipos de “Store”. Simplemente se crea una nueva clase de “Store” deseado, y se le indica a </w:t>
+      </w:r>
+      <w:r>
+        <w:rPr>
+          <w:rFonts w:eastAsia="Calibri"/>
+          <w:b/>
+        </w:rPr>
+        <w:t>TestRunStoreAccess</w:t>
+      </w:r>
+      <w:r>
+        <w:rPr>
+          <w:rFonts w:eastAsia="Calibri"/>
+        </w:rPr>
+        <w:t xml:space="preserve"> que use ese “Store”.</w:t>
+      </w:r>
+    </w:p>
+    <w:p>
+      <w:pPr>
+        <w:ind w:firstLine="567"/>
+        <w:jc w:val="both"/>
+        <w:rPr>
+          <w:rFonts w:eastAsia="Calibri"/>
+        </w:rPr>
+      </w:pPr>
+    </w:p>
+    <w:p>
+      <w:pPr>
+        <w:ind w:firstLine="567"/>
+        <w:jc w:val="both"/>
+        <w:rPr>
+          <w:rFonts w:eastAsia="Calibri"/>
+        </w:rPr>
+      </w:pPr>
+    </w:p>
+    <w:p>
+      <w:pPr>
+        <w:ind w:firstLine="567"/>
+        <w:jc w:val="both"/>
+        <w:rPr>
+          <w:rFonts w:eastAsia="Calibri"/>
+        </w:rPr>
+      </w:pPr>
+    </w:p>
+    <w:p>
+      <w:pPr>
+        <w:pStyle w:val="Titulo2"/>
+      </w:pPr>
+      <w:bookmarkStart w:id="13" w:name="_Toc372836491"/>
+      <w:r>
+        <w:t>MemoryTestRunStore</w:t>
+      </w:r>
+      <w:bookmarkEnd w:id="13"/>
+    </w:p>
+    <w:p>
+      <w:pPr>
+        <w:ind w:firstLine="567"/>
+        <w:jc w:val="both"/>
+        <w:rPr>
+          <w:rFonts w:eastAsia="Calibri"/>
+        </w:rPr>
+      </w:pPr>
+    </w:p>
+    <w:p>
+      <w:pPr>
+        <w:ind w:firstLine="567"/>
+        <w:jc w:val="both"/>
+        <w:rPr>
+          <w:rFonts w:eastAsia="Calibri"/>
+        </w:rPr>
+      </w:pPr>
+      <w:r>
+        <w:rPr>
+          <w:rFonts w:eastAsia="Calibri"/>
+        </w:rPr>
+        <w:t xml:space="preserve">Clase que implementa </w:t>
+      </w:r>
+      <w:r>
+        <w:rPr>
+          <w:rFonts w:eastAsia="Calibri"/>
+          <w:b/>
+        </w:rPr>
+        <w:t>TestRunStore</w:t>
+      </w:r>
+      <w:r>
+        <w:rPr>
+          <w:rFonts w:eastAsia="Calibri"/>
+        </w:rPr>
+        <w:t>. Este “</w:t>
+      </w:r>
+      <w:r>
+        <w:rPr>
+          <w:rFonts w:eastAsia="Calibri"/>
+        </w:rPr>
+        <w:t>Store</w:t>
+      </w:r>
+      <w:r>
+        <w:rPr>
+          <w:rFonts w:eastAsia="Calibri"/>
+        </w:rPr>
+        <w:t>”</w:t>
+      </w:r>
+      <w:r>
+        <w:rPr>
+          <w:rFonts w:eastAsia="Calibri"/>
+        </w:rPr>
+        <w:t xml:space="preserve"> guarda </w:t>
+      </w:r>
+      <w:r>
+        <w:rPr>
+          <w:rFonts w:eastAsia="Calibri"/>
+        </w:rPr>
+        <w:t xml:space="preserve">la información de las </w:t>
+      </w:r>
+      <w:r>
+        <w:rPr>
+          <w:rFonts w:eastAsia="Calibri"/>
+        </w:rPr>
+        <w:t>ejecuciones de test</w:t>
       </w:r>
       <w:r>
         <w:rPr>
@@ -2566,33 +2713,102 @@
       <w:r>
         <w:rPr>
           <w:rFonts w:eastAsia="Calibri"/>
-          <w:i/>
-        </w:rPr>
-        <w:t>Singleton</w:t>
-      </w:r>
-      <w:r>
-        <w:rPr>
-          <w:rFonts w:eastAsia="Calibri"/>
-        </w:rPr>
-        <w:t xml:space="preserve">, y sirve </w:t>
-      </w:r>
-      <w:r>
-        <w:rPr>
-          <w:rFonts w:eastAsia="Calibri"/>
-        </w:rPr>
-        <w:t>para controlar el acceso</w:t>
-      </w:r>
-      <w:r>
-        <w:rPr>
-          <w:rFonts w:eastAsia="Calibri"/>
-        </w:rPr>
-        <w:t xml:space="preserve"> </w:t>
-      </w:r>
-      <w:r>
-        <w:rPr>
-          <w:rFonts w:eastAsia="Calibri"/>
-        </w:rPr>
-        <w:t xml:space="preserve">a la utilización del </w:t>
+        </w:rPr>
+        <w:t>en memoria.</w:t>
+      </w:r>
+    </w:p>
+    <w:p>
+      <w:pPr>
+        <w:ind w:firstLine="567"/>
+        <w:jc w:val="both"/>
+        <w:rPr>
+          <w:rFonts w:eastAsia="Calibri"/>
+        </w:rPr>
+      </w:pPr>
+      <w:r>
+        <w:rPr>
+          <w:rFonts w:eastAsia="Calibri"/>
+        </w:rPr>
+        <w:t>Cabe destacar que e</w:t>
+      </w:r>
+      <w:r>
+        <w:rPr>
+          <w:rFonts w:eastAsia="Calibri"/>
+        </w:rPr>
+        <w:t xml:space="preserve">n una nueva corrida del programa, se pierden los datos </w:t>
+      </w:r>
+      <w:r>
+        <w:rPr>
+          <w:rFonts w:eastAsia="Calibri"/>
+        </w:rPr>
+        <w:t>de las ejecuciones anteriores</w:t>
+      </w:r>
+      <w:r>
+        <w:rPr>
+          <w:rFonts w:eastAsia="Calibri"/>
+        </w:rPr>
+        <w:t>.</w:t>
+      </w:r>
+    </w:p>
+    <w:p>
+      <w:pPr>
+        <w:ind w:firstLine="567"/>
+        <w:jc w:val="both"/>
+        <w:rPr>
+          <w:rFonts w:eastAsia="Calibri"/>
+        </w:rPr>
+      </w:pPr>
+    </w:p>
+    <w:p>
+      <w:pPr>
+        <w:ind w:firstLine="567"/>
+        <w:jc w:val="both"/>
+        <w:rPr>
+          <w:rFonts w:eastAsia="Calibri"/>
+        </w:rPr>
+      </w:pPr>
+    </w:p>
+    <w:p>
+      <w:pPr>
+        <w:ind w:firstLine="567"/>
+        <w:jc w:val="both"/>
+        <w:rPr>
+          <w:rFonts w:eastAsia="Calibri"/>
+        </w:rPr>
+      </w:pPr>
+    </w:p>
+    <w:p>
+      <w:pPr>
+        <w:pStyle w:val="Titulo2"/>
+      </w:pPr>
+      <w:bookmarkStart w:id="14" w:name="_Toc372836492"/>
+      <w:r>
+        <w:t>TxtFileTestRunStore</w:t>
+      </w:r>
+      <w:bookmarkEnd w:id="14"/>
+    </w:p>
+    <w:p>
+      <w:pPr>
+        <w:ind w:firstLine="567"/>
+        <w:jc w:val="both"/>
+        <w:rPr>
+          <w:rFonts w:eastAsia="Calibri"/>
+        </w:rPr>
+      </w:pPr>
+    </w:p>
+    <w:p>
+      <w:pPr>
+        <w:ind w:firstLine="567"/>
+        <w:jc w:val="both"/>
+        <w:rPr>
+          <w:rFonts w:eastAsia="Calibri"/>
+        </w:rPr>
+      </w:pPr>
+      <w:r>
+        <w:rPr>
+          <w:rFonts w:eastAsia="Calibri"/>
+        </w:rPr>
+        <w:t xml:space="preserve">Clase que implementa </w:t>
       </w:r>
       <w:r>
         <w:rPr>
@@ -2605,142 +2821,7 @@
         <w:rPr>
           <w:rFonts w:eastAsia="Calibri"/>
         </w:rPr>
-        <w:t xml:space="preserve">. Si no se especifica un </w:t>
-      </w:r>
-      <w:r>
-        <w:rPr>
-          <w:rFonts w:eastAsia="Calibri"/>
-          <w:b/>
-        </w:rPr>
-        <w:t>TestRunStore</w:t>
-      </w:r>
-      <w:r>
-        <w:rPr>
-          <w:rFonts w:eastAsia="Calibri"/>
-        </w:rPr>
-        <w:t>,</w:t>
-      </w:r>
-      <w:r>
-        <w:rPr>
-          <w:rFonts w:eastAsia="Calibri"/>
-        </w:rPr>
-        <w:t xml:space="preserve"> </w:t>
-      </w:r>
-      <w:r>
-        <w:rPr>
-          <w:rFonts w:eastAsia="Calibri"/>
-        </w:rPr>
-        <w:t xml:space="preserve">por defecto </w:t>
-      </w:r>
-      <w:r>
-        <w:rPr>
-          <w:rFonts w:eastAsia="Calibri"/>
-        </w:rPr>
-        <w:t>se utilizará</w:t>
-      </w:r>
-      <w:r>
-        <w:rPr>
-          <w:rFonts w:eastAsia="Calibri"/>
-        </w:rPr>
-        <w:t xml:space="preserve"> </w:t>
-      </w:r>
-      <w:r>
-        <w:rPr>
-          <w:rFonts w:eastAsia="Calibri"/>
-          <w:b/>
-        </w:rPr>
-        <w:t>TxtFileTestRunStore</w:t>
-      </w:r>
-      <w:r>
-        <w:rPr>
-          <w:rFonts w:eastAsia="Calibri"/>
-        </w:rPr>
-        <w:t>.</w:t>
-      </w:r>
-    </w:p>
-    <w:p>
-      <w:pPr>
-        <w:ind w:firstLine="567"/>
-        <w:jc w:val="both"/>
-        <w:rPr>
-          <w:rFonts w:eastAsia="Calibri"/>
-        </w:rPr>
-      </w:pPr>
-    </w:p>
-    <w:p>
-      <w:pPr>
-        <w:ind w:firstLine="567"/>
-        <w:jc w:val="both"/>
-        <w:rPr>
-          <w:rFonts w:eastAsia="Calibri"/>
-        </w:rPr>
-      </w:pPr>
-    </w:p>
-    <w:p>
-      <w:pPr>
-        <w:ind w:firstLine="567"/>
-        <w:jc w:val="both"/>
-        <w:rPr>
-          <w:rFonts w:eastAsia="Calibri"/>
-        </w:rPr>
-      </w:pPr>
-    </w:p>
-    <w:p>
-      <w:pPr>
-        <w:pStyle w:val="Titulo2"/>
-      </w:pPr>
-      <w:bookmarkStart w:id="13" w:name="_Toc372818465"/>
-      <w:r>
-        <w:t>TestRunStore</w:t>
-      </w:r>
-      <w:bookmarkEnd w:id="13"/>
-    </w:p>
-    <w:p>
-      <w:pPr>
-        <w:ind w:firstLine="567"/>
-        <w:jc w:val="both"/>
-        <w:rPr>
-          <w:rFonts w:eastAsia="Calibri"/>
-        </w:rPr>
-      </w:pPr>
-    </w:p>
-    <w:p>
-      <w:pPr>
-        <w:ind w:firstLine="567"/>
-        <w:jc w:val="both"/>
-        <w:rPr>
-          <w:rFonts w:eastAsia="Calibri"/>
-        </w:rPr>
-      </w:pPr>
-      <w:r>
-        <w:rPr>
-          <w:rFonts w:eastAsia="Calibri"/>
-        </w:rPr>
-        <w:t>Interfaz qu</w:t>
-      </w:r>
-      <w:r>
-        <w:rPr>
-          <w:rFonts w:eastAsia="Calibri"/>
-        </w:rPr>
-        <w:t>e deben cumplir</w:t>
-      </w:r>
-      <w:r>
-        <w:rPr>
-          <w:rFonts w:eastAsia="Calibri"/>
-        </w:rPr>
-        <w:t xml:space="preserve"> todos </w:t>
-      </w:r>
-      <w:r>
-        <w:rPr>
-          <w:rFonts w:eastAsia="Calibri"/>
-        </w:rPr>
-        <w:t xml:space="preserve">los tipos de </w:t>
-      </w:r>
-      <w:r>
-        <w:rPr>
-          <w:rFonts w:eastAsia="Calibri"/>
-        </w:rPr>
-        <w:t>“</w:t>
+        <w:t>. Este “</w:t>
       </w:r>
       <w:r>
         <w:rPr>
@@ -2758,122 +2839,25 @@
         <w:rPr>
           <w:rFonts w:eastAsia="Calibri"/>
         </w:rPr>
-        <w:t>.</w:t>
-      </w:r>
-    </w:p>
-    <w:p>
-      <w:pPr>
-        <w:ind w:firstLine="567"/>
-        <w:jc w:val="both"/>
-        <w:rPr>
-          <w:rFonts w:eastAsia="Calibri"/>
-        </w:rPr>
-      </w:pPr>
-      <w:r>
-        <w:rPr>
-          <w:rFonts w:eastAsia="Calibri"/>
-        </w:rPr>
-        <w:t xml:space="preserve">Por cómo </w:t>
-      </w:r>
-      <w:r>
-        <w:rPr>
-          <w:rFonts w:eastAsia="Calibri"/>
-          <w:b/>
-        </w:rPr>
-        <w:t>TestRunStoreAccess</w:t>
-      </w:r>
-      <w:r>
-        <w:rPr>
-          <w:rFonts w:eastAsia="Calibri"/>
-        </w:rPr>
-        <w:t xml:space="preserve"> utiliza a su “Store”, con esta jerarquía de “Store” se aceptarían más tipos de “Store”. Simplemente se crea una nueva clase de “Store” deseado, y se le indica a </w:t>
-      </w:r>
-      <w:r>
-        <w:rPr>
-          <w:rFonts w:eastAsia="Calibri"/>
-          <w:b/>
-        </w:rPr>
-        <w:t>TestRunStoreAccess</w:t>
-      </w:r>
-      <w:r>
-        <w:rPr>
-          <w:rFonts w:eastAsia="Calibri"/>
-        </w:rPr>
-        <w:t xml:space="preserve"> que use ese “Store”.</w:t>
-      </w:r>
-    </w:p>
-    <w:p>
-      <w:pPr>
-        <w:ind w:firstLine="567"/>
-        <w:jc w:val="both"/>
-        <w:rPr>
-          <w:rFonts w:eastAsia="Calibri"/>
-        </w:rPr>
-      </w:pPr>
-    </w:p>
-    <w:p>
-      <w:pPr>
-        <w:ind w:firstLine="567"/>
-        <w:jc w:val="both"/>
-        <w:rPr>
-          <w:rFonts w:eastAsia="Calibri"/>
-        </w:rPr>
-      </w:pPr>
-    </w:p>
-    <w:p>
-      <w:pPr>
-        <w:ind w:firstLine="567"/>
-        <w:jc w:val="both"/>
-        <w:rPr>
-          <w:rFonts w:eastAsia="Calibri"/>
-        </w:rPr>
-      </w:pPr>
-    </w:p>
-    <w:p>
-      <w:pPr>
-        <w:pStyle w:val="Titulo2"/>
-      </w:pPr>
-      <w:bookmarkStart w:id="14" w:name="_Toc372818466"/>
-      <w:r>
-        <w:t>MemoryTestRunStore</w:t>
-      </w:r>
-      <w:bookmarkEnd w:id="14"/>
-    </w:p>
-    <w:p>
-      <w:pPr>
-        <w:ind w:firstLine="567"/>
-        <w:jc w:val="both"/>
-        <w:rPr>
-          <w:rFonts w:eastAsia="Calibri"/>
-        </w:rPr>
-      </w:pPr>
-    </w:p>
-    <w:p>
-      <w:pPr>
-        <w:ind w:firstLine="567"/>
-        <w:jc w:val="both"/>
-        <w:rPr>
-          <w:rFonts w:eastAsia="Calibri"/>
-        </w:rPr>
-      </w:pPr>
-      <w:r>
-        <w:rPr>
-          <w:rFonts w:eastAsia="Calibri"/>
-        </w:rPr>
-        <w:t xml:space="preserve">Clase que implementa </w:t>
-      </w:r>
-      <w:r>
-        <w:rPr>
-          <w:rFonts w:eastAsia="Calibri"/>
-          <w:b/>
-        </w:rPr>
-        <w:t>TestRunStore</w:t>
-      </w:r>
-      <w:r>
-        <w:rPr>
-          <w:rFonts w:eastAsia="Calibri"/>
-        </w:rPr>
-        <w:t>. Este “</w:t>
+        <w:t xml:space="preserve"> guarda </w:t>
+      </w:r>
+      <w:r>
+        <w:rPr>
+          <w:rFonts w:eastAsia="Calibri"/>
+        </w:rPr>
+        <w:t xml:space="preserve">la información de las corridas </w:t>
+      </w:r>
+      <w:r>
+        <w:rPr>
+          <w:rFonts w:eastAsia="Calibri"/>
+        </w:rPr>
+        <w:t>en memoria.</w:t>
+      </w:r>
+      <w:r>
+        <w:rPr>
+          <w:rFonts w:eastAsia="Calibri"/>
+        </w:rPr>
+        <w:t xml:space="preserve"> Este “</w:t>
       </w:r>
       <w:r>
         <w:rPr>
@@ -2885,191 +2869,6 @@
         <w:rPr>
           <w:rFonts w:eastAsia="Calibri"/>
         </w:rPr>
-        <w:t>”</w:t>
-      </w:r>
-      <w:r>
-        <w:rPr>
-          <w:rFonts w:eastAsia="Calibri"/>
-        </w:rPr>
-        <w:t xml:space="preserve"> guarda </w:t>
-      </w:r>
-      <w:r>
-        <w:rPr>
-          <w:rFonts w:eastAsia="Calibri"/>
-        </w:rPr>
-        <w:t xml:space="preserve">la información de las </w:t>
-      </w:r>
-      <w:r>
-        <w:rPr>
-          <w:rFonts w:eastAsia="Calibri"/>
-        </w:rPr>
-        <w:t>ejecuciones de test</w:t>
-      </w:r>
-      <w:r>
-        <w:rPr>
-          <w:rFonts w:eastAsia="Calibri"/>
-        </w:rPr>
-        <w:t xml:space="preserve"> </w:t>
-      </w:r>
-      <w:r>
-        <w:rPr>
-          <w:rFonts w:eastAsia="Calibri"/>
-        </w:rPr>
-        <w:t>en memoria.</w:t>
-      </w:r>
-    </w:p>
-    <w:p>
-      <w:pPr>
-        <w:ind w:firstLine="567"/>
-        <w:jc w:val="both"/>
-        <w:rPr>
-          <w:rFonts w:eastAsia="Calibri"/>
-        </w:rPr>
-      </w:pPr>
-      <w:r>
-        <w:rPr>
-          <w:rFonts w:eastAsia="Calibri"/>
-        </w:rPr>
-        <w:t>Cabe destacar que e</w:t>
-      </w:r>
-      <w:r>
-        <w:rPr>
-          <w:rFonts w:eastAsia="Calibri"/>
-        </w:rPr>
-        <w:t xml:space="preserve">n una nueva corrida del programa, se pierden los datos </w:t>
-      </w:r>
-      <w:r>
-        <w:rPr>
-          <w:rFonts w:eastAsia="Calibri"/>
-        </w:rPr>
-        <w:t>de las ejecuciones anteriores</w:t>
-      </w:r>
-      <w:r>
-        <w:rPr>
-          <w:rFonts w:eastAsia="Calibri"/>
-        </w:rPr>
-        <w:t>.</w:t>
-      </w:r>
-    </w:p>
-    <w:p>
-      <w:pPr>
-        <w:ind w:firstLine="567"/>
-        <w:jc w:val="both"/>
-        <w:rPr>
-          <w:rFonts w:eastAsia="Calibri"/>
-        </w:rPr>
-      </w:pPr>
-    </w:p>
-    <w:p>
-      <w:pPr>
-        <w:ind w:firstLine="567"/>
-        <w:jc w:val="both"/>
-        <w:rPr>
-          <w:rFonts w:eastAsia="Calibri"/>
-        </w:rPr>
-      </w:pPr>
-    </w:p>
-    <w:p>
-      <w:pPr>
-        <w:ind w:firstLine="567"/>
-        <w:jc w:val="both"/>
-        <w:rPr>
-          <w:rFonts w:eastAsia="Calibri"/>
-        </w:rPr>
-      </w:pPr>
-    </w:p>
-    <w:p>
-      <w:pPr>
-        <w:pStyle w:val="Titulo2"/>
-      </w:pPr>
-      <w:bookmarkStart w:id="15" w:name="_Toc372818467"/>
-      <w:r>
-        <w:t>TxtFileTestRunStore</w:t>
-      </w:r>
-      <w:bookmarkEnd w:id="15"/>
-    </w:p>
-    <w:p>
-      <w:pPr>
-        <w:ind w:firstLine="567"/>
-        <w:jc w:val="both"/>
-        <w:rPr>
-          <w:rFonts w:eastAsia="Calibri"/>
-        </w:rPr>
-      </w:pPr>
-    </w:p>
-    <w:p>
-      <w:pPr>
-        <w:ind w:firstLine="567"/>
-        <w:jc w:val="both"/>
-        <w:rPr>
-          <w:rFonts w:eastAsia="Calibri"/>
-        </w:rPr>
-      </w:pPr>
-      <w:r>
-        <w:rPr>
-          <w:rFonts w:eastAsia="Calibri"/>
-        </w:rPr>
-        <w:t xml:space="preserve">Clase que implementa </w:t>
-      </w:r>
-      <w:r>
-        <w:rPr>
-          <w:rFonts w:eastAsia="Calibri"/>
-          <w:b/>
-        </w:rPr>
-        <w:t>TestRunStore</w:t>
-      </w:r>
-      <w:r>
-        <w:rPr>
-          <w:rFonts w:eastAsia="Calibri"/>
-        </w:rPr>
-        <w:t>. Este “</w:t>
-      </w:r>
-      <w:r>
-        <w:rPr>
-          <w:rFonts w:eastAsia="Calibri"/>
-        </w:rPr>
-        <w:t>Store</w:t>
-      </w:r>
-      <w:r>
-        <w:rPr>
-          <w:rFonts w:eastAsia="Calibri"/>
-        </w:rPr>
-        <w:t>”</w:t>
-      </w:r>
-      <w:r>
-        <w:rPr>
-          <w:rFonts w:eastAsia="Calibri"/>
-        </w:rPr>
-        <w:t xml:space="preserve"> guarda </w:t>
-      </w:r>
-      <w:r>
-        <w:rPr>
-          <w:rFonts w:eastAsia="Calibri"/>
-        </w:rPr>
-        <w:t xml:space="preserve">la información de las corridas </w:t>
-      </w:r>
-      <w:r>
-        <w:rPr>
-          <w:rFonts w:eastAsia="Calibri"/>
-        </w:rPr>
-        <w:t>en memoria.</w:t>
-      </w:r>
-      <w:r>
-        <w:rPr>
-          <w:rFonts w:eastAsia="Calibri"/>
-        </w:rPr>
-        <w:t xml:space="preserve"> Este “</w:t>
-      </w:r>
-      <w:r>
-        <w:rPr>
-          <w:rFonts w:eastAsia="Calibri"/>
-        </w:rPr>
-        <w:t>Store</w:t>
-      </w:r>
-      <w:r>
-        <w:rPr>
-          <w:rFonts w:eastAsia="Calibri"/>
-        </w:rPr>
         <w:t xml:space="preserve">” </w:t>
       </w:r>
       <w:r>
@@ -3152,40 +2951,40 @@
       <w:pPr>
         <w:pStyle w:val="Titulo1"/>
       </w:pPr>
-      <w:bookmarkStart w:id="16" w:name="_Toc372818468"/>
+      <w:bookmarkStart w:id="15" w:name="_Toc372836493"/>
       <w:r>
         <w:lastRenderedPageBreak/>
         <w:t>Diagrama de clases</w:t>
       </w:r>
+      <w:bookmarkEnd w:id="15"/>
+    </w:p>
+    <w:p>
+      <w:pPr>
+        <w:ind w:firstLine="567"/>
+        <w:jc w:val="both"/>
+        <w:rPr>
+          <w:rFonts w:eastAsia="Calibri"/>
+        </w:rPr>
+      </w:pPr>
+    </w:p>
+    <w:p>
+      <w:pPr>
+        <w:ind w:firstLine="567"/>
+        <w:jc w:val="both"/>
+        <w:rPr>
+          <w:rFonts w:eastAsia="Calibri"/>
+        </w:rPr>
+      </w:pPr>
+    </w:p>
+    <w:p>
+      <w:pPr>
+        <w:pStyle w:val="Titulo2"/>
+      </w:pPr>
+      <w:bookmarkStart w:id="16" w:name="_Toc372836494"/>
+      <w:r>
+        <w:t>Diagrama de clases del paquete nuevo: Store</w:t>
+      </w:r>
       <w:bookmarkEnd w:id="16"/>
-    </w:p>
-    <w:p>
-      <w:pPr>
-        <w:ind w:firstLine="567"/>
-        <w:jc w:val="both"/>
-        <w:rPr>
-          <w:rFonts w:eastAsia="Calibri"/>
-        </w:rPr>
-      </w:pPr>
-    </w:p>
-    <w:p>
-      <w:pPr>
-        <w:ind w:firstLine="567"/>
-        <w:jc w:val="both"/>
-        <w:rPr>
-          <w:rFonts w:eastAsia="Calibri"/>
-        </w:rPr>
-      </w:pPr>
-    </w:p>
-    <w:p>
-      <w:pPr>
-        <w:pStyle w:val="Titulo2"/>
-      </w:pPr>
-      <w:bookmarkStart w:id="17" w:name="_Toc372818469"/>
-      <w:r>
-        <w:t>Diagrama de clases del paquete nuevo: Store</w:t>
-      </w:r>
-      <w:bookmarkEnd w:id="17"/>
     </w:p>
     <w:p>
       <w:pPr>
@@ -3313,11 +3112,11 @@
       <w:pPr>
         <w:pStyle w:val="Titulo2"/>
       </w:pPr>
-      <w:bookmarkStart w:id="18" w:name="_Toc372818470"/>
+      <w:bookmarkStart w:id="17" w:name="_Toc372836495"/>
       <w:r>
         <w:t>Diagrama de clases de Diseño</w:t>
       </w:r>
-      <w:bookmarkEnd w:id="18"/>
+      <w:bookmarkEnd w:id="17"/>
     </w:p>
     <w:p>
       <w:pPr>
@@ -3407,7 +3206,7 @@
       <w:pPr>
         <w:pStyle w:val="Titulo2"/>
       </w:pPr>
-      <w:bookmarkStart w:id="19" w:name="_Toc372818471"/>
+      <w:bookmarkStart w:id="18" w:name="_Toc372836496"/>
       <w:r>
         <w:lastRenderedPageBreak/>
         <w:t xml:space="preserve">Diagrama de clases de </w:t>
@@ -3415,7 +3214,7 @@
       <w:r>
         <w:t>Dominio</w:t>
       </w:r>
-      <w:bookmarkEnd w:id="19"/>
+      <w:bookmarkEnd w:id="18"/>
     </w:p>
     <w:p>
       <w:pPr>
@@ -3573,7 +3372,7 @@
             <w:rPr>
               <w:noProof/>
             </w:rPr>
-            <w:t>9</w:t>
+            <w:t>1</w:t>
           </w:r>
         </w:fldSimple>
         <w:r>
@@ -3584,7 +3383,7 @@
             <w:rPr>
               <w:noProof/>
             </w:rPr>
-            <w:t>12</w:t>
+            <w:t>11</w:t>
           </w:r>
         </w:fldSimple>
       </w:p>
@@ -6258,7 +6057,7 @@
 </file>
 
 <file path=customXml/itemProps1.xml><?xml version="1.0" encoding="utf-8"?>
-<ds:datastoreItem xmlns:ds="http://schemas.openxmlformats.org/officeDocument/2006/customXml" ds:itemID="{67F93C41-4387-46CC-8C34-2226CE50B1DF}">
+<ds:datastoreItem xmlns:ds="http://schemas.openxmlformats.org/officeDocument/2006/customXml" ds:itemID="{120C59FD-7732-4EF9-859D-9F1A71A08A81}">
   <ds:schemaRefs>
     <ds:schemaRef ds:uri="http://schemas.openxmlformats.org/officeDocument/2006/bibliography"/>
   </ds:schemaRefs>

</xml_diff>